<commit_message>
Update report 02. Update ERD v2.0. Add physical database script.
</commit_message>
<xml_diff>
--- a/Reports/Group11-Report02-v1.0.docx
+++ b/Reports/Group11-Report02-v1.0.docx
@@ -183,8 +183,6 @@
                     </w:rPr>
                     <w:t>FPT UNIVERSITY</w:t>
                   </w:r>
-                  <w:bookmarkStart w:id="0" w:name="_GoBack"/>
-                  <w:bookmarkEnd w:id="0"/>
                 </w:p>
               </w:tc>
             </w:tr>
@@ -3119,7 +3117,7 @@
           <w:szCs w:val="28"/>
         </w:rPr>
       </w:pPr>
-      <w:bookmarkStart w:id="1" w:name="_Toc388620296"/>
+      <w:bookmarkStart w:id="0" w:name="_Toc388620296"/>
       <w:r>
         <w:rPr>
           <w:rFonts w:ascii="Cambria" w:eastAsiaTheme="majorEastAsia" w:hAnsi="Cambria" w:cstheme="majorBidi"/>
@@ -3131,7 +3129,7 @@
         </w:rPr>
         <w:t>Problem Definition</w:t>
       </w:r>
-      <w:bookmarkEnd w:id="1"/>
+      <w:bookmarkEnd w:id="0"/>
     </w:p>
     <w:p>
       <w:pPr>
@@ -3156,7 +3154,7 @@
           <w:szCs w:val="28"/>
         </w:rPr>
       </w:pPr>
-      <w:bookmarkStart w:id="2" w:name="_Toc388620297"/>
+      <w:bookmarkStart w:id="1" w:name="_Toc388620297"/>
       <w:r>
         <w:rPr>
           <w:rFonts w:ascii="Cambria" w:eastAsiaTheme="majorEastAsia" w:hAnsi="Cambria" w:cstheme="majorBidi"/>
@@ -3168,7 +3166,7 @@
         </w:rPr>
         <w:t>Name of this Capstone Project</w:t>
       </w:r>
-      <w:bookmarkEnd w:id="2"/>
+      <w:bookmarkEnd w:id="1"/>
     </w:p>
     <w:p>
       <w:pPr>
@@ -3217,7 +3215,7 @@
           <w:szCs w:val="28"/>
         </w:rPr>
       </w:pPr>
-      <w:bookmarkStart w:id="3" w:name="_Toc388620298"/>
+      <w:bookmarkStart w:id="2" w:name="_Toc388620298"/>
       <w:r>
         <w:rPr>
           <w:rFonts w:ascii="Cambria" w:eastAsiaTheme="majorEastAsia" w:hAnsi="Cambria" w:cstheme="majorBidi"/>
@@ -3229,7 +3227,7 @@
         </w:rPr>
         <w:t>Problem Abstract</w:t>
       </w:r>
-      <w:bookmarkEnd w:id="3"/>
+      <w:bookmarkEnd w:id="2"/>
     </w:p>
     <w:p>
       <w:pPr>
@@ -3275,7 +3273,7 @@
           <w:szCs w:val="28"/>
         </w:rPr>
       </w:pPr>
-      <w:bookmarkStart w:id="4" w:name="_Toc388620299"/>
+      <w:bookmarkStart w:id="3" w:name="_Toc388620299"/>
       <w:r>
         <w:rPr>
           <w:rFonts w:ascii="Cambria" w:eastAsiaTheme="majorEastAsia" w:hAnsi="Cambria" w:cstheme="majorBidi"/>
@@ -3287,7 +3285,7 @@
         </w:rPr>
         <w:t>Project Overview</w:t>
       </w:r>
-      <w:bookmarkEnd w:id="4"/>
+      <w:bookmarkEnd w:id="3"/>
     </w:p>
     <w:p>
       <w:pPr>
@@ -3313,7 +3311,7 @@
           <w:szCs w:val="28"/>
         </w:rPr>
       </w:pPr>
-      <w:bookmarkStart w:id="5" w:name="_Toc388620300"/>
+      <w:bookmarkStart w:id="4" w:name="_Toc388620300"/>
       <w:r>
         <w:rPr>
           <w:rFonts w:ascii="Cambria" w:eastAsiaTheme="majorEastAsia" w:hAnsi="Cambria" w:cstheme="majorBidi"/>
@@ -3325,7 +3323,7 @@
         </w:rPr>
         <w:t>The Current System</w:t>
       </w:r>
-      <w:bookmarkEnd w:id="5"/>
+      <w:bookmarkEnd w:id="4"/>
     </w:p>
     <w:p>
       <w:pPr>
@@ -3423,7 +3421,7 @@
           <w:szCs w:val="28"/>
         </w:rPr>
       </w:pPr>
-      <w:bookmarkStart w:id="6" w:name="_Toc388620301"/>
+      <w:bookmarkStart w:id="5" w:name="_Toc388620301"/>
       <w:r>
         <w:rPr>
           <w:rFonts w:ascii="Cambria" w:eastAsiaTheme="majorEastAsia" w:hAnsi="Cambria" w:cstheme="majorBidi"/>
@@ -3435,7 +3433,7 @@
         </w:rPr>
         <w:t>The Proposed System</w:t>
       </w:r>
-      <w:bookmarkEnd w:id="6"/>
+      <w:bookmarkEnd w:id="5"/>
     </w:p>
     <w:p>
       <w:pPr>
@@ -3478,7 +3476,7 @@
           <w:szCs w:val="28"/>
         </w:rPr>
       </w:pPr>
-      <w:bookmarkStart w:id="7" w:name="_Toc388620302"/>
+      <w:bookmarkStart w:id="6" w:name="_Toc388620302"/>
       <w:r>
         <w:rPr>
           <w:rFonts w:ascii="Cambria" w:hAnsi="Cambria"/>
@@ -3497,7 +3495,7 @@
         </w:rPr>
         <w:t>s</w:t>
       </w:r>
-      <w:bookmarkEnd w:id="7"/>
+      <w:bookmarkEnd w:id="6"/>
     </w:p>
     <w:p>
       <w:pPr>
@@ -4054,6 +4052,38 @@
         </w:rPr>
         <w:t>Manage information about their hospitals or clinics.</w:t>
       </w:r>
+    </w:p>
+    <w:p>
+      <w:pPr>
+        <w:pStyle w:val="ListParagraph"/>
+        <w:numPr>
+          <w:ilvl w:val="0"/>
+          <w:numId w:val="9"/>
+        </w:numPr>
+        <w:spacing w:before="120" w:after="0"/>
+        <w:ind w:left="2700"/>
+        <w:contextualSpacing w:val="0"/>
+        <w:jc w:val="both"/>
+        <w:rPr>
+          <w:rFonts w:ascii="Cambria" w:eastAsiaTheme="majorEastAsia" w:hAnsi="Cambria" w:cstheme="majorBidi"/>
+          <w:bCs/>
+          <w:color w:val="000000" w:themeColor="text1"/>
+          <w:sz w:val="24"/>
+          <w:szCs w:val="24"/>
+        </w:rPr>
+      </w:pPr>
+      <w:r>
+        <w:rPr>
+          <w:rFonts w:ascii="Cambria" w:eastAsiaTheme="majorEastAsia" w:hAnsi="Cambria" w:cstheme="majorBidi"/>
+          <w:bCs/>
+          <w:color w:val="000000" w:themeColor="text1"/>
+          <w:sz w:val="24"/>
+          <w:szCs w:val="24"/>
+        </w:rPr>
+        <w:t>View users’ feedback about their hospitals or clinics.</w:t>
+      </w:r>
+      <w:bookmarkStart w:id="7" w:name="_GoBack"/>
+      <w:bookmarkEnd w:id="7"/>
     </w:p>
     <w:p>
       <w:pPr>
@@ -4435,6 +4465,7 @@
           <w:sz w:val="24"/>
           <w:szCs w:val="24"/>
         </w:rPr>
+        <w:lastRenderedPageBreak/>
         <w:t>Services for Administrators and Hospital users are not supported on mobile version.</w:t>
       </w:r>
     </w:p>
@@ -4459,7 +4490,6 @@
           <w:sz w:val="24"/>
           <w:szCs w:val="24"/>
         </w:rPr>
-        <w:lastRenderedPageBreak/>
         <w:t>The list of hospitals and clinics in a specific area is not automatically updated.</w:t>
       </w:r>
     </w:p>
@@ -5828,6 +5858,7 @@
           <w:sz w:val="28"/>
           <w:szCs w:val="28"/>
         </w:rPr>
+        <w:lastRenderedPageBreak/>
         <w:t>System Process Model</w:t>
       </w:r>
       <w:bookmarkEnd w:id="14"/>
@@ -5854,7 +5885,6 @@
           <w:szCs w:val="28"/>
           <w:lang w:eastAsia="ja-JP"/>
         </w:rPr>
-        <w:lastRenderedPageBreak/>
         <w:drawing>
           <wp:inline distT="0" distB="0" distL="0" distR="0">
             <wp:extent cx="5715000" cy="5257800"/>
@@ -10082,7 +10112,7 @@
 </file>
 
 <file path=customXml/itemProps1.xml><?xml version="1.0" encoding="utf-8"?>
-<ds:datastoreItem xmlns:ds="http://schemas.openxmlformats.org/officeDocument/2006/customXml" ds:itemID="{6BD8E586-4398-4605-87AD-F1E19DA0F6A5}">
+<ds:datastoreItem xmlns:ds="http://schemas.openxmlformats.org/officeDocument/2006/customXml" ds:itemID="{15B96E14-1992-4F82-AB75-E864DF339E0D}">
   <ds:schemaRefs>
     <ds:schemaRef ds:uri="http://schemas.openxmlformats.org/officeDocument/2006/bibliography"/>
   </ds:schemaRefs>

</xml_diff>

<commit_message>
Change role of Normal Users to Users
</commit_message>
<xml_diff>
--- a/Reports/Group11-Report02-v1.0.docx
+++ b/Reports/Group11-Report02-v1.0.docx
@@ -3792,7 +3792,7 @@
           <w:sz w:val="24"/>
           <w:szCs w:val="24"/>
         </w:rPr>
-        <w:t xml:space="preserve">Normal </w:t>
+        <w:t>Users</w:t>
       </w:r>
       <w:r>
         <w:rPr>
@@ -3803,18 +3803,7 @@
           <w:sz w:val="24"/>
           <w:szCs w:val="24"/>
         </w:rPr>
-        <w:t>u</w:t>
-      </w:r>
-      <w:r>
-        <w:rPr>
-          <w:rFonts w:ascii="Cambria" w:eastAsiaTheme="majorEastAsia" w:hAnsi="Cambria" w:cstheme="majorBidi"/>
-          <w:b/>
-          <w:bCs/>
-          <w:color w:val="000000" w:themeColor="text1"/>
-          <w:sz w:val="24"/>
-          <w:szCs w:val="24"/>
-        </w:rPr>
-        <w:t>sers:</w:t>
+        <w:t>:</w:t>
       </w:r>
     </w:p>
     <w:p>
@@ -3964,7 +3953,19 @@
           <w:sz w:val="24"/>
           <w:szCs w:val="24"/>
         </w:rPr>
-        <w:t>Make appointment online.</w:t>
+        <w:t>Make appointment onl</w:t>
+      </w:r>
+      <w:bookmarkStart w:id="7" w:name="_GoBack"/>
+      <w:bookmarkEnd w:id="7"/>
+      <w:r>
+        <w:rPr>
+          <w:rFonts w:ascii="Cambria" w:eastAsiaTheme="majorEastAsia" w:hAnsi="Cambria" w:cstheme="majorBidi"/>
+          <w:bCs/>
+          <w:color w:val="000000" w:themeColor="text1"/>
+          <w:sz w:val="24"/>
+          <w:szCs w:val="24"/>
+        </w:rPr>
+        <w:t>ine.</w:t>
       </w:r>
     </w:p>
     <w:p>
@@ -4082,8 +4083,6 @@
         </w:rPr>
         <w:t>View users’ feedback about their hospitals or clinics.</w:t>
       </w:r>
-      <w:bookmarkStart w:id="7" w:name="_GoBack"/>
-      <w:bookmarkEnd w:id="7"/>
     </w:p>
     <w:p>
       <w:pPr>
@@ -10112,7 +10111,7 @@
 </file>
 
 <file path=customXml/itemProps1.xml><?xml version="1.0" encoding="utf-8"?>
-<ds:datastoreItem xmlns:ds="http://schemas.openxmlformats.org/officeDocument/2006/customXml" ds:itemID="{15B96E14-1992-4F82-AB75-E864DF339E0D}">
+<ds:datastoreItem xmlns:ds="http://schemas.openxmlformats.org/officeDocument/2006/customXml" ds:itemID="{02E77952-B6B7-4F27-9E81-1E985C0A4C8F}">
   <ds:schemaRefs>
     <ds:schemaRef ds:uri="http://schemas.openxmlformats.org/officeDocument/2006/bibliography"/>
   </ds:schemaRefs>

</xml_diff>

<commit_message>
Update boundaries for Report 02
</commit_message>
<xml_diff>
--- a/Reports/Group11-Report02-v1.0.docx
+++ b/Reports/Group11-Report02-v1.0.docx
@@ -3370,7 +3370,67 @@
           <w:sz w:val="24"/>
           <w:szCs w:val="24"/>
         </w:rPr>
-        <w:t>Vietnam doesn’t have an official hospital and clinic list that offer health services in the country, and many non-official websites provide different types of the list so the information is not consistent.</w:t>
+        <w:t xml:space="preserve">Vietnam doesn’t have an official </w:t>
+      </w:r>
+      <w:r>
+        <w:rPr>
+          <w:rFonts w:ascii="Cambria" w:eastAsiaTheme="majorEastAsia" w:hAnsi="Cambria" w:cstheme="majorBidi"/>
+          <w:bCs/>
+          <w:color w:val="000000" w:themeColor="text1"/>
+          <w:sz w:val="24"/>
+          <w:szCs w:val="24"/>
+        </w:rPr>
+        <w:t xml:space="preserve">published list of </w:t>
+      </w:r>
+      <w:r>
+        <w:rPr>
+          <w:rFonts w:ascii="Cambria" w:eastAsiaTheme="majorEastAsia" w:hAnsi="Cambria" w:cstheme="majorBidi"/>
+          <w:bCs/>
+          <w:color w:val="000000" w:themeColor="text1"/>
+          <w:sz w:val="24"/>
+          <w:szCs w:val="24"/>
+        </w:rPr>
+        <w:t>hospital</w:t>
+      </w:r>
+      <w:r>
+        <w:rPr>
+          <w:rFonts w:ascii="Cambria" w:eastAsiaTheme="majorEastAsia" w:hAnsi="Cambria" w:cstheme="majorBidi"/>
+          <w:bCs/>
+          <w:color w:val="000000" w:themeColor="text1"/>
+          <w:sz w:val="24"/>
+          <w:szCs w:val="24"/>
+        </w:rPr>
+        <w:t>s</w:t>
+      </w:r>
+      <w:r>
+        <w:rPr>
+          <w:rFonts w:ascii="Cambria" w:eastAsiaTheme="majorEastAsia" w:hAnsi="Cambria" w:cstheme="majorBidi"/>
+          <w:bCs/>
+          <w:color w:val="000000" w:themeColor="text1"/>
+          <w:sz w:val="24"/>
+          <w:szCs w:val="24"/>
+        </w:rPr>
+        <w:t xml:space="preserve"> and clinic</w:t>
+      </w:r>
+      <w:r>
+        <w:rPr>
+          <w:rFonts w:ascii="Cambria" w:eastAsiaTheme="majorEastAsia" w:hAnsi="Cambria" w:cstheme="majorBidi"/>
+          <w:bCs/>
+          <w:color w:val="000000" w:themeColor="text1"/>
+          <w:sz w:val="24"/>
+          <w:szCs w:val="24"/>
+        </w:rPr>
+        <w:t>s</w:t>
+      </w:r>
+      <w:r>
+        <w:rPr>
+          <w:rFonts w:ascii="Cambria" w:eastAsiaTheme="majorEastAsia" w:hAnsi="Cambria" w:cstheme="majorBidi"/>
+          <w:bCs/>
+          <w:color w:val="000000" w:themeColor="text1"/>
+          <w:sz w:val="24"/>
+          <w:szCs w:val="24"/>
+        </w:rPr>
+        <w:t xml:space="preserve"> offer health services in the country, and many non-official websites provide different types of the list so the information is not consistent.</w:t>
       </w:r>
     </w:p>
     <w:p>
@@ -3396,6 +3456,8 @@
         </w:rPr>
         <w:t>A better list is supported by Google Map by using “Hospital” or “Health” keywords, but some of the locations and names are not relevant to health services because of attached advertising tag keywords.</w:t>
       </w:r>
+      <w:bookmarkStart w:id="5" w:name="_GoBack"/>
+      <w:bookmarkEnd w:id="5"/>
     </w:p>
     <w:p>
       <w:pPr>
@@ -3421,7 +3483,7 @@
           <w:szCs w:val="28"/>
         </w:rPr>
       </w:pPr>
-      <w:bookmarkStart w:id="5" w:name="_Toc388620301"/>
+      <w:bookmarkStart w:id="6" w:name="_Toc388620301"/>
       <w:r>
         <w:rPr>
           <w:rFonts w:ascii="Cambria" w:eastAsiaTheme="majorEastAsia" w:hAnsi="Cambria" w:cstheme="majorBidi"/>
@@ -3433,7 +3495,7 @@
         </w:rPr>
         <w:t>The Proposed System</w:t>
       </w:r>
-      <w:bookmarkEnd w:id="5"/>
+      <w:bookmarkEnd w:id="6"/>
     </w:p>
     <w:p>
       <w:pPr>
@@ -3476,7 +3538,7 @@
           <w:szCs w:val="28"/>
         </w:rPr>
       </w:pPr>
-      <w:bookmarkStart w:id="6" w:name="_Toc388620302"/>
+      <w:bookmarkStart w:id="7" w:name="_Toc388620302"/>
       <w:r>
         <w:rPr>
           <w:rFonts w:ascii="Cambria" w:hAnsi="Cambria"/>
@@ -3495,7 +3557,7 @@
         </w:rPr>
         <w:t>s</w:t>
       </w:r>
-      <w:bookmarkEnd w:id="6"/>
+      <w:bookmarkEnd w:id="7"/>
     </w:p>
     <w:p>
       <w:pPr>
@@ -3953,19 +4015,7 @@
           <w:sz w:val="24"/>
           <w:szCs w:val="24"/>
         </w:rPr>
-        <w:t>Make appointment onl</w:t>
-      </w:r>
-      <w:bookmarkStart w:id="7" w:name="_GoBack"/>
-      <w:bookmarkEnd w:id="7"/>
-      <w:r>
-        <w:rPr>
-          <w:rFonts w:ascii="Cambria" w:eastAsiaTheme="majorEastAsia" w:hAnsi="Cambria" w:cstheme="majorBidi"/>
-          <w:bCs/>
-          <w:color w:val="000000" w:themeColor="text1"/>
-          <w:sz w:val="24"/>
-          <w:szCs w:val="24"/>
-        </w:rPr>
-        <w:t>ine.</w:t>
+        <w:t>Make appointment online.</w:t>
       </w:r>
     </w:p>
     <w:p>
@@ -4466,6 +4516,30 @@
         </w:rPr>
         <w:lastRenderedPageBreak/>
         <w:t>Services for Administrators and Hospital users are not supported on mobile version.</w:t>
+      </w:r>
+    </w:p>
+    <w:p>
+      <w:pPr>
+        <w:spacing w:before="120" w:after="0"/>
+        <w:ind w:left="1440"/>
+        <w:jc w:val="both"/>
+        <w:rPr>
+          <w:rFonts w:ascii="Cambria" w:eastAsiaTheme="majorEastAsia" w:hAnsi="Cambria" w:cstheme="majorBidi"/>
+          <w:bCs/>
+          <w:color w:val="000000" w:themeColor="text1"/>
+          <w:sz w:val="24"/>
+          <w:szCs w:val="24"/>
+        </w:rPr>
+      </w:pPr>
+      <w:r>
+        <w:rPr>
+          <w:rFonts w:ascii="Cambria" w:eastAsiaTheme="majorEastAsia" w:hAnsi="Cambria" w:cstheme="majorBidi"/>
+          <w:bCs/>
+          <w:color w:val="000000" w:themeColor="text1"/>
+          <w:sz w:val="24"/>
+          <w:szCs w:val="24"/>
+        </w:rPr>
+        <w:t>English and another foreign languages are not supported for searching.</w:t>
       </w:r>
     </w:p>
     <w:p>
@@ -5819,6 +5893,7 @@
           <w:sz w:val="28"/>
           <w:szCs w:val="28"/>
         </w:rPr>
+        <w:lastRenderedPageBreak/>
         <w:t>Project Organization</w:t>
       </w:r>
       <w:bookmarkEnd w:id="13"/>
@@ -5857,7 +5932,6 @@
           <w:sz w:val="28"/>
           <w:szCs w:val="28"/>
         </w:rPr>
-        <w:lastRenderedPageBreak/>
         <w:t>System Process Model</w:t>
       </w:r>
       <w:bookmarkEnd w:id="14"/>
@@ -6290,7 +6364,18 @@
                 <w:sz w:val="24"/>
                 <w:szCs w:val="24"/>
               </w:rPr>
-              <w:t>Control developing process</w:t>
+              <w:t xml:space="preserve">Control developing </w:t>
+            </w:r>
+            <w:r>
+              <w:rPr>
+                <w:rFonts w:ascii="Cambria" w:eastAsiaTheme="majorEastAsia" w:hAnsi="Cambria" w:cstheme="majorBidi"/>
+                <w:bCs/>
+                <w:color w:val="000000" w:themeColor="text1"/>
+                <w:sz w:val="24"/>
+                <w:szCs w:val="24"/>
+              </w:rPr>
+              <w:lastRenderedPageBreak/>
+              <w:t>process</w:t>
             </w:r>
           </w:p>
           <w:p>
@@ -7263,8 +7348,14 @@
     </w:p>
     <w:p>
       <w:pPr>
+        <w:pStyle w:val="ListParagraph"/>
+        <w:numPr>
+          <w:ilvl w:val="0"/>
+          <w:numId w:val="14"/>
+        </w:numPr>
         <w:spacing w:before="120" w:after="0"/>
-        <w:ind w:left="1440"/>
+        <w:contextualSpacing w:val="0"/>
+        <w:jc w:val="both"/>
         <w:rPr>
           <w:rFonts w:ascii="Cambria" w:eastAsiaTheme="majorEastAsia" w:hAnsi="Cambria" w:cstheme="majorBidi"/>
           <w:bCs/>
@@ -7286,8 +7377,14 @@
     </w:p>
     <w:p>
       <w:pPr>
+        <w:pStyle w:val="ListParagraph"/>
+        <w:numPr>
+          <w:ilvl w:val="0"/>
+          <w:numId w:val="14"/>
+        </w:numPr>
         <w:spacing w:before="120" w:after="0"/>
-        <w:ind w:left="1440"/>
+        <w:contextualSpacing w:val="0"/>
+        <w:jc w:val="both"/>
         <w:rPr>
           <w:rFonts w:ascii="Cambria" w:eastAsiaTheme="majorEastAsia" w:hAnsi="Cambria" w:cstheme="majorBidi"/>
           <w:bCs/>
@@ -7309,8 +7406,14 @@
     </w:p>
     <w:p>
       <w:pPr>
+        <w:pStyle w:val="ListParagraph"/>
+        <w:numPr>
+          <w:ilvl w:val="0"/>
+          <w:numId w:val="14"/>
+        </w:numPr>
         <w:spacing w:before="120" w:after="0"/>
-        <w:ind w:left="1440"/>
+        <w:contextualSpacing w:val="0"/>
+        <w:jc w:val="both"/>
         <w:rPr>
           <w:rFonts w:ascii="Cambria" w:eastAsiaTheme="majorEastAsia" w:hAnsi="Cambria" w:cstheme="majorBidi"/>
           <w:bCs/>
@@ -7334,8 +7437,14 @@
     </w:p>
     <w:p>
       <w:pPr>
+        <w:pStyle w:val="ListParagraph"/>
+        <w:numPr>
+          <w:ilvl w:val="0"/>
+          <w:numId w:val="14"/>
+        </w:numPr>
         <w:spacing w:before="120" w:after="0"/>
-        <w:ind w:left="1440"/>
+        <w:contextualSpacing w:val="0"/>
+        <w:jc w:val="both"/>
         <w:rPr>
           <w:rFonts w:ascii="Cambria" w:eastAsiaTheme="majorEastAsia" w:hAnsi="Cambria" w:cstheme="majorBidi"/>
           <w:bCs/>
@@ -7359,8 +7468,14 @@
     </w:p>
     <w:p>
       <w:pPr>
+        <w:pStyle w:val="ListParagraph"/>
+        <w:numPr>
+          <w:ilvl w:val="0"/>
+          <w:numId w:val="14"/>
+        </w:numPr>
         <w:spacing w:before="120" w:after="0"/>
-        <w:ind w:left="1440"/>
+        <w:contextualSpacing w:val="0"/>
+        <w:jc w:val="both"/>
         <w:rPr>
           <w:rFonts w:ascii="Cambria" w:eastAsiaTheme="majorEastAsia" w:hAnsi="Cambria" w:cstheme="majorBidi"/>
           <w:bCs/>
@@ -7420,8 +7535,14 @@
     </w:p>
     <w:p>
       <w:pPr>
+        <w:pStyle w:val="ListParagraph"/>
+        <w:numPr>
+          <w:ilvl w:val="0"/>
+          <w:numId w:val="15"/>
+        </w:numPr>
         <w:spacing w:before="120" w:after="0"/>
-        <w:ind w:left="1440"/>
+        <w:contextualSpacing w:val="0"/>
+        <w:jc w:val="both"/>
         <w:rPr>
           <w:rFonts w:ascii="Cambria" w:eastAsiaTheme="majorEastAsia" w:hAnsi="Cambria" w:cstheme="majorBidi"/>
           <w:bCs/>
@@ -7443,8 +7564,14 @@
     </w:p>
     <w:p>
       <w:pPr>
+        <w:pStyle w:val="ListParagraph"/>
+        <w:numPr>
+          <w:ilvl w:val="0"/>
+          <w:numId w:val="15"/>
+        </w:numPr>
         <w:spacing w:before="120" w:after="0"/>
-        <w:ind w:left="1440"/>
+        <w:contextualSpacing w:val="0"/>
+        <w:jc w:val="both"/>
         <w:rPr>
           <w:rFonts w:ascii="Cambria" w:eastAsiaTheme="majorEastAsia" w:hAnsi="Cambria" w:cstheme="majorBidi"/>
           <w:bCs/>
@@ -7468,8 +7595,14 @@
     </w:p>
     <w:p>
       <w:pPr>
+        <w:pStyle w:val="ListParagraph"/>
+        <w:numPr>
+          <w:ilvl w:val="0"/>
+          <w:numId w:val="15"/>
+        </w:numPr>
         <w:spacing w:before="120" w:after="0"/>
-        <w:ind w:left="1440"/>
+        <w:contextualSpacing w:val="0"/>
+        <w:jc w:val="both"/>
         <w:rPr>
           <w:rFonts w:ascii="Cambria" w:eastAsiaTheme="majorEastAsia" w:hAnsi="Cambria" w:cstheme="majorBidi"/>
           <w:bCs/>
@@ -7491,8 +7624,14 @@
     </w:p>
     <w:p>
       <w:pPr>
+        <w:pStyle w:val="ListParagraph"/>
+        <w:numPr>
+          <w:ilvl w:val="0"/>
+          <w:numId w:val="15"/>
+        </w:numPr>
         <w:spacing w:before="120" w:after="0"/>
-        <w:ind w:left="1440"/>
+        <w:contextualSpacing w:val="0"/>
+        <w:jc w:val="both"/>
         <w:rPr>
           <w:rFonts w:ascii="Cambria" w:eastAsiaTheme="majorEastAsia" w:hAnsi="Cambria" w:cstheme="majorBidi"/>
           <w:bCs/>
@@ -7514,8 +7653,14 @@
     </w:p>
     <w:p>
       <w:pPr>
+        <w:pStyle w:val="ListParagraph"/>
+        <w:numPr>
+          <w:ilvl w:val="0"/>
+          <w:numId w:val="15"/>
+        </w:numPr>
         <w:spacing w:before="120" w:after="0"/>
-        <w:ind w:left="1440"/>
+        <w:contextualSpacing w:val="0"/>
+        <w:jc w:val="both"/>
         <w:rPr>
           <w:rFonts w:ascii="Cambria" w:eastAsia="MS Mincho" w:hAnsi="Cambria"/>
           <w:sz w:val="24"/>
@@ -7528,6 +7673,7 @@
           <w:sz w:val="24"/>
           <w:szCs w:val="24"/>
         </w:rPr>
+        <w:lastRenderedPageBreak/>
         <w:t>Microsoft SQL 2008 Express SP 2</w:t>
       </w:r>
     </w:p>
@@ -8026,6 +8172,120 @@
     </w:lvl>
   </w:abstractNum>
   <w:abstractNum w:abstractNumId="3">
+    <w:nsid w:val="1226795E"/>
+    <w:multiLevelType w:val="hybridMultilevel"/>
+    <w:tmpl w:val="A72CE4A6"/>
+    <w:lvl w:ilvl="0" w:tplc="B7E41596">
+      <w:numFmt w:val="bullet"/>
+      <w:lvlText w:val="_"/>
+      <w:lvlJc w:val="left"/>
+      <w:pPr>
+        <w:ind w:left="2160" w:hanging="360"/>
+      </w:pPr>
+      <w:rPr>
+        <w:rFonts w:ascii="Calibri" w:eastAsia="MS Mincho" w:hAnsi="Calibri" w:cs="Calibri" w:hint="default"/>
+        <w:b w:val="0"/>
+        <w:sz w:val="28"/>
+      </w:rPr>
+    </w:lvl>
+    <w:lvl w:ilvl="1" w:tplc="04090003" w:tentative="1">
+      <w:start w:val="1"/>
+      <w:numFmt w:val="bullet"/>
+      <w:lvlText w:val="o"/>
+      <w:lvlJc w:val="left"/>
+      <w:pPr>
+        <w:ind w:left="2880" w:hanging="360"/>
+      </w:pPr>
+      <w:rPr>
+        <w:rFonts w:ascii="Courier New" w:hAnsi="Courier New" w:cs="Courier New" w:hint="default"/>
+      </w:rPr>
+    </w:lvl>
+    <w:lvl w:ilvl="2" w:tplc="04090005" w:tentative="1">
+      <w:start w:val="1"/>
+      <w:numFmt w:val="bullet"/>
+      <w:lvlText w:val=""/>
+      <w:lvlJc w:val="left"/>
+      <w:pPr>
+        <w:ind w:left="3600" w:hanging="360"/>
+      </w:pPr>
+      <w:rPr>
+        <w:rFonts w:ascii="Wingdings" w:hAnsi="Wingdings" w:hint="default"/>
+      </w:rPr>
+    </w:lvl>
+    <w:lvl w:ilvl="3" w:tplc="04090001" w:tentative="1">
+      <w:start w:val="1"/>
+      <w:numFmt w:val="bullet"/>
+      <w:lvlText w:val=""/>
+      <w:lvlJc w:val="left"/>
+      <w:pPr>
+        <w:ind w:left="4320" w:hanging="360"/>
+      </w:pPr>
+      <w:rPr>
+        <w:rFonts w:ascii="Symbol" w:hAnsi="Symbol" w:hint="default"/>
+      </w:rPr>
+    </w:lvl>
+    <w:lvl w:ilvl="4" w:tplc="04090003" w:tentative="1">
+      <w:start w:val="1"/>
+      <w:numFmt w:val="bullet"/>
+      <w:lvlText w:val="o"/>
+      <w:lvlJc w:val="left"/>
+      <w:pPr>
+        <w:ind w:left="5040" w:hanging="360"/>
+      </w:pPr>
+      <w:rPr>
+        <w:rFonts w:ascii="Courier New" w:hAnsi="Courier New" w:cs="Courier New" w:hint="default"/>
+      </w:rPr>
+    </w:lvl>
+    <w:lvl w:ilvl="5" w:tplc="04090005" w:tentative="1">
+      <w:start w:val="1"/>
+      <w:numFmt w:val="bullet"/>
+      <w:lvlText w:val=""/>
+      <w:lvlJc w:val="left"/>
+      <w:pPr>
+        <w:ind w:left="5760" w:hanging="360"/>
+      </w:pPr>
+      <w:rPr>
+        <w:rFonts w:ascii="Wingdings" w:hAnsi="Wingdings" w:hint="default"/>
+      </w:rPr>
+    </w:lvl>
+    <w:lvl w:ilvl="6" w:tplc="04090001" w:tentative="1">
+      <w:start w:val="1"/>
+      <w:numFmt w:val="bullet"/>
+      <w:lvlText w:val=""/>
+      <w:lvlJc w:val="left"/>
+      <w:pPr>
+        <w:ind w:left="6480" w:hanging="360"/>
+      </w:pPr>
+      <w:rPr>
+        <w:rFonts w:ascii="Symbol" w:hAnsi="Symbol" w:hint="default"/>
+      </w:rPr>
+    </w:lvl>
+    <w:lvl w:ilvl="7" w:tplc="04090003" w:tentative="1">
+      <w:start w:val="1"/>
+      <w:numFmt w:val="bullet"/>
+      <w:lvlText w:val="o"/>
+      <w:lvlJc w:val="left"/>
+      <w:pPr>
+        <w:ind w:left="7200" w:hanging="360"/>
+      </w:pPr>
+      <w:rPr>
+        <w:rFonts w:ascii="Courier New" w:hAnsi="Courier New" w:cs="Courier New" w:hint="default"/>
+      </w:rPr>
+    </w:lvl>
+    <w:lvl w:ilvl="8" w:tplc="04090005" w:tentative="1">
+      <w:start w:val="1"/>
+      <w:numFmt w:val="bullet"/>
+      <w:lvlText w:val=""/>
+      <w:lvlJc w:val="left"/>
+      <w:pPr>
+        <w:ind w:left="7920" w:hanging="360"/>
+      </w:pPr>
+      <w:rPr>
+        <w:rFonts w:ascii="Wingdings" w:hAnsi="Wingdings" w:hint="default"/>
+      </w:rPr>
+    </w:lvl>
+  </w:abstractNum>
+  <w:abstractNum w:abstractNumId="4">
     <w:nsid w:val="1B635894"/>
     <w:multiLevelType w:val="multilevel"/>
     <w:tmpl w:val="C26E6D02"/>
@@ -8146,7 +8406,121 @@
       </w:rPr>
     </w:lvl>
   </w:abstractNum>
-  <w:abstractNum w:abstractNumId="4">
+  <w:abstractNum w:abstractNumId="5">
+    <w:nsid w:val="280C0D0F"/>
+    <w:multiLevelType w:val="hybridMultilevel"/>
+    <w:tmpl w:val="48F40558"/>
+    <w:lvl w:ilvl="0" w:tplc="B7E41596">
+      <w:numFmt w:val="bullet"/>
+      <w:lvlText w:val="_"/>
+      <w:lvlJc w:val="left"/>
+      <w:pPr>
+        <w:ind w:left="2160" w:hanging="360"/>
+      </w:pPr>
+      <w:rPr>
+        <w:rFonts w:ascii="Calibri" w:eastAsia="MS Mincho" w:hAnsi="Calibri" w:cs="Calibri" w:hint="default"/>
+        <w:b w:val="0"/>
+        <w:sz w:val="28"/>
+      </w:rPr>
+    </w:lvl>
+    <w:lvl w:ilvl="1" w:tplc="04090003" w:tentative="1">
+      <w:start w:val="1"/>
+      <w:numFmt w:val="bullet"/>
+      <w:lvlText w:val="o"/>
+      <w:lvlJc w:val="left"/>
+      <w:pPr>
+        <w:ind w:left="2880" w:hanging="360"/>
+      </w:pPr>
+      <w:rPr>
+        <w:rFonts w:ascii="Courier New" w:hAnsi="Courier New" w:cs="Courier New" w:hint="default"/>
+      </w:rPr>
+    </w:lvl>
+    <w:lvl w:ilvl="2" w:tplc="04090005" w:tentative="1">
+      <w:start w:val="1"/>
+      <w:numFmt w:val="bullet"/>
+      <w:lvlText w:val=""/>
+      <w:lvlJc w:val="left"/>
+      <w:pPr>
+        <w:ind w:left="3600" w:hanging="360"/>
+      </w:pPr>
+      <w:rPr>
+        <w:rFonts w:ascii="Wingdings" w:hAnsi="Wingdings" w:hint="default"/>
+      </w:rPr>
+    </w:lvl>
+    <w:lvl w:ilvl="3" w:tplc="04090001" w:tentative="1">
+      <w:start w:val="1"/>
+      <w:numFmt w:val="bullet"/>
+      <w:lvlText w:val=""/>
+      <w:lvlJc w:val="left"/>
+      <w:pPr>
+        <w:ind w:left="4320" w:hanging="360"/>
+      </w:pPr>
+      <w:rPr>
+        <w:rFonts w:ascii="Symbol" w:hAnsi="Symbol" w:hint="default"/>
+      </w:rPr>
+    </w:lvl>
+    <w:lvl w:ilvl="4" w:tplc="04090003" w:tentative="1">
+      <w:start w:val="1"/>
+      <w:numFmt w:val="bullet"/>
+      <w:lvlText w:val="o"/>
+      <w:lvlJc w:val="left"/>
+      <w:pPr>
+        <w:ind w:left="5040" w:hanging="360"/>
+      </w:pPr>
+      <w:rPr>
+        <w:rFonts w:ascii="Courier New" w:hAnsi="Courier New" w:cs="Courier New" w:hint="default"/>
+      </w:rPr>
+    </w:lvl>
+    <w:lvl w:ilvl="5" w:tplc="04090005" w:tentative="1">
+      <w:start w:val="1"/>
+      <w:numFmt w:val="bullet"/>
+      <w:lvlText w:val=""/>
+      <w:lvlJc w:val="left"/>
+      <w:pPr>
+        <w:ind w:left="5760" w:hanging="360"/>
+      </w:pPr>
+      <w:rPr>
+        <w:rFonts w:ascii="Wingdings" w:hAnsi="Wingdings" w:hint="default"/>
+      </w:rPr>
+    </w:lvl>
+    <w:lvl w:ilvl="6" w:tplc="04090001" w:tentative="1">
+      <w:start w:val="1"/>
+      <w:numFmt w:val="bullet"/>
+      <w:lvlText w:val=""/>
+      <w:lvlJc w:val="left"/>
+      <w:pPr>
+        <w:ind w:left="6480" w:hanging="360"/>
+      </w:pPr>
+      <w:rPr>
+        <w:rFonts w:ascii="Symbol" w:hAnsi="Symbol" w:hint="default"/>
+      </w:rPr>
+    </w:lvl>
+    <w:lvl w:ilvl="7" w:tplc="04090003" w:tentative="1">
+      <w:start w:val="1"/>
+      <w:numFmt w:val="bullet"/>
+      <w:lvlText w:val="o"/>
+      <w:lvlJc w:val="left"/>
+      <w:pPr>
+        <w:ind w:left="7200" w:hanging="360"/>
+      </w:pPr>
+      <w:rPr>
+        <w:rFonts w:ascii="Courier New" w:hAnsi="Courier New" w:cs="Courier New" w:hint="default"/>
+      </w:rPr>
+    </w:lvl>
+    <w:lvl w:ilvl="8" w:tplc="04090005" w:tentative="1">
+      <w:start w:val="1"/>
+      <w:numFmt w:val="bullet"/>
+      <w:lvlText w:val=""/>
+      <w:lvlJc w:val="left"/>
+      <w:pPr>
+        <w:ind w:left="7920" w:hanging="360"/>
+      </w:pPr>
+      <w:rPr>
+        <w:rFonts w:ascii="Wingdings" w:hAnsi="Wingdings" w:hint="default"/>
+      </w:rPr>
+    </w:lvl>
+  </w:abstractNum>
+  <w:abstractNum w:abstractNumId="6">
     <w:nsid w:val="37A73C6B"/>
     <w:multiLevelType w:val="multilevel"/>
     <w:tmpl w:val="24D8EA70"/>
@@ -8267,7 +8641,7 @@
       </w:rPr>
     </w:lvl>
   </w:abstractNum>
-  <w:abstractNum w:abstractNumId="5">
+  <w:abstractNum w:abstractNumId="7">
     <w:nsid w:val="423478E4"/>
     <w:multiLevelType w:val="hybridMultilevel"/>
     <w:tmpl w:val="472CC2DC"/>
@@ -8382,7 +8756,7 @@
       </w:rPr>
     </w:lvl>
   </w:abstractNum>
-  <w:abstractNum w:abstractNumId="6">
+  <w:abstractNum w:abstractNumId="8">
     <w:nsid w:val="48AE08FA"/>
     <w:multiLevelType w:val="multilevel"/>
     <w:tmpl w:val="25CA43CE"/>
@@ -8503,7 +8877,7 @@
       </w:rPr>
     </w:lvl>
   </w:abstractNum>
-  <w:abstractNum w:abstractNumId="7">
+  <w:abstractNum w:abstractNumId="9">
     <w:nsid w:val="4B0E2278"/>
     <w:multiLevelType w:val="hybridMultilevel"/>
     <w:tmpl w:val="249261EA"/>
@@ -8617,7 +8991,7 @@
       </w:rPr>
     </w:lvl>
   </w:abstractNum>
-  <w:abstractNum w:abstractNumId="8">
+  <w:abstractNum w:abstractNumId="10">
     <w:nsid w:val="4DB26A68"/>
     <w:multiLevelType w:val="hybridMultilevel"/>
     <w:tmpl w:val="E3A4A8B2"/>
@@ -8709,7 +9083,7 @@
       </w:pPr>
     </w:lvl>
   </w:abstractNum>
-  <w:abstractNum w:abstractNumId="9">
+  <w:abstractNum w:abstractNumId="11">
     <w:nsid w:val="54C42C73"/>
     <w:multiLevelType w:val="hybridMultilevel"/>
     <w:tmpl w:val="D2EC1EF6"/>
@@ -8801,7 +9175,7 @@
       </w:pPr>
     </w:lvl>
   </w:abstractNum>
-  <w:abstractNum w:abstractNumId="10">
+  <w:abstractNum w:abstractNumId="12">
     <w:nsid w:val="63A5712E"/>
     <w:multiLevelType w:val="hybridMultilevel"/>
     <w:tmpl w:val="9B64DEB6"/>
@@ -8915,7 +9289,7 @@
       </w:rPr>
     </w:lvl>
   </w:abstractNum>
-  <w:abstractNum w:abstractNumId="11">
+  <w:abstractNum w:abstractNumId="13">
     <w:nsid w:val="6CF53A54"/>
     <w:multiLevelType w:val="multilevel"/>
     <w:tmpl w:val="C27CA2DE"/>
@@ -9036,7 +9410,7 @@
       </w:rPr>
     </w:lvl>
   </w:abstractNum>
-  <w:abstractNum w:abstractNumId="12">
+  <w:abstractNum w:abstractNumId="14">
     <w:nsid w:val="74EF369E"/>
     <w:multiLevelType w:val="hybridMultilevel"/>
     <w:tmpl w:val="344C99C0"/>
@@ -9150,43 +9524,49 @@
     </w:lvl>
   </w:abstractNum>
   <w:num w:numId="1">
-    <w:abstractNumId w:val="6"/>
+    <w:abstractNumId w:val="8"/>
   </w:num>
   <w:num w:numId="2">
-    <w:abstractNumId w:val="11"/>
+    <w:abstractNumId w:val="13"/>
   </w:num>
   <w:num w:numId="3">
     <w:abstractNumId w:val="2"/>
   </w:num>
   <w:num w:numId="4">
-    <w:abstractNumId w:val="3"/>
+    <w:abstractNumId w:val="4"/>
   </w:num>
   <w:num w:numId="5">
-    <w:abstractNumId w:val="9"/>
+    <w:abstractNumId w:val="11"/>
   </w:num>
   <w:num w:numId="6">
-    <w:abstractNumId w:val="10"/>
+    <w:abstractNumId w:val="12"/>
   </w:num>
   <w:num w:numId="7">
-    <w:abstractNumId w:val="5"/>
+    <w:abstractNumId w:val="7"/>
   </w:num>
   <w:num w:numId="8">
-    <w:abstractNumId w:val="7"/>
+    <w:abstractNumId w:val="9"/>
   </w:num>
   <w:num w:numId="9">
     <w:abstractNumId w:val="0"/>
   </w:num>
   <w:num w:numId="10">
-    <w:abstractNumId w:val="12"/>
+    <w:abstractNumId w:val="14"/>
   </w:num>
   <w:num w:numId="11">
-    <w:abstractNumId w:val="8"/>
+    <w:abstractNumId w:val="10"/>
   </w:num>
   <w:num w:numId="12">
-    <w:abstractNumId w:val="4"/>
+    <w:abstractNumId w:val="6"/>
   </w:num>
   <w:num w:numId="13">
     <w:abstractNumId w:val="1"/>
+  </w:num>
+  <w:num w:numId="14">
+    <w:abstractNumId w:val="3"/>
+  </w:num>
+  <w:num w:numId="15">
+    <w:abstractNumId w:val="5"/>
   </w:num>
   <w:numIdMacAtCleanup w:val="13"/>
 </w:numbering>
@@ -10111,7 +10491,7 @@
 </file>
 
 <file path=customXml/itemProps1.xml><?xml version="1.0" encoding="utf-8"?>
-<ds:datastoreItem xmlns:ds="http://schemas.openxmlformats.org/officeDocument/2006/customXml" ds:itemID="{02E77952-B6B7-4F27-9E81-1E985C0A4C8F}">
+<ds:datastoreItem xmlns:ds="http://schemas.openxmlformats.org/officeDocument/2006/customXml" ds:itemID="{25C5C65A-0112-4B87-AE8F-F3532D747363}">
   <ds:schemaRefs>
     <ds:schemaRef ds:uri="http://schemas.openxmlformats.org/officeDocument/2006/bibliography"/>
   </ds:schemaRefs>

</xml_diff>

<commit_message>
Add Degree and Working_Day attributes for Doctor table. Allow Guest to make appointment online.
</commit_message>
<xml_diff>
--- a/Reports/Group11-Report02-v1.0.docx
+++ b/Reports/Group11-Report02-v1.0.docx
@@ -444,7 +444,6 @@
                             <w:szCs w:val="26"/>
                           </w:rPr>
                         </w:pPr>
-                        <w:proofErr w:type="spellStart"/>
                         <w:r>
                           <w:rPr>
                             <w:rFonts w:ascii="Cambria" w:hAnsi="Cambria"/>
@@ -452,57 +451,7 @@
                             <w:sz w:val="26"/>
                             <w:szCs w:val="26"/>
                           </w:rPr>
-                          <w:t>Lê</w:t>
-                        </w:r>
-                        <w:proofErr w:type="spellEnd"/>
-                        <w:r>
-                          <w:rPr>
-                            <w:rFonts w:ascii="Cambria" w:hAnsi="Cambria"/>
-                            <w:bCs/>
-                            <w:sz w:val="26"/>
-                            <w:szCs w:val="26"/>
-                          </w:rPr>
-                          <w:t xml:space="preserve"> </w:t>
-                        </w:r>
-                        <w:proofErr w:type="spellStart"/>
-                        <w:r>
-                          <w:rPr>
-                            <w:rFonts w:ascii="Cambria" w:hAnsi="Cambria"/>
-                            <w:bCs/>
-                            <w:sz w:val="26"/>
-                            <w:szCs w:val="26"/>
-                          </w:rPr>
-                          <w:t>Phước</w:t>
-                        </w:r>
-                        <w:proofErr w:type="spellEnd"/>
-                        <w:r>
-                          <w:rPr>
-                            <w:rFonts w:ascii="Cambria" w:hAnsi="Cambria"/>
-                            <w:bCs/>
-                            <w:sz w:val="26"/>
-                            <w:szCs w:val="26"/>
-                          </w:rPr>
-                          <w:t xml:space="preserve"> </w:t>
-                        </w:r>
-                        <w:proofErr w:type="spellStart"/>
-                        <w:r>
-                          <w:rPr>
-                            <w:rFonts w:ascii="Cambria" w:hAnsi="Cambria"/>
-                            <w:bCs/>
-                            <w:sz w:val="26"/>
-                            <w:szCs w:val="26"/>
-                          </w:rPr>
-                          <w:t>Việt</w:t>
-                        </w:r>
-                        <w:proofErr w:type="spellEnd"/>
-                        <w:r>
-                          <w:rPr>
-                            <w:rFonts w:ascii="Cambria" w:hAnsi="Cambria"/>
-                            <w:bCs/>
-                            <w:sz w:val="26"/>
-                            <w:szCs w:val="26"/>
-                          </w:rPr>
-                          <w:t xml:space="preserve"> – Team Leader – SE60706</w:t>
+                          <w:t>Lê Phước Việt – Team Leader – SE60706</w:t>
                         </w:r>
                       </w:p>
                       <w:p>
@@ -515,7 +464,6 @@
                             <w:szCs w:val="26"/>
                           </w:rPr>
                         </w:pPr>
-                        <w:proofErr w:type="spellStart"/>
                         <w:r>
                           <w:rPr>
                             <w:rFonts w:ascii="Cambria" w:hAnsi="Cambria"/>
@@ -523,57 +471,7 @@
                             <w:sz w:val="26"/>
                             <w:szCs w:val="26"/>
                           </w:rPr>
-                          <w:t>Nguyễn</w:t>
-                        </w:r>
-                        <w:proofErr w:type="spellEnd"/>
-                        <w:r>
-                          <w:rPr>
-                            <w:rFonts w:ascii="Cambria" w:hAnsi="Cambria"/>
-                            <w:bCs/>
-                            <w:sz w:val="26"/>
-                            <w:szCs w:val="26"/>
-                          </w:rPr>
-                          <w:t xml:space="preserve"> </w:t>
-                        </w:r>
-                        <w:proofErr w:type="spellStart"/>
-                        <w:r>
-                          <w:rPr>
-                            <w:rFonts w:ascii="Cambria" w:hAnsi="Cambria"/>
-                            <w:bCs/>
-                            <w:sz w:val="26"/>
-                            <w:szCs w:val="26"/>
-                          </w:rPr>
-                          <w:t>Xuân</w:t>
-                        </w:r>
-                        <w:proofErr w:type="spellEnd"/>
-                        <w:r>
-                          <w:rPr>
-                            <w:rFonts w:ascii="Cambria" w:hAnsi="Cambria"/>
-                            <w:bCs/>
-                            <w:sz w:val="26"/>
-                            <w:szCs w:val="26"/>
-                          </w:rPr>
-                          <w:t xml:space="preserve"> </w:t>
-                        </w:r>
-                        <w:proofErr w:type="spellStart"/>
-                        <w:r>
-                          <w:rPr>
-                            <w:rFonts w:ascii="Cambria" w:hAnsi="Cambria"/>
-                            <w:bCs/>
-                            <w:sz w:val="26"/>
-                            <w:szCs w:val="26"/>
-                          </w:rPr>
-                          <w:t>Sơn</w:t>
-                        </w:r>
-                        <w:proofErr w:type="spellEnd"/>
-                        <w:r>
-                          <w:rPr>
-                            <w:rFonts w:ascii="Cambria" w:hAnsi="Cambria"/>
-                            <w:bCs/>
-                            <w:sz w:val="26"/>
-                            <w:szCs w:val="26"/>
-                          </w:rPr>
-                          <w:t xml:space="preserve"> – Team Member – SE60727</w:t>
+                          <w:t>Nguyễn Xuân Sơn – Team Member – SE60727</w:t>
                         </w:r>
                       </w:p>
                       <w:p>
@@ -586,7 +484,6 @@
                             <w:szCs w:val="26"/>
                           </w:rPr>
                         </w:pPr>
-                        <w:proofErr w:type="spellStart"/>
                         <w:r>
                           <w:rPr>
                             <w:rFonts w:ascii="Cambria" w:hAnsi="Cambria"/>
@@ -594,9 +491,8 @@
                             <w:sz w:val="26"/>
                             <w:szCs w:val="26"/>
                           </w:rPr>
-                          <w:t>Vũ</w:t>
+                          <w:t>Vũ Nhật</w:t>
                         </w:r>
-                        <w:proofErr w:type="spellEnd"/>
                         <w:r>
                           <w:rPr>
                             <w:rFonts w:ascii="Cambria" w:hAnsi="Cambria"/>
@@ -604,67 +500,7 @@
                             <w:sz w:val="26"/>
                             <w:szCs w:val="26"/>
                           </w:rPr>
-                          <w:t xml:space="preserve"> </w:t>
-                        </w:r>
-                        <w:proofErr w:type="spellStart"/>
-                        <w:r>
-                          <w:rPr>
-                            <w:rFonts w:ascii="Cambria" w:hAnsi="Cambria"/>
-                            <w:bCs/>
-                            <w:sz w:val="26"/>
-                            <w:szCs w:val="26"/>
-                          </w:rPr>
-                          <w:t>Nhật</w:t>
-                        </w:r>
-                        <w:proofErr w:type="spellEnd"/>
-                        <w:r>
-                          <w:rPr>
-                            <w:rFonts w:ascii="Cambria" w:hAnsi="Cambria"/>
-                            <w:bCs/>
-                            <w:sz w:val="26"/>
-                            <w:szCs w:val="26"/>
-                          </w:rPr>
-                          <w:t xml:space="preserve"> </w:t>
-                        </w:r>
-                        <w:proofErr w:type="spellStart"/>
-                        <w:r>
-                          <w:rPr>
-                            <w:rFonts w:ascii="Cambria" w:hAnsi="Cambria"/>
-                            <w:bCs/>
-                            <w:sz w:val="26"/>
-                            <w:szCs w:val="26"/>
-                          </w:rPr>
-                          <w:t>Anh</w:t>
-                        </w:r>
-                        <w:proofErr w:type="spellEnd"/>
-                        <w:r>
-                          <w:rPr>
-                            <w:rFonts w:ascii="Cambria" w:hAnsi="Cambria"/>
-                            <w:bCs/>
-                            <w:sz w:val="26"/>
-                            <w:szCs w:val="26"/>
-                          </w:rPr>
-                          <w:t xml:space="preserve"> </w:t>
-                        </w:r>
-                        <w:proofErr w:type="spellStart"/>
-                        <w:r>
-                          <w:rPr>
-                            <w:rFonts w:ascii="Cambria" w:hAnsi="Cambria"/>
-                            <w:bCs/>
-                            <w:sz w:val="26"/>
-                            <w:szCs w:val="26"/>
-                          </w:rPr>
-                          <w:t>Khoa</w:t>
-                        </w:r>
-                        <w:proofErr w:type="spellEnd"/>
-                        <w:r>
-                          <w:rPr>
-                            <w:rFonts w:ascii="Cambria" w:hAnsi="Cambria"/>
-                            <w:bCs/>
-                            <w:sz w:val="26"/>
-                            <w:szCs w:val="26"/>
-                          </w:rPr>
-                          <w:t xml:space="preserve"> – Team Member – SE60817</w:t>
+                          <w:t xml:space="preserve"> Anh Khoa – Team Member – SE60817</w:t>
                         </w:r>
                       </w:p>
                       <w:p>
@@ -677,7 +513,6 @@
                             <w:szCs w:val="26"/>
                           </w:rPr>
                         </w:pPr>
-                        <w:proofErr w:type="spellStart"/>
                         <w:r>
                           <w:rPr>
                             <w:rFonts w:ascii="Cambria" w:hAnsi="Cambria"/>
@@ -685,77 +520,7 @@
                             <w:sz w:val="26"/>
                             <w:szCs w:val="26"/>
                           </w:rPr>
-                          <w:t>Dương</w:t>
-                        </w:r>
-                        <w:proofErr w:type="spellEnd"/>
-                        <w:r>
-                          <w:rPr>
-                            <w:rFonts w:ascii="Cambria" w:hAnsi="Cambria"/>
-                            <w:bCs/>
-                            <w:sz w:val="26"/>
-                            <w:szCs w:val="26"/>
-                          </w:rPr>
-                          <w:t xml:space="preserve"> </w:t>
-                        </w:r>
-                        <w:proofErr w:type="spellStart"/>
-                        <w:r>
-                          <w:rPr>
-                            <w:rFonts w:ascii="Cambria" w:hAnsi="Cambria"/>
-                            <w:bCs/>
-                            <w:sz w:val="26"/>
-                            <w:szCs w:val="26"/>
-                          </w:rPr>
-                          <w:t>Thị</w:t>
-                        </w:r>
-                        <w:proofErr w:type="spellEnd"/>
-                        <w:r>
-                          <w:rPr>
-                            <w:rFonts w:ascii="Cambria" w:hAnsi="Cambria"/>
-                            <w:bCs/>
-                            <w:sz w:val="26"/>
-                            <w:szCs w:val="26"/>
-                          </w:rPr>
-                          <w:t xml:space="preserve"> </w:t>
-                        </w:r>
-                        <w:proofErr w:type="spellStart"/>
-                        <w:r>
-                          <w:rPr>
-                            <w:rFonts w:ascii="Cambria" w:hAnsi="Cambria"/>
-                            <w:bCs/>
-                            <w:sz w:val="26"/>
-                            <w:szCs w:val="26"/>
-                          </w:rPr>
-                          <w:t>Hoàng</w:t>
-                        </w:r>
-                        <w:proofErr w:type="spellEnd"/>
-                        <w:r>
-                          <w:rPr>
-                            <w:rFonts w:ascii="Cambria" w:hAnsi="Cambria"/>
-                            <w:bCs/>
-                            <w:sz w:val="26"/>
-                            <w:szCs w:val="26"/>
-                          </w:rPr>
-                          <w:t xml:space="preserve"> </w:t>
-                        </w:r>
-                        <w:proofErr w:type="spellStart"/>
-                        <w:r>
-                          <w:rPr>
-                            <w:rFonts w:ascii="Cambria" w:hAnsi="Cambria"/>
-                            <w:bCs/>
-                            <w:sz w:val="26"/>
-                            <w:szCs w:val="26"/>
-                          </w:rPr>
-                          <w:t>Anh</w:t>
-                        </w:r>
-                        <w:proofErr w:type="spellEnd"/>
-                        <w:r>
-                          <w:rPr>
-                            <w:rFonts w:ascii="Cambria" w:hAnsi="Cambria"/>
-                            <w:bCs/>
-                            <w:sz w:val="26"/>
-                            <w:szCs w:val="26"/>
-                          </w:rPr>
-                          <w:t xml:space="preserve"> – Team Member </w:t>
+                          <w:t xml:space="preserve">Dương Thị Hoàng Anh – Team Member </w:t>
                         </w:r>
                         <w:r>
                           <w:rPr>
@@ -839,7 +604,6 @@
                             <w:szCs w:val="26"/>
                           </w:rPr>
                         </w:pPr>
-                        <w:proofErr w:type="spellStart"/>
                         <w:r>
                           <w:rPr>
                             <w:rFonts w:ascii="Cambria" w:hAnsi="Cambria"/>
@@ -847,49 +611,8 @@
                             <w:sz w:val="26"/>
                             <w:szCs w:val="26"/>
                           </w:rPr>
-                          <w:t>Nguyễn</w:t>
+                          <w:t>Nguyễn Đức Khoan</w:t>
                         </w:r>
-                        <w:proofErr w:type="spellEnd"/>
-                        <w:r>
-                          <w:rPr>
-                            <w:rFonts w:ascii="Cambria" w:hAnsi="Cambria"/>
-                            <w:bCs/>
-                            <w:sz w:val="26"/>
-                            <w:szCs w:val="26"/>
-                          </w:rPr>
-                          <w:t xml:space="preserve"> </w:t>
-                        </w:r>
-                        <w:proofErr w:type="spellStart"/>
-                        <w:r>
-                          <w:rPr>
-                            <w:rFonts w:ascii="Cambria" w:hAnsi="Cambria"/>
-                            <w:bCs/>
-                            <w:sz w:val="26"/>
-                            <w:szCs w:val="26"/>
-                          </w:rPr>
-                          <w:t>Đức</w:t>
-                        </w:r>
-                        <w:proofErr w:type="spellEnd"/>
-                        <w:r>
-                          <w:rPr>
-                            <w:rFonts w:ascii="Cambria" w:hAnsi="Cambria"/>
-                            <w:bCs/>
-                            <w:sz w:val="26"/>
-                            <w:szCs w:val="26"/>
-                          </w:rPr>
-                          <w:t xml:space="preserve"> </w:t>
-                        </w:r>
-                        <w:proofErr w:type="spellStart"/>
-                        <w:r>
-                          <w:rPr>
-                            <w:rFonts w:ascii="Cambria" w:hAnsi="Cambria"/>
-                            <w:bCs/>
-                            <w:sz w:val="26"/>
-                            <w:szCs w:val="26"/>
-                          </w:rPr>
-                          <w:t>Khoan</w:t>
-                        </w:r>
-                        <w:proofErr w:type="spellEnd"/>
                       </w:p>
                     </w:tc>
                   </w:tr>
@@ -1048,7 +771,6 @@
                             <w:szCs w:val="26"/>
                           </w:rPr>
                         </w:pPr>
-                        <w:proofErr w:type="spellStart"/>
                         <w:r>
                           <w:rPr>
                             <w:rFonts w:ascii="Cambria" w:hAnsi="Cambria"/>
@@ -1057,7 +779,6 @@
                           </w:rPr>
                           <w:t>HospitalF</w:t>
                         </w:r>
-                        <w:proofErr w:type="spellEnd"/>
                       </w:p>
                     </w:tc>
                   </w:tr>
@@ -3456,8 +3177,6 @@
         </w:rPr>
         <w:t>A better list is supported by Google Map by using “Hospital” or “Health” keywords, but some of the locations and names are not relevant to health services because of attached advertising tag keywords.</w:t>
       </w:r>
-      <w:bookmarkStart w:id="5" w:name="_GoBack"/>
-      <w:bookmarkEnd w:id="5"/>
     </w:p>
     <w:p>
       <w:pPr>
@@ -3483,7 +3202,7 @@
           <w:szCs w:val="28"/>
         </w:rPr>
       </w:pPr>
-      <w:bookmarkStart w:id="6" w:name="_Toc388620301"/>
+      <w:bookmarkStart w:id="5" w:name="_Toc388620301"/>
       <w:r>
         <w:rPr>
           <w:rFonts w:ascii="Cambria" w:eastAsiaTheme="majorEastAsia" w:hAnsi="Cambria" w:cstheme="majorBidi"/>
@@ -3495,7 +3214,7 @@
         </w:rPr>
         <w:t>The Proposed System</w:t>
       </w:r>
-      <w:bookmarkEnd w:id="6"/>
+      <w:bookmarkEnd w:id="5"/>
     </w:p>
     <w:p>
       <w:pPr>
@@ -3538,7 +3257,7 @@
           <w:szCs w:val="28"/>
         </w:rPr>
       </w:pPr>
-      <w:bookmarkStart w:id="7" w:name="_Toc388620302"/>
+      <w:bookmarkStart w:id="6" w:name="_Toc388620302"/>
       <w:r>
         <w:rPr>
           <w:rFonts w:ascii="Cambria" w:hAnsi="Cambria"/>
@@ -3557,7 +3276,7 @@
         </w:rPr>
         <w:t>s</w:t>
       </w:r>
-      <w:bookmarkEnd w:id="7"/>
+      <w:bookmarkEnd w:id="6"/>
     </w:p>
     <w:p>
       <w:pPr>
@@ -3833,6 +3552,37 @@
     </w:p>
     <w:p>
       <w:pPr>
+        <w:pStyle w:val="ListParagraph"/>
+        <w:numPr>
+          <w:ilvl w:val="0"/>
+          <w:numId w:val="6"/>
+        </w:numPr>
+        <w:spacing w:before="120" w:after="0"/>
+        <w:contextualSpacing w:val="0"/>
+        <w:jc w:val="both"/>
+        <w:rPr>
+          <w:rFonts w:ascii="Cambria" w:eastAsiaTheme="majorEastAsia" w:hAnsi="Cambria" w:cstheme="majorBidi"/>
+          <w:bCs/>
+          <w:color w:val="000000" w:themeColor="text1"/>
+          <w:sz w:val="24"/>
+          <w:szCs w:val="24"/>
+        </w:rPr>
+      </w:pPr>
+      <w:r>
+        <w:rPr>
+          <w:rFonts w:ascii="Cambria" w:eastAsiaTheme="majorEastAsia" w:hAnsi="Cambria" w:cstheme="majorBidi"/>
+          <w:bCs/>
+          <w:color w:val="000000" w:themeColor="text1"/>
+          <w:sz w:val="24"/>
+          <w:szCs w:val="24"/>
+        </w:rPr>
+        <w:t>Make appointment online.</w:t>
+      </w:r>
+      <w:bookmarkStart w:id="7" w:name="_GoBack"/>
+      <w:bookmarkEnd w:id="7"/>
+    </w:p>
+    <w:p>
+      <w:pPr>
         <w:spacing w:before="120" w:after="0"/>
         <w:ind w:left="1440" w:firstLine="720"/>
         <w:jc w:val="both"/>
@@ -3986,36 +3736,6 @@
           <w:szCs w:val="24"/>
         </w:rPr>
         <w:t>Feedback about information of the system.</w:t>
-      </w:r>
-    </w:p>
-    <w:p>
-      <w:pPr>
-        <w:pStyle w:val="ListParagraph"/>
-        <w:numPr>
-          <w:ilvl w:val="0"/>
-          <w:numId w:val="8"/>
-        </w:numPr>
-        <w:spacing w:before="120" w:after="0"/>
-        <w:ind w:left="2700"/>
-        <w:contextualSpacing w:val="0"/>
-        <w:jc w:val="both"/>
-        <w:rPr>
-          <w:rFonts w:ascii="Cambria" w:eastAsiaTheme="majorEastAsia" w:hAnsi="Cambria" w:cstheme="majorBidi"/>
-          <w:bCs/>
-          <w:color w:val="000000" w:themeColor="text1"/>
-          <w:sz w:val="24"/>
-          <w:szCs w:val="24"/>
-        </w:rPr>
-      </w:pPr>
-      <w:r>
-        <w:rPr>
-          <w:rFonts w:ascii="Cambria" w:eastAsiaTheme="majorEastAsia" w:hAnsi="Cambria" w:cstheme="majorBidi"/>
-          <w:bCs/>
-          <w:color w:val="000000" w:themeColor="text1"/>
-          <w:sz w:val="24"/>
-          <w:szCs w:val="24"/>
-        </w:rPr>
-        <w:t>Make appointment online.</w:t>
       </w:r>
     </w:p>
     <w:p>
@@ -5743,25 +5463,7 @@
           <w:sz w:val="24"/>
           <w:szCs w:val="24"/>
         </w:rPr>
-        <w:t xml:space="preserve">IDE for Android: Eclipse </w:t>
-      </w:r>
-      <w:proofErr w:type="spellStart"/>
-      <w:r>
-        <w:rPr>
-          <w:rFonts w:ascii="Cambria" w:hAnsi="Cambria"/>
-          <w:sz w:val="24"/>
-          <w:szCs w:val="24"/>
-        </w:rPr>
-        <w:t>Kepler</w:t>
-      </w:r>
-      <w:proofErr w:type="spellEnd"/>
-      <w:r>
-        <w:rPr>
-          <w:rFonts w:ascii="Cambria" w:hAnsi="Cambria"/>
-          <w:sz w:val="24"/>
-          <w:szCs w:val="24"/>
-        </w:rPr>
-        <w:t xml:space="preserve"> Service Release 1. Build: 20130919-0819</w:t>
+        <w:t>IDE for Android: Eclipse Kepler Service Release 1. Build: 20130919-0819</w:t>
       </w:r>
     </w:p>
     <w:p>
@@ -6220,7 +5922,6 @@
                 <w:szCs w:val="24"/>
               </w:rPr>
             </w:pPr>
-            <w:proofErr w:type="spellStart"/>
             <w:r>
               <w:rPr>
                 <w:rFonts w:ascii="Cambria" w:eastAsiaTheme="majorEastAsia" w:hAnsi="Cambria" w:cstheme="majorBidi"/>
@@ -6229,53 +5930,8 @@
                 <w:sz w:val="24"/>
                 <w:szCs w:val="24"/>
               </w:rPr>
-              <w:t>Nguyễn</w:t>
-            </w:r>
-            <w:proofErr w:type="spellEnd"/>
-            <w:r>
-              <w:rPr>
-                <w:rFonts w:ascii="Cambria" w:eastAsiaTheme="majorEastAsia" w:hAnsi="Cambria" w:cstheme="majorBidi"/>
-                <w:bCs/>
-                <w:color w:val="000000" w:themeColor="text1"/>
-                <w:sz w:val="24"/>
-                <w:szCs w:val="24"/>
-              </w:rPr>
-              <w:t xml:space="preserve"> </w:t>
-            </w:r>
-            <w:proofErr w:type="spellStart"/>
-            <w:r>
-              <w:rPr>
-                <w:rFonts w:ascii="Cambria" w:eastAsiaTheme="majorEastAsia" w:hAnsi="Cambria" w:cstheme="majorBidi"/>
-                <w:bCs/>
-                <w:color w:val="000000" w:themeColor="text1"/>
-                <w:sz w:val="24"/>
-                <w:szCs w:val="24"/>
-              </w:rPr>
-              <w:t>Đức</w:t>
-            </w:r>
-            <w:proofErr w:type="spellEnd"/>
-            <w:r>
-              <w:rPr>
-                <w:rFonts w:ascii="Cambria" w:eastAsiaTheme="majorEastAsia" w:hAnsi="Cambria" w:cstheme="majorBidi"/>
-                <w:bCs/>
-                <w:color w:val="000000" w:themeColor="text1"/>
-                <w:sz w:val="24"/>
-                <w:szCs w:val="24"/>
-              </w:rPr>
-              <w:t xml:space="preserve"> </w:t>
-            </w:r>
-            <w:proofErr w:type="spellStart"/>
-            <w:r>
-              <w:rPr>
-                <w:rFonts w:ascii="Cambria" w:eastAsiaTheme="majorEastAsia" w:hAnsi="Cambria" w:cstheme="majorBidi"/>
-                <w:bCs/>
-                <w:color w:val="000000" w:themeColor="text1"/>
-                <w:sz w:val="24"/>
-                <w:szCs w:val="24"/>
-              </w:rPr>
-              <w:t>Khoan</w:t>
-            </w:r>
-            <w:proofErr w:type="spellEnd"/>
+              <w:t>Nguyễn Đức Khoan</w:t>
+            </w:r>
           </w:p>
         </w:tc>
         <w:tc>
@@ -6425,7 +6081,6 @@
                 <w:szCs w:val="24"/>
               </w:rPr>
             </w:pPr>
-            <w:proofErr w:type="spellStart"/>
             <w:r>
               <w:rPr>
                 <w:rFonts w:ascii="Cambria" w:eastAsiaTheme="majorEastAsia" w:hAnsi="Cambria" w:cstheme="majorBidi"/>
@@ -6435,53 +6090,8 @@
                 <w:szCs w:val="24"/>
               </w:rPr>
               <w:lastRenderedPageBreak/>
-              <w:t>Lê</w:t>
-            </w:r>
-            <w:proofErr w:type="spellEnd"/>
-            <w:r>
-              <w:rPr>
-                <w:rFonts w:ascii="Cambria" w:eastAsiaTheme="majorEastAsia" w:hAnsi="Cambria" w:cstheme="majorBidi"/>
-                <w:bCs/>
-                <w:color w:val="000000" w:themeColor="text1"/>
-                <w:sz w:val="24"/>
-                <w:szCs w:val="24"/>
-              </w:rPr>
-              <w:t xml:space="preserve"> </w:t>
-            </w:r>
-            <w:proofErr w:type="spellStart"/>
-            <w:r>
-              <w:rPr>
-                <w:rFonts w:ascii="Cambria" w:eastAsiaTheme="majorEastAsia" w:hAnsi="Cambria" w:cstheme="majorBidi"/>
-                <w:bCs/>
-                <w:color w:val="000000" w:themeColor="text1"/>
-                <w:sz w:val="24"/>
-                <w:szCs w:val="24"/>
-              </w:rPr>
-              <w:t>Phước</w:t>
-            </w:r>
-            <w:proofErr w:type="spellEnd"/>
-            <w:r>
-              <w:rPr>
-                <w:rFonts w:ascii="Cambria" w:eastAsiaTheme="majorEastAsia" w:hAnsi="Cambria" w:cstheme="majorBidi"/>
-                <w:bCs/>
-                <w:color w:val="000000" w:themeColor="text1"/>
-                <w:sz w:val="24"/>
-                <w:szCs w:val="24"/>
-              </w:rPr>
-              <w:t xml:space="preserve"> </w:t>
-            </w:r>
-            <w:proofErr w:type="spellStart"/>
-            <w:r>
-              <w:rPr>
-                <w:rFonts w:ascii="Cambria" w:eastAsiaTheme="majorEastAsia" w:hAnsi="Cambria" w:cstheme="majorBidi"/>
-                <w:bCs/>
-                <w:color w:val="000000" w:themeColor="text1"/>
-                <w:sz w:val="24"/>
-                <w:szCs w:val="24"/>
-              </w:rPr>
-              <w:t>Việt</w:t>
-            </w:r>
-            <w:proofErr w:type="spellEnd"/>
+              <w:t>Lê Phước Việt</w:t>
+            </w:r>
           </w:p>
         </w:tc>
         <w:tc>
@@ -6659,7 +6269,6 @@
                 <w:szCs w:val="24"/>
               </w:rPr>
             </w:pPr>
-            <w:proofErr w:type="spellStart"/>
             <w:r>
               <w:rPr>
                 <w:rFonts w:ascii="Cambria" w:eastAsiaTheme="majorEastAsia" w:hAnsi="Cambria" w:cstheme="majorBidi"/>
@@ -6668,53 +6277,8 @@
                 <w:sz w:val="24"/>
                 <w:szCs w:val="24"/>
               </w:rPr>
-              <w:t>Nguyễn</w:t>
-            </w:r>
-            <w:proofErr w:type="spellEnd"/>
-            <w:r>
-              <w:rPr>
-                <w:rFonts w:ascii="Cambria" w:eastAsiaTheme="majorEastAsia" w:hAnsi="Cambria" w:cstheme="majorBidi"/>
-                <w:bCs/>
-                <w:color w:val="000000" w:themeColor="text1"/>
-                <w:sz w:val="24"/>
-                <w:szCs w:val="24"/>
-              </w:rPr>
-              <w:t xml:space="preserve"> </w:t>
-            </w:r>
-            <w:proofErr w:type="spellStart"/>
-            <w:r>
-              <w:rPr>
-                <w:rFonts w:ascii="Cambria" w:eastAsiaTheme="majorEastAsia" w:hAnsi="Cambria" w:cstheme="majorBidi"/>
-                <w:bCs/>
-                <w:color w:val="000000" w:themeColor="text1"/>
-                <w:sz w:val="24"/>
-                <w:szCs w:val="24"/>
-              </w:rPr>
-              <w:t>Xuân</w:t>
-            </w:r>
-            <w:proofErr w:type="spellEnd"/>
-            <w:r>
-              <w:rPr>
-                <w:rFonts w:ascii="Cambria" w:eastAsiaTheme="majorEastAsia" w:hAnsi="Cambria" w:cstheme="majorBidi"/>
-                <w:bCs/>
-                <w:color w:val="000000" w:themeColor="text1"/>
-                <w:sz w:val="24"/>
-                <w:szCs w:val="24"/>
-              </w:rPr>
-              <w:t xml:space="preserve"> </w:t>
-            </w:r>
-            <w:proofErr w:type="spellStart"/>
-            <w:r>
-              <w:rPr>
-                <w:rFonts w:ascii="Cambria" w:eastAsiaTheme="majorEastAsia" w:hAnsi="Cambria" w:cstheme="majorBidi"/>
-                <w:bCs/>
-                <w:color w:val="000000" w:themeColor="text1"/>
-                <w:sz w:val="24"/>
-                <w:szCs w:val="24"/>
-              </w:rPr>
-              <w:t>Sơn</w:t>
-            </w:r>
-            <w:proofErr w:type="spellEnd"/>
+              <w:t>Nguyễn Xuân Sơn</w:t>
+            </w:r>
           </w:p>
         </w:tc>
         <w:tc>
@@ -6853,7 +6417,6 @@
                 <w:szCs w:val="24"/>
               </w:rPr>
             </w:pPr>
-            <w:proofErr w:type="spellStart"/>
             <w:r>
               <w:rPr>
                 <w:rFonts w:ascii="Cambria" w:eastAsiaTheme="majorEastAsia" w:hAnsi="Cambria" w:cstheme="majorBidi"/>
@@ -6862,75 +6425,8 @@
                 <w:sz w:val="24"/>
                 <w:szCs w:val="24"/>
               </w:rPr>
-              <w:t>Vũ</w:t>
-            </w:r>
-            <w:proofErr w:type="spellEnd"/>
-            <w:r>
-              <w:rPr>
-                <w:rFonts w:ascii="Cambria" w:eastAsiaTheme="majorEastAsia" w:hAnsi="Cambria" w:cstheme="majorBidi"/>
-                <w:bCs/>
-                <w:color w:val="000000" w:themeColor="text1"/>
-                <w:sz w:val="24"/>
-                <w:szCs w:val="24"/>
-              </w:rPr>
-              <w:t xml:space="preserve"> </w:t>
-            </w:r>
-            <w:proofErr w:type="spellStart"/>
-            <w:r>
-              <w:rPr>
-                <w:rFonts w:ascii="Cambria" w:eastAsiaTheme="majorEastAsia" w:hAnsi="Cambria" w:cstheme="majorBidi"/>
-                <w:bCs/>
-                <w:color w:val="000000" w:themeColor="text1"/>
-                <w:sz w:val="24"/>
-                <w:szCs w:val="24"/>
-              </w:rPr>
-              <w:t>Nhật</w:t>
-            </w:r>
-            <w:proofErr w:type="spellEnd"/>
-            <w:r>
-              <w:rPr>
-                <w:rFonts w:ascii="Cambria" w:eastAsiaTheme="majorEastAsia" w:hAnsi="Cambria" w:cstheme="majorBidi"/>
-                <w:bCs/>
-                <w:color w:val="000000" w:themeColor="text1"/>
-                <w:sz w:val="24"/>
-                <w:szCs w:val="24"/>
-              </w:rPr>
-              <w:t xml:space="preserve"> </w:t>
-            </w:r>
-            <w:proofErr w:type="spellStart"/>
-            <w:r>
-              <w:rPr>
-                <w:rFonts w:ascii="Cambria" w:eastAsiaTheme="majorEastAsia" w:hAnsi="Cambria" w:cstheme="majorBidi"/>
-                <w:bCs/>
-                <w:color w:val="000000" w:themeColor="text1"/>
-                <w:sz w:val="24"/>
-                <w:szCs w:val="24"/>
-              </w:rPr>
-              <w:t>Anh</w:t>
-            </w:r>
-            <w:proofErr w:type="spellEnd"/>
-            <w:r>
-              <w:rPr>
-                <w:rFonts w:ascii="Cambria" w:eastAsiaTheme="majorEastAsia" w:hAnsi="Cambria" w:cstheme="majorBidi"/>
-                <w:bCs/>
-                <w:color w:val="000000" w:themeColor="text1"/>
-                <w:sz w:val="24"/>
-                <w:szCs w:val="24"/>
-              </w:rPr>
-              <w:t xml:space="preserve"> </w:t>
-            </w:r>
-            <w:proofErr w:type="spellStart"/>
-            <w:r>
-              <w:rPr>
-                <w:rFonts w:ascii="Cambria" w:eastAsiaTheme="majorEastAsia" w:hAnsi="Cambria" w:cstheme="majorBidi"/>
-                <w:bCs/>
-                <w:color w:val="000000" w:themeColor="text1"/>
-                <w:sz w:val="24"/>
-                <w:szCs w:val="24"/>
-              </w:rPr>
-              <w:t>Khoa</w:t>
-            </w:r>
-            <w:proofErr w:type="spellEnd"/>
+              <w:t>Vũ Nhật Anh Khoa</w:t>
+            </w:r>
           </w:p>
         </w:tc>
         <w:tc>
@@ -7069,7 +6565,6 @@
                 <w:szCs w:val="24"/>
               </w:rPr>
             </w:pPr>
-            <w:proofErr w:type="spellStart"/>
             <w:r>
               <w:rPr>
                 <w:rFonts w:ascii="Cambria" w:eastAsiaTheme="majorEastAsia" w:hAnsi="Cambria" w:cstheme="majorBidi"/>
@@ -7078,75 +6573,8 @@
                 <w:sz w:val="24"/>
                 <w:szCs w:val="24"/>
               </w:rPr>
-              <w:t>Dương</w:t>
-            </w:r>
-            <w:proofErr w:type="spellEnd"/>
-            <w:r>
-              <w:rPr>
-                <w:rFonts w:ascii="Cambria" w:eastAsiaTheme="majorEastAsia" w:hAnsi="Cambria" w:cstheme="majorBidi"/>
-                <w:bCs/>
-                <w:color w:val="000000" w:themeColor="text1"/>
-                <w:sz w:val="24"/>
-                <w:szCs w:val="24"/>
-              </w:rPr>
-              <w:t xml:space="preserve"> </w:t>
-            </w:r>
-            <w:proofErr w:type="spellStart"/>
-            <w:r>
-              <w:rPr>
-                <w:rFonts w:ascii="Cambria" w:eastAsiaTheme="majorEastAsia" w:hAnsi="Cambria" w:cstheme="majorBidi"/>
-                <w:bCs/>
-                <w:color w:val="000000" w:themeColor="text1"/>
-                <w:sz w:val="24"/>
-                <w:szCs w:val="24"/>
-              </w:rPr>
-              <w:t>Thị</w:t>
-            </w:r>
-            <w:proofErr w:type="spellEnd"/>
-            <w:r>
-              <w:rPr>
-                <w:rFonts w:ascii="Cambria" w:eastAsiaTheme="majorEastAsia" w:hAnsi="Cambria" w:cstheme="majorBidi"/>
-                <w:bCs/>
-                <w:color w:val="000000" w:themeColor="text1"/>
-                <w:sz w:val="24"/>
-                <w:szCs w:val="24"/>
-              </w:rPr>
-              <w:t xml:space="preserve"> </w:t>
-            </w:r>
-            <w:proofErr w:type="spellStart"/>
-            <w:r>
-              <w:rPr>
-                <w:rFonts w:ascii="Cambria" w:eastAsiaTheme="majorEastAsia" w:hAnsi="Cambria" w:cstheme="majorBidi"/>
-                <w:bCs/>
-                <w:color w:val="000000" w:themeColor="text1"/>
-                <w:sz w:val="24"/>
-                <w:szCs w:val="24"/>
-              </w:rPr>
-              <w:t>Hoàng</w:t>
-            </w:r>
-            <w:proofErr w:type="spellEnd"/>
-            <w:r>
-              <w:rPr>
-                <w:rFonts w:ascii="Cambria" w:eastAsiaTheme="majorEastAsia" w:hAnsi="Cambria" w:cstheme="majorBidi"/>
-                <w:bCs/>
-                <w:color w:val="000000" w:themeColor="text1"/>
-                <w:sz w:val="24"/>
-                <w:szCs w:val="24"/>
-              </w:rPr>
-              <w:t xml:space="preserve"> </w:t>
-            </w:r>
-            <w:proofErr w:type="spellStart"/>
-            <w:r>
-              <w:rPr>
-                <w:rFonts w:ascii="Cambria" w:eastAsiaTheme="majorEastAsia" w:hAnsi="Cambria" w:cstheme="majorBidi"/>
-                <w:bCs/>
-                <w:color w:val="000000" w:themeColor="text1"/>
-                <w:sz w:val="24"/>
-                <w:szCs w:val="24"/>
-              </w:rPr>
-              <w:t>Anh</w:t>
-            </w:r>
-            <w:proofErr w:type="spellEnd"/>
+              <w:t>Dương Thị Hoàng Anh</w:t>
+            </w:r>
           </w:p>
         </w:tc>
         <w:tc>
@@ -7422,7 +6850,6 @@
           <w:szCs w:val="24"/>
         </w:rPr>
       </w:pPr>
-      <w:proofErr w:type="spellStart"/>
       <w:r>
         <w:rPr>
           <w:rFonts w:ascii="Cambria" w:eastAsiaTheme="majorEastAsia" w:hAnsi="Cambria" w:cstheme="majorBidi"/>
@@ -7433,7 +6860,6 @@
         </w:rPr>
         <w:t>Javascript</w:t>
       </w:r>
-      <w:proofErr w:type="spellEnd"/>
     </w:p>
     <w:p>
       <w:pPr>
@@ -7453,7 +6879,6 @@
           <w:szCs w:val="24"/>
         </w:rPr>
       </w:pPr>
-      <w:proofErr w:type="spellStart"/>
       <w:r>
         <w:rPr>
           <w:rFonts w:ascii="Cambria" w:eastAsiaTheme="majorEastAsia" w:hAnsi="Cambria" w:cstheme="majorBidi"/>
@@ -7464,7 +6889,6 @@
         </w:rPr>
         <w:t>Jquery</w:t>
       </w:r>
-      <w:proofErr w:type="spellEnd"/>
     </w:p>
     <w:p>
       <w:pPr>
@@ -7580,7 +7004,6 @@
           <w:szCs w:val="24"/>
         </w:rPr>
       </w:pPr>
-      <w:proofErr w:type="spellStart"/>
       <w:r>
         <w:rPr>
           <w:rFonts w:ascii="Cambria" w:eastAsiaTheme="majorEastAsia" w:hAnsi="Cambria" w:cstheme="majorBidi"/>
@@ -7591,7 +7014,6 @@
         </w:rPr>
         <w:t>Linq</w:t>
       </w:r>
-      <w:proofErr w:type="spellEnd"/>
     </w:p>
     <w:p>
       <w:pPr>
@@ -10491,7 +9913,7 @@
 </file>
 
 <file path=customXml/itemProps1.xml><?xml version="1.0" encoding="utf-8"?>
-<ds:datastoreItem xmlns:ds="http://schemas.openxmlformats.org/officeDocument/2006/customXml" ds:itemID="{25C5C65A-0112-4B87-AE8F-F3532D747363}">
+<ds:datastoreItem xmlns:ds="http://schemas.openxmlformats.org/officeDocument/2006/customXml" ds:itemID="{5E32E62E-D0ED-4CF4-8219-68B3B77DEFA0}">
   <ds:schemaRefs>
     <ds:schemaRef ds:uri="http://schemas.openxmlformats.org/officeDocument/2006/bibliography"/>
   </ds:schemaRefs>

</xml_diff>

<commit_message>
Allow Guest to create Feedbacks
</commit_message>
<xml_diff>
--- a/Reports/Group11-Report02-v1.0.docx
+++ b/Reports/Group11-Report02-v1.0.docx
@@ -3578,6 +3578,35 @@
         </w:rPr>
         <w:t>Make appointment online.</w:t>
       </w:r>
+    </w:p>
+    <w:p>
+      <w:pPr>
+        <w:pStyle w:val="ListParagraph"/>
+        <w:numPr>
+          <w:ilvl w:val="0"/>
+          <w:numId w:val="6"/>
+        </w:numPr>
+        <w:spacing w:before="120" w:after="0"/>
+        <w:contextualSpacing w:val="0"/>
+        <w:jc w:val="both"/>
+        <w:rPr>
+          <w:rFonts w:ascii="Cambria" w:eastAsiaTheme="majorEastAsia" w:hAnsi="Cambria" w:cstheme="majorBidi"/>
+          <w:bCs/>
+          <w:color w:val="000000" w:themeColor="text1"/>
+          <w:sz w:val="24"/>
+          <w:szCs w:val="24"/>
+        </w:rPr>
+      </w:pPr>
+      <w:r>
+        <w:rPr>
+          <w:rFonts w:ascii="Cambria" w:eastAsiaTheme="majorEastAsia" w:hAnsi="Cambria" w:cstheme="majorBidi"/>
+          <w:bCs/>
+          <w:color w:val="000000" w:themeColor="text1"/>
+          <w:sz w:val="24"/>
+          <w:szCs w:val="24"/>
+        </w:rPr>
+        <w:t>Feedback about information of the system.</w:t>
+      </w:r>
       <w:bookmarkStart w:id="7" w:name="_GoBack"/>
       <w:bookmarkEnd w:id="7"/>
     </w:p>
@@ -3706,36 +3735,6 @@
           <w:szCs w:val="24"/>
         </w:rPr>
         <w:t>Comment or reply comments about any hospitals or clinics.</w:t>
-      </w:r>
-    </w:p>
-    <w:p>
-      <w:pPr>
-        <w:pStyle w:val="ListParagraph"/>
-        <w:numPr>
-          <w:ilvl w:val="0"/>
-          <w:numId w:val="8"/>
-        </w:numPr>
-        <w:spacing w:before="120" w:after="0"/>
-        <w:ind w:left="2700"/>
-        <w:contextualSpacing w:val="0"/>
-        <w:jc w:val="both"/>
-        <w:rPr>
-          <w:rFonts w:ascii="Cambria" w:eastAsiaTheme="majorEastAsia" w:hAnsi="Cambria" w:cstheme="majorBidi"/>
-          <w:bCs/>
-          <w:color w:val="000000" w:themeColor="text1"/>
-          <w:sz w:val="24"/>
-          <w:szCs w:val="24"/>
-        </w:rPr>
-      </w:pPr>
-      <w:r>
-        <w:rPr>
-          <w:rFonts w:ascii="Cambria" w:eastAsiaTheme="majorEastAsia" w:hAnsi="Cambria" w:cstheme="majorBidi"/>
-          <w:bCs/>
-          <w:color w:val="000000" w:themeColor="text1"/>
-          <w:sz w:val="24"/>
-          <w:szCs w:val="24"/>
-        </w:rPr>
-        <w:t>Feedback about information of the system.</w:t>
       </w:r>
     </w:p>
     <w:p>
@@ -9913,7 +9912,7 @@
 </file>
 
 <file path=customXml/itemProps1.xml><?xml version="1.0" encoding="utf-8"?>
-<ds:datastoreItem xmlns:ds="http://schemas.openxmlformats.org/officeDocument/2006/customXml" ds:itemID="{5E32E62E-D0ED-4CF4-8219-68B3B77DEFA0}">
+<ds:datastoreItem xmlns:ds="http://schemas.openxmlformats.org/officeDocument/2006/customXml" ds:itemID="{3C784699-2C59-41AC-A1A4-FCE20DE8D2CB}">
   <ds:schemaRefs>
     <ds:schemaRef ds:uri="http://schemas.openxmlformats.org/officeDocument/2006/bibliography"/>
   </ds:schemaRefs>

</xml_diff>

<commit_message>
Update for report 3. Update format for report 2.
</commit_message>
<xml_diff>
--- a/Reports/Group11-Report02-v1.0.docx
+++ b/Reports/Group11-Report02-v1.0.docx
@@ -444,6 +444,7 @@
                             <w:szCs w:val="26"/>
                           </w:rPr>
                         </w:pPr>
+                        <w:proofErr w:type="spellStart"/>
                         <w:r>
                           <w:rPr>
                             <w:rFonts w:ascii="Cambria" w:hAnsi="Cambria"/>
@@ -451,7 +452,57 @@
                             <w:sz w:val="26"/>
                             <w:szCs w:val="26"/>
                           </w:rPr>
-                          <w:t>Lê Phước Việt – Team Leader – SE60706</w:t>
+                          <w:t>Lê</w:t>
+                        </w:r>
+                        <w:proofErr w:type="spellEnd"/>
+                        <w:r>
+                          <w:rPr>
+                            <w:rFonts w:ascii="Cambria" w:hAnsi="Cambria"/>
+                            <w:bCs/>
+                            <w:sz w:val="26"/>
+                            <w:szCs w:val="26"/>
+                          </w:rPr>
+                          <w:t xml:space="preserve"> </w:t>
+                        </w:r>
+                        <w:proofErr w:type="spellStart"/>
+                        <w:r>
+                          <w:rPr>
+                            <w:rFonts w:ascii="Cambria" w:hAnsi="Cambria"/>
+                            <w:bCs/>
+                            <w:sz w:val="26"/>
+                            <w:szCs w:val="26"/>
+                          </w:rPr>
+                          <w:t>Phước</w:t>
+                        </w:r>
+                        <w:proofErr w:type="spellEnd"/>
+                        <w:r>
+                          <w:rPr>
+                            <w:rFonts w:ascii="Cambria" w:hAnsi="Cambria"/>
+                            <w:bCs/>
+                            <w:sz w:val="26"/>
+                            <w:szCs w:val="26"/>
+                          </w:rPr>
+                          <w:t xml:space="preserve"> </w:t>
+                        </w:r>
+                        <w:proofErr w:type="spellStart"/>
+                        <w:r>
+                          <w:rPr>
+                            <w:rFonts w:ascii="Cambria" w:hAnsi="Cambria"/>
+                            <w:bCs/>
+                            <w:sz w:val="26"/>
+                            <w:szCs w:val="26"/>
+                          </w:rPr>
+                          <w:t>Việt</w:t>
+                        </w:r>
+                        <w:proofErr w:type="spellEnd"/>
+                        <w:r>
+                          <w:rPr>
+                            <w:rFonts w:ascii="Cambria" w:hAnsi="Cambria"/>
+                            <w:bCs/>
+                            <w:sz w:val="26"/>
+                            <w:szCs w:val="26"/>
+                          </w:rPr>
+                          <w:t xml:space="preserve"> – Team Leader – SE60706</w:t>
                         </w:r>
                       </w:p>
                       <w:p>
@@ -464,6 +515,7 @@
                             <w:szCs w:val="26"/>
                           </w:rPr>
                         </w:pPr>
+                        <w:proofErr w:type="spellStart"/>
                         <w:r>
                           <w:rPr>
                             <w:rFonts w:ascii="Cambria" w:hAnsi="Cambria"/>
@@ -471,7 +523,57 @@
                             <w:sz w:val="26"/>
                             <w:szCs w:val="26"/>
                           </w:rPr>
-                          <w:t>Nguyễn Xuân Sơn – Team Member – SE60727</w:t>
+                          <w:t>Nguyễn</w:t>
+                        </w:r>
+                        <w:proofErr w:type="spellEnd"/>
+                        <w:r>
+                          <w:rPr>
+                            <w:rFonts w:ascii="Cambria" w:hAnsi="Cambria"/>
+                            <w:bCs/>
+                            <w:sz w:val="26"/>
+                            <w:szCs w:val="26"/>
+                          </w:rPr>
+                          <w:t xml:space="preserve"> </w:t>
+                        </w:r>
+                        <w:proofErr w:type="spellStart"/>
+                        <w:r>
+                          <w:rPr>
+                            <w:rFonts w:ascii="Cambria" w:hAnsi="Cambria"/>
+                            <w:bCs/>
+                            <w:sz w:val="26"/>
+                            <w:szCs w:val="26"/>
+                          </w:rPr>
+                          <w:t>Xuân</w:t>
+                        </w:r>
+                        <w:proofErr w:type="spellEnd"/>
+                        <w:r>
+                          <w:rPr>
+                            <w:rFonts w:ascii="Cambria" w:hAnsi="Cambria"/>
+                            <w:bCs/>
+                            <w:sz w:val="26"/>
+                            <w:szCs w:val="26"/>
+                          </w:rPr>
+                          <w:t xml:space="preserve"> </w:t>
+                        </w:r>
+                        <w:proofErr w:type="spellStart"/>
+                        <w:r>
+                          <w:rPr>
+                            <w:rFonts w:ascii="Cambria" w:hAnsi="Cambria"/>
+                            <w:bCs/>
+                            <w:sz w:val="26"/>
+                            <w:szCs w:val="26"/>
+                          </w:rPr>
+                          <w:t>Sơn</w:t>
+                        </w:r>
+                        <w:proofErr w:type="spellEnd"/>
+                        <w:r>
+                          <w:rPr>
+                            <w:rFonts w:ascii="Cambria" w:hAnsi="Cambria"/>
+                            <w:bCs/>
+                            <w:sz w:val="26"/>
+                            <w:szCs w:val="26"/>
+                          </w:rPr>
+                          <w:t xml:space="preserve"> – Team Member – SE60727</w:t>
                         </w:r>
                       </w:p>
                       <w:p>
@@ -484,6 +586,7 @@
                             <w:szCs w:val="26"/>
                           </w:rPr>
                         </w:pPr>
+                        <w:proofErr w:type="spellStart"/>
                         <w:r>
                           <w:rPr>
                             <w:rFonts w:ascii="Cambria" w:hAnsi="Cambria"/>
@@ -491,8 +594,9 @@
                             <w:sz w:val="26"/>
                             <w:szCs w:val="26"/>
                           </w:rPr>
-                          <w:t>Vũ Nhật</w:t>
+                          <w:t>Vũ</w:t>
                         </w:r>
+                        <w:proofErr w:type="spellEnd"/>
                         <w:r>
                           <w:rPr>
                             <w:rFonts w:ascii="Cambria" w:hAnsi="Cambria"/>
@@ -500,7 +604,67 @@
                             <w:sz w:val="26"/>
                             <w:szCs w:val="26"/>
                           </w:rPr>
-                          <w:t xml:space="preserve"> Anh Khoa – Team Member – SE60817</w:t>
+                          <w:t xml:space="preserve"> </w:t>
+                        </w:r>
+                        <w:proofErr w:type="spellStart"/>
+                        <w:r>
+                          <w:rPr>
+                            <w:rFonts w:ascii="Cambria" w:hAnsi="Cambria"/>
+                            <w:bCs/>
+                            <w:sz w:val="26"/>
+                            <w:szCs w:val="26"/>
+                          </w:rPr>
+                          <w:t>Nhật</w:t>
+                        </w:r>
+                        <w:proofErr w:type="spellEnd"/>
+                        <w:r>
+                          <w:rPr>
+                            <w:rFonts w:ascii="Cambria" w:hAnsi="Cambria"/>
+                            <w:bCs/>
+                            <w:sz w:val="26"/>
+                            <w:szCs w:val="26"/>
+                          </w:rPr>
+                          <w:t xml:space="preserve"> </w:t>
+                        </w:r>
+                        <w:proofErr w:type="spellStart"/>
+                        <w:r>
+                          <w:rPr>
+                            <w:rFonts w:ascii="Cambria" w:hAnsi="Cambria"/>
+                            <w:bCs/>
+                            <w:sz w:val="26"/>
+                            <w:szCs w:val="26"/>
+                          </w:rPr>
+                          <w:t>Anh</w:t>
+                        </w:r>
+                        <w:proofErr w:type="spellEnd"/>
+                        <w:r>
+                          <w:rPr>
+                            <w:rFonts w:ascii="Cambria" w:hAnsi="Cambria"/>
+                            <w:bCs/>
+                            <w:sz w:val="26"/>
+                            <w:szCs w:val="26"/>
+                          </w:rPr>
+                          <w:t xml:space="preserve"> </w:t>
+                        </w:r>
+                        <w:proofErr w:type="spellStart"/>
+                        <w:r>
+                          <w:rPr>
+                            <w:rFonts w:ascii="Cambria" w:hAnsi="Cambria"/>
+                            <w:bCs/>
+                            <w:sz w:val="26"/>
+                            <w:szCs w:val="26"/>
+                          </w:rPr>
+                          <w:t>Khoa</w:t>
+                        </w:r>
+                        <w:proofErr w:type="spellEnd"/>
+                        <w:r>
+                          <w:rPr>
+                            <w:rFonts w:ascii="Cambria" w:hAnsi="Cambria"/>
+                            <w:bCs/>
+                            <w:sz w:val="26"/>
+                            <w:szCs w:val="26"/>
+                          </w:rPr>
+                          <w:t xml:space="preserve"> – Team Member – SE60817</w:t>
                         </w:r>
                       </w:p>
                       <w:p>
@@ -513,6 +677,7 @@
                             <w:szCs w:val="26"/>
                           </w:rPr>
                         </w:pPr>
+                        <w:proofErr w:type="spellStart"/>
                         <w:r>
                           <w:rPr>
                             <w:rFonts w:ascii="Cambria" w:hAnsi="Cambria"/>
@@ -520,7 +685,77 @@
                             <w:sz w:val="26"/>
                             <w:szCs w:val="26"/>
                           </w:rPr>
-                          <w:t xml:space="preserve">Dương Thị Hoàng Anh – Team Member </w:t>
+                          <w:t>Dương</w:t>
+                        </w:r>
+                        <w:proofErr w:type="spellEnd"/>
+                        <w:r>
+                          <w:rPr>
+                            <w:rFonts w:ascii="Cambria" w:hAnsi="Cambria"/>
+                            <w:bCs/>
+                            <w:sz w:val="26"/>
+                            <w:szCs w:val="26"/>
+                          </w:rPr>
+                          <w:t xml:space="preserve"> </w:t>
+                        </w:r>
+                        <w:proofErr w:type="spellStart"/>
+                        <w:r>
+                          <w:rPr>
+                            <w:rFonts w:ascii="Cambria" w:hAnsi="Cambria"/>
+                            <w:bCs/>
+                            <w:sz w:val="26"/>
+                            <w:szCs w:val="26"/>
+                          </w:rPr>
+                          <w:t>Thị</w:t>
+                        </w:r>
+                        <w:proofErr w:type="spellEnd"/>
+                        <w:r>
+                          <w:rPr>
+                            <w:rFonts w:ascii="Cambria" w:hAnsi="Cambria"/>
+                            <w:bCs/>
+                            <w:sz w:val="26"/>
+                            <w:szCs w:val="26"/>
+                          </w:rPr>
+                          <w:t xml:space="preserve"> </w:t>
+                        </w:r>
+                        <w:proofErr w:type="spellStart"/>
+                        <w:r>
+                          <w:rPr>
+                            <w:rFonts w:ascii="Cambria" w:hAnsi="Cambria"/>
+                            <w:bCs/>
+                            <w:sz w:val="26"/>
+                            <w:szCs w:val="26"/>
+                          </w:rPr>
+                          <w:t>Hoàng</w:t>
+                        </w:r>
+                        <w:proofErr w:type="spellEnd"/>
+                        <w:r>
+                          <w:rPr>
+                            <w:rFonts w:ascii="Cambria" w:hAnsi="Cambria"/>
+                            <w:bCs/>
+                            <w:sz w:val="26"/>
+                            <w:szCs w:val="26"/>
+                          </w:rPr>
+                          <w:t xml:space="preserve"> </w:t>
+                        </w:r>
+                        <w:proofErr w:type="spellStart"/>
+                        <w:r>
+                          <w:rPr>
+                            <w:rFonts w:ascii="Cambria" w:hAnsi="Cambria"/>
+                            <w:bCs/>
+                            <w:sz w:val="26"/>
+                            <w:szCs w:val="26"/>
+                          </w:rPr>
+                          <w:t>Anh</w:t>
+                        </w:r>
+                        <w:proofErr w:type="spellEnd"/>
+                        <w:r>
+                          <w:rPr>
+                            <w:rFonts w:ascii="Cambria" w:hAnsi="Cambria"/>
+                            <w:bCs/>
+                            <w:sz w:val="26"/>
+                            <w:szCs w:val="26"/>
+                          </w:rPr>
+                          <w:t xml:space="preserve"> – Team Member </w:t>
                         </w:r>
                         <w:r>
                           <w:rPr>
@@ -604,6 +839,7 @@
                             <w:szCs w:val="26"/>
                           </w:rPr>
                         </w:pPr>
+                        <w:proofErr w:type="spellStart"/>
                         <w:r>
                           <w:rPr>
                             <w:rFonts w:ascii="Cambria" w:hAnsi="Cambria"/>
@@ -611,8 +847,49 @@
                             <w:sz w:val="26"/>
                             <w:szCs w:val="26"/>
                           </w:rPr>
-                          <w:t>Nguyễn Đức Khoan</w:t>
+                          <w:t>Nguyễn</w:t>
                         </w:r>
+                        <w:proofErr w:type="spellEnd"/>
+                        <w:r>
+                          <w:rPr>
+                            <w:rFonts w:ascii="Cambria" w:hAnsi="Cambria"/>
+                            <w:bCs/>
+                            <w:sz w:val="26"/>
+                            <w:szCs w:val="26"/>
+                          </w:rPr>
+                          <w:t xml:space="preserve"> </w:t>
+                        </w:r>
+                        <w:proofErr w:type="spellStart"/>
+                        <w:r>
+                          <w:rPr>
+                            <w:rFonts w:ascii="Cambria" w:hAnsi="Cambria"/>
+                            <w:bCs/>
+                            <w:sz w:val="26"/>
+                            <w:szCs w:val="26"/>
+                          </w:rPr>
+                          <w:t>Đức</w:t>
+                        </w:r>
+                        <w:proofErr w:type="spellEnd"/>
+                        <w:r>
+                          <w:rPr>
+                            <w:rFonts w:ascii="Cambria" w:hAnsi="Cambria"/>
+                            <w:bCs/>
+                            <w:sz w:val="26"/>
+                            <w:szCs w:val="26"/>
+                          </w:rPr>
+                          <w:t xml:space="preserve"> </w:t>
+                        </w:r>
+                        <w:proofErr w:type="spellStart"/>
+                        <w:r>
+                          <w:rPr>
+                            <w:rFonts w:ascii="Cambria" w:hAnsi="Cambria"/>
+                            <w:bCs/>
+                            <w:sz w:val="26"/>
+                            <w:szCs w:val="26"/>
+                          </w:rPr>
+                          <w:t>Khoan</w:t>
+                        </w:r>
+                        <w:proofErr w:type="spellEnd"/>
                       </w:p>
                     </w:tc>
                   </w:tr>
@@ -771,6 +1048,7 @@
                             <w:szCs w:val="26"/>
                           </w:rPr>
                         </w:pPr>
+                        <w:proofErr w:type="spellStart"/>
                         <w:r>
                           <w:rPr>
                             <w:rFonts w:ascii="Cambria" w:hAnsi="Cambria"/>
@@ -779,6 +1057,7 @@
                           </w:rPr>
                           <w:t>HospitalF</w:t>
                         </w:r>
+                        <w:proofErr w:type="spellEnd"/>
                       </w:p>
                     </w:tc>
                   </w:tr>
@@ -2891,8 +3170,11 @@
     </w:p>
     <w:p>
       <w:pPr>
+        <w:tabs>
+          <w:tab w:val="left" w:pos="540"/>
+        </w:tabs>
         <w:spacing w:before="120" w:after="0"/>
-        <w:ind w:left="1080" w:firstLine="360"/>
+        <w:ind w:left="1620" w:hanging="900"/>
         <w:jc w:val="both"/>
         <w:rPr>
           <w:rFonts w:ascii="Cambria" w:eastAsiaTheme="majorEastAsia" w:hAnsi="Cambria" w:cstheme="majorBidi"/>
@@ -2912,6 +3194,8 @@
         </w:rPr>
         <w:t>Project name: Hospital Finder</w:t>
       </w:r>
+      <w:bookmarkStart w:id="2" w:name="_GoBack"/>
+      <w:bookmarkEnd w:id="2"/>
     </w:p>
     <w:p>
       <w:pPr>
@@ -2936,7 +3220,7 @@
           <w:szCs w:val="28"/>
         </w:rPr>
       </w:pPr>
-      <w:bookmarkStart w:id="2" w:name="_Toc388620298"/>
+      <w:bookmarkStart w:id="3" w:name="_Toc388620298"/>
       <w:r>
         <w:rPr>
           <w:rFonts w:ascii="Cambria" w:eastAsiaTheme="majorEastAsia" w:hAnsi="Cambria" w:cstheme="majorBidi"/>
@@ -2948,13 +3232,13 @@
         </w:rPr>
         <w:t>Problem Abstract</w:t>
       </w:r>
-      <w:bookmarkEnd w:id="2"/>
+      <w:bookmarkEnd w:id="3"/>
     </w:p>
     <w:p>
       <w:pPr>
         <w:pStyle w:val="NoSpacing"/>
         <w:spacing w:before="120"/>
-        <w:ind w:left="1440"/>
+        <w:ind w:left="720"/>
         <w:jc w:val="both"/>
         <w:rPr>
           <w:rFonts w:ascii="Cambria" w:hAnsi="Cambria"/>
@@ -2994,7 +3278,7 @@
           <w:szCs w:val="28"/>
         </w:rPr>
       </w:pPr>
-      <w:bookmarkStart w:id="3" w:name="_Toc388620299"/>
+      <w:bookmarkStart w:id="4" w:name="_Toc388620299"/>
       <w:r>
         <w:rPr>
           <w:rFonts w:ascii="Cambria" w:eastAsiaTheme="majorEastAsia" w:hAnsi="Cambria" w:cstheme="majorBidi"/>
@@ -3006,7 +3290,7 @@
         </w:rPr>
         <w:t>Project Overview</w:t>
       </w:r>
-      <w:bookmarkEnd w:id="3"/>
+      <w:bookmarkEnd w:id="4"/>
     </w:p>
     <w:p>
       <w:pPr>
@@ -3032,7 +3316,7 @@
           <w:szCs w:val="28"/>
         </w:rPr>
       </w:pPr>
-      <w:bookmarkStart w:id="4" w:name="_Toc388620300"/>
+      <w:bookmarkStart w:id="5" w:name="_Toc388620300"/>
       <w:r>
         <w:rPr>
           <w:rFonts w:ascii="Cambria" w:eastAsiaTheme="majorEastAsia" w:hAnsi="Cambria" w:cstheme="majorBidi"/>
@@ -3044,7 +3328,7 @@
         </w:rPr>
         <w:t>The Current System</w:t>
       </w:r>
-      <w:bookmarkEnd w:id="4"/>
+      <w:bookmarkEnd w:id="5"/>
     </w:p>
     <w:p>
       <w:pPr>
@@ -3202,7 +3486,7 @@
           <w:szCs w:val="28"/>
         </w:rPr>
       </w:pPr>
-      <w:bookmarkStart w:id="5" w:name="_Toc388620301"/>
+      <w:bookmarkStart w:id="6" w:name="_Toc388620301"/>
       <w:r>
         <w:rPr>
           <w:rFonts w:ascii="Cambria" w:eastAsiaTheme="majorEastAsia" w:hAnsi="Cambria" w:cstheme="majorBidi"/>
@@ -3214,7 +3498,7 @@
         </w:rPr>
         <w:t>The Proposed System</w:t>
       </w:r>
-      <w:bookmarkEnd w:id="5"/>
+      <w:bookmarkEnd w:id="6"/>
     </w:p>
     <w:p>
       <w:pPr>
@@ -3257,7 +3541,7 @@
           <w:szCs w:val="28"/>
         </w:rPr>
       </w:pPr>
-      <w:bookmarkStart w:id="6" w:name="_Toc388620302"/>
+      <w:bookmarkStart w:id="7" w:name="_Toc388620302"/>
       <w:r>
         <w:rPr>
           <w:rFonts w:ascii="Cambria" w:hAnsi="Cambria"/>
@@ -3276,7 +3560,7 @@
         </w:rPr>
         <w:t>s</w:t>
       </w:r>
-      <w:bookmarkEnd w:id="6"/>
+      <w:bookmarkEnd w:id="7"/>
     </w:p>
     <w:p>
       <w:pPr>
@@ -3788,7 +4072,7 @@
           <w:sz w:val="24"/>
           <w:szCs w:val="24"/>
         </w:rPr>
-        <w:t>Have all priorities that supported for guests.</w:t>
+        <w:t>Update account information</w:t>
       </w:r>
     </w:p>
     <w:p>
@@ -3818,7 +4102,7 @@
           <w:sz w:val="24"/>
           <w:szCs w:val="24"/>
         </w:rPr>
-        <w:t>Update account information</w:t>
+        <w:t>Manage information about their hospitals or clinics.</w:t>
       </w:r>
     </w:p>
     <w:p>
@@ -3848,7 +4132,7 @@
           <w:sz w:val="24"/>
           <w:szCs w:val="24"/>
         </w:rPr>
-        <w:t>Manage information about their hospitals or clinics.</w:t>
+        <w:t>View users’ feedback about their hospitals or clinics.</w:t>
       </w:r>
     </w:p>
     <w:p>
@@ -3878,7 +4162,7 @@
           <w:sz w:val="24"/>
           <w:szCs w:val="24"/>
         </w:rPr>
-        <w:t>View users’ feedback about their hospitals or clinics.</w:t>
+        <w:t>Add doctor</w:t>
       </w:r>
     </w:p>
     <w:p>
@@ -3908,41 +4192,71 @@
           <w:sz w:val="24"/>
           <w:szCs w:val="24"/>
         </w:rPr>
-        <w:t>Add doctor</w:t>
-      </w:r>
-    </w:p>
-    <w:p>
-      <w:pPr>
-        <w:pStyle w:val="ListParagraph"/>
-        <w:numPr>
-          <w:ilvl w:val="0"/>
-          <w:numId w:val="9"/>
-        </w:numPr>
-        <w:spacing w:before="120" w:after="0"/>
-        <w:ind w:left="2700"/>
-        <w:contextualSpacing w:val="0"/>
-        <w:jc w:val="both"/>
-        <w:rPr>
-          <w:rFonts w:ascii="Cambria" w:eastAsiaTheme="majorEastAsia" w:hAnsi="Cambria" w:cstheme="majorBidi"/>
-          <w:bCs/>
-          <w:color w:val="000000" w:themeColor="text1"/>
-          <w:sz w:val="24"/>
-          <w:szCs w:val="24"/>
-        </w:rPr>
-      </w:pPr>
-      <w:r>
-        <w:rPr>
-          <w:rFonts w:ascii="Cambria" w:eastAsiaTheme="majorEastAsia" w:hAnsi="Cambria" w:cstheme="majorBidi"/>
-          <w:bCs/>
-          <w:color w:val="000000" w:themeColor="text1"/>
-          <w:sz w:val="24"/>
-          <w:szCs w:val="24"/>
-        </w:rPr>
         <w:t>View statistics about their business.</w:t>
       </w:r>
     </w:p>
     <w:p>
       <w:pPr>
+        <w:pStyle w:val="ListParagraph"/>
+        <w:numPr>
+          <w:ilvl w:val="0"/>
+          <w:numId w:val="17"/>
+        </w:numPr>
+        <w:spacing w:before="120" w:after="0"/>
+        <w:ind w:left="3067"/>
+        <w:contextualSpacing w:val="0"/>
+        <w:jc w:val="both"/>
+        <w:rPr>
+          <w:rFonts w:ascii="Cambria" w:eastAsiaTheme="majorEastAsia" w:hAnsi="Cambria" w:cstheme="majorBidi"/>
+          <w:bCs/>
+          <w:color w:val="000000" w:themeColor="text1"/>
+          <w:sz w:val="24"/>
+          <w:szCs w:val="24"/>
+        </w:rPr>
+      </w:pPr>
+      <w:r>
+        <w:rPr>
+          <w:rFonts w:ascii="Cambria" w:eastAsiaTheme="majorEastAsia" w:hAnsi="Cambria" w:cstheme="majorBidi"/>
+          <w:bCs/>
+          <w:color w:val="000000" w:themeColor="text1"/>
+          <w:sz w:val="24"/>
+          <w:szCs w:val="24"/>
+        </w:rPr>
+        <w:t>Number of appointments in a month.</w:t>
+      </w:r>
+    </w:p>
+    <w:p>
+      <w:pPr>
+        <w:pStyle w:val="ListParagraph"/>
+        <w:numPr>
+          <w:ilvl w:val="0"/>
+          <w:numId w:val="17"/>
+        </w:numPr>
+        <w:spacing w:before="120" w:after="0"/>
+        <w:ind w:left="3067"/>
+        <w:contextualSpacing w:val="0"/>
+        <w:jc w:val="both"/>
+        <w:rPr>
+          <w:rFonts w:ascii="Cambria" w:eastAsiaTheme="majorEastAsia" w:hAnsi="Cambria" w:cstheme="majorBidi"/>
+          <w:bCs/>
+          <w:color w:val="000000" w:themeColor="text1"/>
+          <w:sz w:val="24"/>
+          <w:szCs w:val="24"/>
+        </w:rPr>
+      </w:pPr>
+      <w:r>
+        <w:rPr>
+          <w:rFonts w:ascii="Cambria" w:eastAsiaTheme="majorEastAsia" w:hAnsi="Cambria" w:cstheme="majorBidi"/>
+          <w:bCs/>
+          <w:color w:val="000000" w:themeColor="text1"/>
+          <w:sz w:val="24"/>
+          <w:szCs w:val="24"/>
+        </w:rPr>
+        <w:t>Number of appointments throughout a year.</w:t>
+      </w:r>
+    </w:p>
+    <w:p>
+      <w:pPr>
         <w:spacing w:before="120" w:after="0"/>
         <w:ind w:left="1440" w:firstLine="720"/>
         <w:jc w:val="both"/>
@@ -3965,36 +4279,6 @@
           <w:szCs w:val="24"/>
         </w:rPr>
         <w:t>Administrators:</w:t>
-      </w:r>
-    </w:p>
-    <w:p>
-      <w:pPr>
-        <w:pStyle w:val="ListParagraph"/>
-        <w:numPr>
-          <w:ilvl w:val="0"/>
-          <w:numId w:val="10"/>
-        </w:numPr>
-        <w:spacing w:before="120" w:after="0"/>
-        <w:ind w:left="2700"/>
-        <w:contextualSpacing w:val="0"/>
-        <w:jc w:val="both"/>
-        <w:rPr>
-          <w:rFonts w:ascii="Cambria" w:eastAsiaTheme="majorEastAsia" w:hAnsi="Cambria" w:cstheme="majorBidi"/>
-          <w:bCs/>
-          <w:color w:val="000000" w:themeColor="text1"/>
-          <w:sz w:val="24"/>
-          <w:szCs w:val="24"/>
-        </w:rPr>
-      </w:pPr>
-      <w:r>
-        <w:rPr>
-          <w:rFonts w:ascii="Cambria" w:eastAsiaTheme="majorEastAsia" w:hAnsi="Cambria" w:cstheme="majorBidi"/>
-          <w:bCs/>
-          <w:color w:val="000000" w:themeColor="text1"/>
-          <w:sz w:val="24"/>
-          <w:szCs w:val="24"/>
-        </w:rPr>
-        <w:t>Have all priorities that supported for guests:</w:t>
       </w:r>
     </w:p>
     <w:p>
@@ -4272,8 +4556,6 @@
         </w:rPr>
         <w:t>Number of new hospital users monthly</w:t>
       </w:r>
-      <w:bookmarkStart w:id="7" w:name="_GoBack"/>
-      <w:bookmarkEnd w:id="7"/>
     </w:p>
     <w:p>
       <w:pPr>
@@ -5649,7 +5931,25 @@
           <w:szCs w:val="24"/>
         </w:rPr>
         <w:lastRenderedPageBreak/>
-        <w:t>IDE for Android: Eclipse Kepler Service Release 1. Build: 20130919-0819</w:t>
+        <w:t xml:space="preserve">IDE for Android: Eclipse </w:t>
+      </w:r>
+      <w:proofErr w:type="spellStart"/>
+      <w:r>
+        <w:rPr>
+          <w:rFonts w:ascii="Cambria" w:hAnsi="Cambria"/>
+          <w:sz w:val="24"/>
+          <w:szCs w:val="24"/>
+        </w:rPr>
+        <w:t>Kepler</w:t>
+      </w:r>
+      <w:proofErr w:type="spellEnd"/>
+      <w:r>
+        <w:rPr>
+          <w:rFonts w:ascii="Cambria" w:hAnsi="Cambria"/>
+          <w:sz w:val="24"/>
+          <w:szCs w:val="24"/>
+        </w:rPr>
+        <w:t xml:space="preserve"> Service Release 1. Build: 20130919-0819</w:t>
       </w:r>
     </w:p>
     <w:p>
@@ -6108,6 +6408,7 @@
                 <w:szCs w:val="24"/>
               </w:rPr>
             </w:pPr>
+            <w:proofErr w:type="spellStart"/>
             <w:r>
               <w:rPr>
                 <w:rFonts w:ascii="Cambria" w:eastAsiaTheme="majorEastAsia" w:hAnsi="Cambria" w:cstheme="majorBidi"/>
@@ -6116,8 +6417,53 @@
                 <w:sz w:val="24"/>
                 <w:szCs w:val="24"/>
               </w:rPr>
-              <w:t>Nguyễn Đức Khoan</w:t>
-            </w:r>
+              <w:t>Nguyễn</w:t>
+            </w:r>
+            <w:proofErr w:type="spellEnd"/>
+            <w:r>
+              <w:rPr>
+                <w:rFonts w:ascii="Cambria" w:eastAsiaTheme="majorEastAsia" w:hAnsi="Cambria" w:cstheme="majorBidi"/>
+                <w:bCs/>
+                <w:color w:val="000000" w:themeColor="text1"/>
+                <w:sz w:val="24"/>
+                <w:szCs w:val="24"/>
+              </w:rPr>
+              <w:t xml:space="preserve"> </w:t>
+            </w:r>
+            <w:proofErr w:type="spellStart"/>
+            <w:r>
+              <w:rPr>
+                <w:rFonts w:ascii="Cambria" w:eastAsiaTheme="majorEastAsia" w:hAnsi="Cambria" w:cstheme="majorBidi"/>
+                <w:bCs/>
+                <w:color w:val="000000" w:themeColor="text1"/>
+                <w:sz w:val="24"/>
+                <w:szCs w:val="24"/>
+              </w:rPr>
+              <w:t>Đức</w:t>
+            </w:r>
+            <w:proofErr w:type="spellEnd"/>
+            <w:r>
+              <w:rPr>
+                <w:rFonts w:ascii="Cambria" w:eastAsiaTheme="majorEastAsia" w:hAnsi="Cambria" w:cstheme="majorBidi"/>
+                <w:bCs/>
+                <w:color w:val="000000" w:themeColor="text1"/>
+                <w:sz w:val="24"/>
+                <w:szCs w:val="24"/>
+              </w:rPr>
+              <w:t xml:space="preserve"> </w:t>
+            </w:r>
+            <w:proofErr w:type="spellStart"/>
+            <w:r>
+              <w:rPr>
+                <w:rFonts w:ascii="Cambria" w:eastAsiaTheme="majorEastAsia" w:hAnsi="Cambria" w:cstheme="majorBidi"/>
+                <w:bCs/>
+                <w:color w:val="000000" w:themeColor="text1"/>
+                <w:sz w:val="24"/>
+                <w:szCs w:val="24"/>
+              </w:rPr>
+              <w:t>Khoan</w:t>
+            </w:r>
+            <w:proofErr w:type="spellEnd"/>
           </w:p>
         </w:tc>
         <w:tc>
@@ -6256,6 +6602,7 @@
                 <w:szCs w:val="24"/>
               </w:rPr>
             </w:pPr>
+            <w:proofErr w:type="spellStart"/>
             <w:r>
               <w:rPr>
                 <w:rFonts w:ascii="Cambria" w:eastAsiaTheme="majorEastAsia" w:hAnsi="Cambria" w:cstheme="majorBidi"/>
@@ -6264,8 +6611,53 @@
                 <w:sz w:val="24"/>
                 <w:szCs w:val="24"/>
               </w:rPr>
-              <w:t>Lê Phước Việt</w:t>
-            </w:r>
+              <w:t>Lê</w:t>
+            </w:r>
+            <w:proofErr w:type="spellEnd"/>
+            <w:r>
+              <w:rPr>
+                <w:rFonts w:ascii="Cambria" w:eastAsiaTheme="majorEastAsia" w:hAnsi="Cambria" w:cstheme="majorBidi"/>
+                <w:bCs/>
+                <w:color w:val="000000" w:themeColor="text1"/>
+                <w:sz w:val="24"/>
+                <w:szCs w:val="24"/>
+              </w:rPr>
+              <w:t xml:space="preserve"> </w:t>
+            </w:r>
+            <w:proofErr w:type="spellStart"/>
+            <w:r>
+              <w:rPr>
+                <w:rFonts w:ascii="Cambria" w:eastAsiaTheme="majorEastAsia" w:hAnsi="Cambria" w:cstheme="majorBidi"/>
+                <w:bCs/>
+                <w:color w:val="000000" w:themeColor="text1"/>
+                <w:sz w:val="24"/>
+                <w:szCs w:val="24"/>
+              </w:rPr>
+              <w:t>Phước</w:t>
+            </w:r>
+            <w:proofErr w:type="spellEnd"/>
+            <w:r>
+              <w:rPr>
+                <w:rFonts w:ascii="Cambria" w:eastAsiaTheme="majorEastAsia" w:hAnsi="Cambria" w:cstheme="majorBidi"/>
+                <w:bCs/>
+                <w:color w:val="000000" w:themeColor="text1"/>
+                <w:sz w:val="24"/>
+                <w:szCs w:val="24"/>
+              </w:rPr>
+              <w:t xml:space="preserve"> </w:t>
+            </w:r>
+            <w:proofErr w:type="spellStart"/>
+            <w:r>
+              <w:rPr>
+                <w:rFonts w:ascii="Cambria" w:eastAsiaTheme="majorEastAsia" w:hAnsi="Cambria" w:cstheme="majorBidi"/>
+                <w:bCs/>
+                <w:color w:val="000000" w:themeColor="text1"/>
+                <w:sz w:val="24"/>
+                <w:szCs w:val="24"/>
+              </w:rPr>
+              <w:t>Việt</w:t>
+            </w:r>
+            <w:proofErr w:type="spellEnd"/>
           </w:p>
         </w:tc>
         <w:tc>
@@ -6443,6 +6835,7 @@
                 <w:szCs w:val="24"/>
               </w:rPr>
             </w:pPr>
+            <w:proofErr w:type="spellStart"/>
             <w:r>
               <w:rPr>
                 <w:rFonts w:ascii="Cambria" w:eastAsiaTheme="majorEastAsia" w:hAnsi="Cambria" w:cstheme="majorBidi"/>
@@ -6451,8 +6844,53 @@
                 <w:sz w:val="24"/>
                 <w:szCs w:val="24"/>
               </w:rPr>
-              <w:t>Nguyễn Xuân Sơn</w:t>
-            </w:r>
+              <w:t>Nguyễn</w:t>
+            </w:r>
+            <w:proofErr w:type="spellEnd"/>
+            <w:r>
+              <w:rPr>
+                <w:rFonts w:ascii="Cambria" w:eastAsiaTheme="majorEastAsia" w:hAnsi="Cambria" w:cstheme="majorBidi"/>
+                <w:bCs/>
+                <w:color w:val="000000" w:themeColor="text1"/>
+                <w:sz w:val="24"/>
+                <w:szCs w:val="24"/>
+              </w:rPr>
+              <w:t xml:space="preserve"> </w:t>
+            </w:r>
+            <w:proofErr w:type="spellStart"/>
+            <w:r>
+              <w:rPr>
+                <w:rFonts w:ascii="Cambria" w:eastAsiaTheme="majorEastAsia" w:hAnsi="Cambria" w:cstheme="majorBidi"/>
+                <w:bCs/>
+                <w:color w:val="000000" w:themeColor="text1"/>
+                <w:sz w:val="24"/>
+                <w:szCs w:val="24"/>
+              </w:rPr>
+              <w:t>Xuân</w:t>
+            </w:r>
+            <w:proofErr w:type="spellEnd"/>
+            <w:r>
+              <w:rPr>
+                <w:rFonts w:ascii="Cambria" w:eastAsiaTheme="majorEastAsia" w:hAnsi="Cambria" w:cstheme="majorBidi"/>
+                <w:bCs/>
+                <w:color w:val="000000" w:themeColor="text1"/>
+                <w:sz w:val="24"/>
+                <w:szCs w:val="24"/>
+              </w:rPr>
+              <w:t xml:space="preserve"> </w:t>
+            </w:r>
+            <w:proofErr w:type="spellStart"/>
+            <w:r>
+              <w:rPr>
+                <w:rFonts w:ascii="Cambria" w:eastAsiaTheme="majorEastAsia" w:hAnsi="Cambria" w:cstheme="majorBidi"/>
+                <w:bCs/>
+                <w:color w:val="000000" w:themeColor="text1"/>
+                <w:sz w:val="24"/>
+                <w:szCs w:val="24"/>
+              </w:rPr>
+              <w:t>Sơn</w:t>
+            </w:r>
+            <w:proofErr w:type="spellEnd"/>
           </w:p>
         </w:tc>
         <w:tc>
@@ -6591,6 +7029,7 @@
                 <w:szCs w:val="24"/>
               </w:rPr>
             </w:pPr>
+            <w:proofErr w:type="spellStart"/>
             <w:r>
               <w:rPr>
                 <w:rFonts w:ascii="Cambria" w:eastAsiaTheme="majorEastAsia" w:hAnsi="Cambria" w:cstheme="majorBidi"/>
@@ -6599,8 +7038,75 @@
                 <w:sz w:val="24"/>
                 <w:szCs w:val="24"/>
               </w:rPr>
-              <w:t>Vũ Nhật Anh Khoa</w:t>
-            </w:r>
+              <w:t>Vũ</w:t>
+            </w:r>
+            <w:proofErr w:type="spellEnd"/>
+            <w:r>
+              <w:rPr>
+                <w:rFonts w:ascii="Cambria" w:eastAsiaTheme="majorEastAsia" w:hAnsi="Cambria" w:cstheme="majorBidi"/>
+                <w:bCs/>
+                <w:color w:val="000000" w:themeColor="text1"/>
+                <w:sz w:val="24"/>
+                <w:szCs w:val="24"/>
+              </w:rPr>
+              <w:t xml:space="preserve"> </w:t>
+            </w:r>
+            <w:proofErr w:type="spellStart"/>
+            <w:r>
+              <w:rPr>
+                <w:rFonts w:ascii="Cambria" w:eastAsiaTheme="majorEastAsia" w:hAnsi="Cambria" w:cstheme="majorBidi"/>
+                <w:bCs/>
+                <w:color w:val="000000" w:themeColor="text1"/>
+                <w:sz w:val="24"/>
+                <w:szCs w:val="24"/>
+              </w:rPr>
+              <w:t>Nhật</w:t>
+            </w:r>
+            <w:proofErr w:type="spellEnd"/>
+            <w:r>
+              <w:rPr>
+                <w:rFonts w:ascii="Cambria" w:eastAsiaTheme="majorEastAsia" w:hAnsi="Cambria" w:cstheme="majorBidi"/>
+                <w:bCs/>
+                <w:color w:val="000000" w:themeColor="text1"/>
+                <w:sz w:val="24"/>
+                <w:szCs w:val="24"/>
+              </w:rPr>
+              <w:t xml:space="preserve"> </w:t>
+            </w:r>
+            <w:proofErr w:type="spellStart"/>
+            <w:r>
+              <w:rPr>
+                <w:rFonts w:ascii="Cambria" w:eastAsiaTheme="majorEastAsia" w:hAnsi="Cambria" w:cstheme="majorBidi"/>
+                <w:bCs/>
+                <w:color w:val="000000" w:themeColor="text1"/>
+                <w:sz w:val="24"/>
+                <w:szCs w:val="24"/>
+              </w:rPr>
+              <w:t>Anh</w:t>
+            </w:r>
+            <w:proofErr w:type="spellEnd"/>
+            <w:r>
+              <w:rPr>
+                <w:rFonts w:ascii="Cambria" w:eastAsiaTheme="majorEastAsia" w:hAnsi="Cambria" w:cstheme="majorBidi"/>
+                <w:bCs/>
+                <w:color w:val="000000" w:themeColor="text1"/>
+                <w:sz w:val="24"/>
+                <w:szCs w:val="24"/>
+              </w:rPr>
+              <w:t xml:space="preserve"> </w:t>
+            </w:r>
+            <w:proofErr w:type="spellStart"/>
+            <w:r>
+              <w:rPr>
+                <w:rFonts w:ascii="Cambria" w:eastAsiaTheme="majorEastAsia" w:hAnsi="Cambria" w:cstheme="majorBidi"/>
+                <w:bCs/>
+                <w:color w:val="000000" w:themeColor="text1"/>
+                <w:sz w:val="24"/>
+                <w:szCs w:val="24"/>
+              </w:rPr>
+              <w:t>Khoa</w:t>
+            </w:r>
+            <w:proofErr w:type="spellEnd"/>
           </w:p>
         </w:tc>
         <w:tc>
@@ -6739,6 +7245,7 @@
                 <w:szCs w:val="24"/>
               </w:rPr>
             </w:pPr>
+            <w:proofErr w:type="spellStart"/>
             <w:r>
               <w:rPr>
                 <w:rFonts w:ascii="Cambria" w:eastAsiaTheme="majorEastAsia" w:hAnsi="Cambria" w:cstheme="majorBidi"/>
@@ -6747,8 +7254,75 @@
                 <w:sz w:val="24"/>
                 <w:szCs w:val="24"/>
               </w:rPr>
-              <w:t>Dương Thị Hoàng Anh</w:t>
-            </w:r>
+              <w:t>Dương</w:t>
+            </w:r>
+            <w:proofErr w:type="spellEnd"/>
+            <w:r>
+              <w:rPr>
+                <w:rFonts w:ascii="Cambria" w:eastAsiaTheme="majorEastAsia" w:hAnsi="Cambria" w:cstheme="majorBidi"/>
+                <w:bCs/>
+                <w:color w:val="000000" w:themeColor="text1"/>
+                <w:sz w:val="24"/>
+                <w:szCs w:val="24"/>
+              </w:rPr>
+              <w:t xml:space="preserve"> </w:t>
+            </w:r>
+            <w:proofErr w:type="spellStart"/>
+            <w:r>
+              <w:rPr>
+                <w:rFonts w:ascii="Cambria" w:eastAsiaTheme="majorEastAsia" w:hAnsi="Cambria" w:cstheme="majorBidi"/>
+                <w:bCs/>
+                <w:color w:val="000000" w:themeColor="text1"/>
+                <w:sz w:val="24"/>
+                <w:szCs w:val="24"/>
+              </w:rPr>
+              <w:t>Thị</w:t>
+            </w:r>
+            <w:proofErr w:type="spellEnd"/>
+            <w:r>
+              <w:rPr>
+                <w:rFonts w:ascii="Cambria" w:eastAsiaTheme="majorEastAsia" w:hAnsi="Cambria" w:cstheme="majorBidi"/>
+                <w:bCs/>
+                <w:color w:val="000000" w:themeColor="text1"/>
+                <w:sz w:val="24"/>
+                <w:szCs w:val="24"/>
+              </w:rPr>
+              <w:t xml:space="preserve"> </w:t>
+            </w:r>
+            <w:proofErr w:type="spellStart"/>
+            <w:r>
+              <w:rPr>
+                <w:rFonts w:ascii="Cambria" w:eastAsiaTheme="majorEastAsia" w:hAnsi="Cambria" w:cstheme="majorBidi"/>
+                <w:bCs/>
+                <w:color w:val="000000" w:themeColor="text1"/>
+                <w:sz w:val="24"/>
+                <w:szCs w:val="24"/>
+              </w:rPr>
+              <w:t>Hoàng</w:t>
+            </w:r>
+            <w:proofErr w:type="spellEnd"/>
+            <w:r>
+              <w:rPr>
+                <w:rFonts w:ascii="Cambria" w:eastAsiaTheme="majorEastAsia" w:hAnsi="Cambria" w:cstheme="majorBidi"/>
+                <w:bCs/>
+                <w:color w:val="000000" w:themeColor="text1"/>
+                <w:sz w:val="24"/>
+                <w:szCs w:val="24"/>
+              </w:rPr>
+              <w:t xml:space="preserve"> </w:t>
+            </w:r>
+            <w:proofErr w:type="spellStart"/>
+            <w:r>
+              <w:rPr>
+                <w:rFonts w:ascii="Cambria" w:eastAsiaTheme="majorEastAsia" w:hAnsi="Cambria" w:cstheme="majorBidi"/>
+                <w:bCs/>
+                <w:color w:val="000000" w:themeColor="text1"/>
+                <w:sz w:val="24"/>
+                <w:szCs w:val="24"/>
+              </w:rPr>
+              <w:t>Anh</w:t>
+            </w:r>
+            <w:proofErr w:type="spellEnd"/>
           </w:p>
         </w:tc>
         <w:tc>
@@ -7024,6 +7598,7 @@
           <w:szCs w:val="24"/>
         </w:rPr>
       </w:pPr>
+      <w:proofErr w:type="spellStart"/>
       <w:r>
         <w:rPr>
           <w:rFonts w:ascii="Cambria" w:eastAsiaTheme="majorEastAsia" w:hAnsi="Cambria" w:cstheme="majorBidi"/>
@@ -7034,6 +7609,7 @@
         </w:rPr>
         <w:t>Javascript</w:t>
       </w:r>
+      <w:proofErr w:type="spellEnd"/>
     </w:p>
     <w:p>
       <w:pPr>
@@ -7053,6 +7629,7 @@
           <w:szCs w:val="24"/>
         </w:rPr>
       </w:pPr>
+      <w:proofErr w:type="spellStart"/>
       <w:r>
         <w:rPr>
           <w:rFonts w:ascii="Cambria" w:eastAsiaTheme="majorEastAsia" w:hAnsi="Cambria" w:cstheme="majorBidi"/>
@@ -7063,6 +7640,7 @@
         </w:rPr>
         <w:t>Jquery</w:t>
       </w:r>
+      <w:proofErr w:type="spellEnd"/>
     </w:p>
     <w:p>
       <w:pPr>
@@ -7179,6 +7757,7 @@
           <w:szCs w:val="24"/>
         </w:rPr>
       </w:pPr>
+      <w:proofErr w:type="spellStart"/>
       <w:r>
         <w:rPr>
           <w:rFonts w:ascii="Cambria" w:eastAsiaTheme="majorEastAsia" w:hAnsi="Cambria" w:cstheme="majorBidi"/>
@@ -7189,6 +7768,7 @@
         </w:rPr>
         <w:t>Linq</w:t>
       </w:r>
+      <w:proofErr w:type="spellEnd"/>
     </w:p>
     <w:p>
       <w:pPr>
@@ -7436,7 +8016,7 @@
         <w:sz w:val="28"/>
       </w:rPr>
     </w:lvl>
-    <w:lvl w:ilvl="1" w:tplc="04090003" w:tentative="1">
+    <w:lvl w:ilvl="1" w:tplc="04090003">
       <w:start w:val="1"/>
       <w:numFmt w:val="bullet"/>
       <w:lvlText w:val="o"/>
@@ -9120,6 +9700,119 @@
     </w:lvl>
   </w:abstractNum>
   <w:abstractNum w:abstractNumId="15">
+    <w:nsid w:val="6D436D83"/>
+    <w:multiLevelType w:val="hybridMultilevel"/>
+    <w:tmpl w:val="183CF406"/>
+    <w:lvl w:ilvl="0" w:tplc="AB184A3E">
+      <w:start w:val="1"/>
+      <w:numFmt w:val="bullet"/>
+      <w:lvlText w:val="+"/>
+      <w:lvlJc w:val="left"/>
+      <w:pPr>
+        <w:ind w:left="3060" w:hanging="360"/>
+      </w:pPr>
+      <w:rPr>
+        <w:rFonts w:ascii="Courier New" w:hAnsi="Courier New" w:hint="default"/>
+      </w:rPr>
+    </w:lvl>
+    <w:lvl w:ilvl="1" w:tplc="04090003" w:tentative="1">
+      <w:start w:val="1"/>
+      <w:numFmt w:val="bullet"/>
+      <w:lvlText w:val="o"/>
+      <w:lvlJc w:val="left"/>
+      <w:pPr>
+        <w:ind w:left="3780" w:hanging="360"/>
+      </w:pPr>
+      <w:rPr>
+        <w:rFonts w:ascii="Courier New" w:hAnsi="Courier New" w:cs="Courier New" w:hint="default"/>
+      </w:rPr>
+    </w:lvl>
+    <w:lvl w:ilvl="2" w:tplc="04090005" w:tentative="1">
+      <w:start w:val="1"/>
+      <w:numFmt w:val="bullet"/>
+      <w:lvlText w:val=""/>
+      <w:lvlJc w:val="left"/>
+      <w:pPr>
+        <w:ind w:left="4500" w:hanging="360"/>
+      </w:pPr>
+      <w:rPr>
+        <w:rFonts w:ascii="Wingdings" w:hAnsi="Wingdings" w:hint="default"/>
+      </w:rPr>
+    </w:lvl>
+    <w:lvl w:ilvl="3" w:tplc="04090001" w:tentative="1">
+      <w:start w:val="1"/>
+      <w:numFmt w:val="bullet"/>
+      <w:lvlText w:val=""/>
+      <w:lvlJc w:val="left"/>
+      <w:pPr>
+        <w:ind w:left="5220" w:hanging="360"/>
+      </w:pPr>
+      <w:rPr>
+        <w:rFonts w:ascii="Symbol" w:hAnsi="Symbol" w:hint="default"/>
+      </w:rPr>
+    </w:lvl>
+    <w:lvl w:ilvl="4" w:tplc="04090003" w:tentative="1">
+      <w:start w:val="1"/>
+      <w:numFmt w:val="bullet"/>
+      <w:lvlText w:val="o"/>
+      <w:lvlJc w:val="left"/>
+      <w:pPr>
+        <w:ind w:left="5940" w:hanging="360"/>
+      </w:pPr>
+      <w:rPr>
+        <w:rFonts w:ascii="Courier New" w:hAnsi="Courier New" w:cs="Courier New" w:hint="default"/>
+      </w:rPr>
+    </w:lvl>
+    <w:lvl w:ilvl="5" w:tplc="04090005" w:tentative="1">
+      <w:start w:val="1"/>
+      <w:numFmt w:val="bullet"/>
+      <w:lvlText w:val=""/>
+      <w:lvlJc w:val="left"/>
+      <w:pPr>
+        <w:ind w:left="6660" w:hanging="360"/>
+      </w:pPr>
+      <w:rPr>
+        <w:rFonts w:ascii="Wingdings" w:hAnsi="Wingdings" w:hint="default"/>
+      </w:rPr>
+    </w:lvl>
+    <w:lvl w:ilvl="6" w:tplc="04090001" w:tentative="1">
+      <w:start w:val="1"/>
+      <w:numFmt w:val="bullet"/>
+      <w:lvlText w:val=""/>
+      <w:lvlJc w:val="left"/>
+      <w:pPr>
+        <w:ind w:left="7380" w:hanging="360"/>
+      </w:pPr>
+      <w:rPr>
+        <w:rFonts w:ascii="Symbol" w:hAnsi="Symbol" w:hint="default"/>
+      </w:rPr>
+    </w:lvl>
+    <w:lvl w:ilvl="7" w:tplc="04090003" w:tentative="1">
+      <w:start w:val="1"/>
+      <w:numFmt w:val="bullet"/>
+      <w:lvlText w:val="o"/>
+      <w:lvlJc w:val="left"/>
+      <w:pPr>
+        <w:ind w:left="8100" w:hanging="360"/>
+      </w:pPr>
+      <w:rPr>
+        <w:rFonts w:ascii="Courier New" w:hAnsi="Courier New" w:cs="Courier New" w:hint="default"/>
+      </w:rPr>
+    </w:lvl>
+    <w:lvl w:ilvl="8" w:tplc="04090005" w:tentative="1">
+      <w:start w:val="1"/>
+      <w:numFmt w:val="bullet"/>
+      <w:lvlText w:val=""/>
+      <w:lvlJc w:val="left"/>
+      <w:pPr>
+        <w:ind w:left="8820" w:hanging="360"/>
+      </w:pPr>
+      <w:rPr>
+        <w:rFonts w:ascii="Wingdings" w:hAnsi="Wingdings" w:hint="default"/>
+      </w:rPr>
+    </w:lvl>
+  </w:abstractNum>
+  <w:abstractNum w:abstractNumId="16">
     <w:nsid w:val="74EF369E"/>
     <w:multiLevelType w:val="hybridMultilevel"/>
     <w:tmpl w:val="B45A6210"/>
@@ -9260,7 +9953,7 @@
     <w:abstractNumId w:val="0"/>
   </w:num>
   <w:num w:numId="10">
-    <w:abstractNumId w:val="15"/>
+    <w:abstractNumId w:val="16"/>
   </w:num>
   <w:num w:numId="11">
     <w:abstractNumId w:val="11"/>
@@ -9279,6 +9972,9 @@
   </w:num>
   <w:num w:numId="16">
     <w:abstractNumId w:val="6"/>
+  </w:num>
+  <w:num w:numId="17">
+    <w:abstractNumId w:val="15"/>
   </w:num>
   <w:numIdMacAtCleanup w:val="13"/>
 </w:numbering>
@@ -10203,7 +10899,7 @@
 </file>
 
 <file path=customXml/itemProps1.xml><?xml version="1.0" encoding="utf-8"?>
-<ds:datastoreItem xmlns:ds="http://schemas.openxmlformats.org/officeDocument/2006/customXml" ds:itemID="{9631007E-CB33-4231-B712-B8CA75E56404}">
+<ds:datastoreItem xmlns:ds="http://schemas.openxmlformats.org/officeDocument/2006/customXml" ds:itemID="{4518285F-587E-4F20-B53A-AA357A7298E3}">
   <ds:schemaRefs>
     <ds:schemaRef ds:uri="http://schemas.openxmlformats.org/officeDocument/2006/bibliography"/>
   </ds:schemaRefs>

</xml_diff>

<commit_message>
Update format for report 2
</commit_message>
<xml_diff>
--- a/Reports/Group11-Report02-v1.0.docx
+++ b/Reports/Group11-Report02-v1.0.docx
@@ -3139,9 +3139,10 @@
           <w:numId w:val="2"/>
         </w:numPr>
         <w:tabs>
-          <w:tab w:val="left" w:pos="900"/>
+          <w:tab w:val="left" w:pos="1620"/>
         </w:tabs>
         <w:spacing w:before="120" w:after="0"/>
+        <w:ind w:left="1260"/>
         <w:contextualSpacing w:val="0"/>
         <w:jc w:val="both"/>
         <w:outlineLvl w:val="1"/>
@@ -3174,7 +3175,7 @@
           <w:tab w:val="left" w:pos="540"/>
         </w:tabs>
         <w:spacing w:before="120" w:after="0"/>
-        <w:ind w:left="1620" w:hanging="900"/>
+        <w:ind w:left="1800" w:hanging="900"/>
         <w:jc w:val="both"/>
         <w:rPr>
           <w:rFonts w:ascii="Cambria" w:eastAsiaTheme="majorEastAsia" w:hAnsi="Cambria" w:cstheme="majorBidi"/>
@@ -3194,8 +3195,6 @@
         </w:rPr>
         <w:t>Project name: Hospital Finder</w:t>
       </w:r>
-      <w:bookmarkStart w:id="2" w:name="_GoBack"/>
-      <w:bookmarkEnd w:id="2"/>
     </w:p>
     <w:p>
       <w:pPr>
@@ -3205,9 +3204,10 @@
           <w:numId w:val="2"/>
         </w:numPr>
         <w:tabs>
-          <w:tab w:val="left" w:pos="900"/>
+          <w:tab w:val="left" w:pos="1620"/>
         </w:tabs>
         <w:spacing w:before="120" w:after="0"/>
+        <w:ind w:left="1260"/>
         <w:contextualSpacing w:val="0"/>
         <w:jc w:val="both"/>
         <w:outlineLvl w:val="1"/>
@@ -3220,7 +3220,7 @@
           <w:szCs w:val="28"/>
         </w:rPr>
       </w:pPr>
-      <w:bookmarkStart w:id="3" w:name="_Toc388620298"/>
+      <w:bookmarkStart w:id="2" w:name="_Toc388620298"/>
       <w:r>
         <w:rPr>
           <w:rFonts w:ascii="Cambria" w:eastAsiaTheme="majorEastAsia" w:hAnsi="Cambria" w:cstheme="majorBidi"/>
@@ -3232,13 +3232,13 @@
         </w:rPr>
         <w:t>Problem Abstract</w:t>
       </w:r>
-      <w:bookmarkEnd w:id="3"/>
+      <w:bookmarkEnd w:id="2"/>
     </w:p>
     <w:p>
       <w:pPr>
         <w:pStyle w:val="NoSpacing"/>
         <w:spacing w:before="120"/>
-        <w:ind w:left="720"/>
+        <w:ind w:left="900"/>
         <w:jc w:val="both"/>
         <w:rPr>
           <w:rFonts w:ascii="Cambria" w:hAnsi="Cambria"/>
@@ -3263,9 +3263,10 @@
           <w:numId w:val="2"/>
         </w:numPr>
         <w:tabs>
-          <w:tab w:val="left" w:pos="900"/>
+          <w:tab w:val="left" w:pos="1620"/>
         </w:tabs>
         <w:spacing w:before="120" w:after="0"/>
+        <w:ind w:left="1260"/>
         <w:contextualSpacing w:val="0"/>
         <w:jc w:val="both"/>
         <w:outlineLvl w:val="1"/>
@@ -3278,7 +3279,7 @@
           <w:szCs w:val="28"/>
         </w:rPr>
       </w:pPr>
-      <w:bookmarkStart w:id="4" w:name="_Toc388620299"/>
+      <w:bookmarkStart w:id="3" w:name="_Toc388620299"/>
       <w:r>
         <w:rPr>
           <w:rFonts w:ascii="Cambria" w:eastAsiaTheme="majorEastAsia" w:hAnsi="Cambria" w:cstheme="majorBidi"/>
@@ -3290,7 +3291,7 @@
         </w:rPr>
         <w:t>Project Overview</w:t>
       </w:r>
-      <w:bookmarkEnd w:id="4"/>
+      <w:bookmarkEnd w:id="3"/>
     </w:p>
     <w:p>
       <w:pPr>
@@ -3300,10 +3301,10 @@
           <w:numId w:val="3"/>
         </w:numPr>
         <w:tabs>
-          <w:tab w:val="left" w:pos="900"/>
-          <w:tab w:val="left" w:pos="2430"/>
+          <w:tab w:val="left" w:pos="2700"/>
         </w:tabs>
         <w:spacing w:before="120" w:after="0"/>
+        <w:ind w:left="1980"/>
         <w:contextualSpacing w:val="0"/>
         <w:jc w:val="both"/>
         <w:outlineLvl w:val="2"/>
@@ -3316,7 +3317,7 @@
           <w:szCs w:val="28"/>
         </w:rPr>
       </w:pPr>
-      <w:bookmarkStart w:id="5" w:name="_Toc388620300"/>
+      <w:bookmarkStart w:id="4" w:name="_Toc388620300"/>
       <w:r>
         <w:rPr>
           <w:rFonts w:ascii="Cambria" w:eastAsiaTheme="majorEastAsia" w:hAnsi="Cambria" w:cstheme="majorBidi"/>
@@ -3328,12 +3329,12 @@
         </w:rPr>
         <w:t>The Current System</w:t>
       </w:r>
-      <w:bookmarkEnd w:id="5"/>
+      <w:bookmarkEnd w:id="4"/>
     </w:p>
     <w:p>
       <w:pPr>
         <w:spacing w:before="120" w:after="0"/>
-        <w:ind w:left="1440"/>
+        <w:ind w:left="1620"/>
         <w:jc w:val="both"/>
         <w:rPr>
           <w:rFonts w:ascii="Cambria" w:eastAsiaTheme="majorEastAsia" w:hAnsi="Cambria" w:cstheme="majorBidi"/>
@@ -3357,7 +3358,7 @@
     <w:p>
       <w:pPr>
         <w:spacing w:before="120" w:after="0"/>
-        <w:ind w:left="1440"/>
+        <w:ind w:left="1620"/>
         <w:jc w:val="both"/>
         <w:rPr>
           <w:rFonts w:ascii="Cambria" w:eastAsiaTheme="majorEastAsia" w:hAnsi="Cambria" w:cstheme="majorBidi"/>
@@ -3441,7 +3442,7 @@
     <w:p>
       <w:pPr>
         <w:spacing w:before="120" w:after="0"/>
-        <w:ind w:left="1440"/>
+        <w:ind w:left="1620"/>
         <w:jc w:val="both"/>
         <w:rPr>
           <w:rFonts w:ascii="Cambria" w:eastAsiaTheme="majorEastAsia" w:hAnsi="Cambria" w:cstheme="majorBidi"/>
@@ -3470,10 +3471,10 @@
           <w:numId w:val="3"/>
         </w:numPr>
         <w:tabs>
-          <w:tab w:val="left" w:pos="900"/>
-          <w:tab w:val="left" w:pos="2430"/>
+          <w:tab w:val="left" w:pos="2700"/>
         </w:tabs>
         <w:spacing w:before="120" w:after="0"/>
+        <w:ind w:left="1980"/>
         <w:contextualSpacing w:val="0"/>
         <w:jc w:val="both"/>
         <w:outlineLvl w:val="2"/>
@@ -3486,7 +3487,7 @@
           <w:szCs w:val="28"/>
         </w:rPr>
       </w:pPr>
-      <w:bookmarkStart w:id="6" w:name="_Toc388620301"/>
+      <w:bookmarkStart w:id="5" w:name="_Toc388620301"/>
       <w:r>
         <w:rPr>
           <w:rFonts w:ascii="Cambria" w:eastAsiaTheme="majorEastAsia" w:hAnsi="Cambria" w:cstheme="majorBidi"/>
@@ -3498,13 +3499,13 @@
         </w:rPr>
         <w:t>The Proposed System</w:t>
       </w:r>
-      <w:bookmarkEnd w:id="6"/>
+      <w:bookmarkEnd w:id="5"/>
     </w:p>
     <w:p>
       <w:pPr>
         <w:pStyle w:val="NoSpacing"/>
         <w:spacing w:before="120"/>
-        <w:ind w:left="1440"/>
+        <w:ind w:left="1620"/>
         <w:jc w:val="both"/>
         <w:rPr>
           <w:rFonts w:ascii="Cambria" w:hAnsi="Cambria"/>
@@ -3529,9 +3530,10 @@
           <w:numId w:val="5"/>
         </w:numPr>
         <w:tabs>
-          <w:tab w:val="left" w:pos="3240"/>
+          <w:tab w:val="left" w:pos="3420"/>
         </w:tabs>
         <w:spacing w:before="120"/>
+        <w:ind w:left="2610"/>
         <w:jc w:val="both"/>
         <w:outlineLvl w:val="3"/>
         <w:rPr>
@@ -3541,7 +3543,7 @@
           <w:szCs w:val="28"/>
         </w:rPr>
       </w:pPr>
-      <w:bookmarkStart w:id="7" w:name="_Toc388620302"/>
+      <w:bookmarkStart w:id="6" w:name="_Toc388620302"/>
       <w:r>
         <w:rPr>
           <w:rFonts w:ascii="Cambria" w:hAnsi="Cambria"/>
@@ -3560,13 +3562,13 @@
         </w:rPr>
         <w:t>s</w:t>
       </w:r>
-      <w:bookmarkEnd w:id="7"/>
+      <w:bookmarkEnd w:id="6"/>
     </w:p>
     <w:p>
       <w:pPr>
         <w:pStyle w:val="NoSpacing"/>
         <w:spacing w:before="120"/>
-        <w:ind w:left="1980"/>
+        <w:ind w:left="2430"/>
         <w:jc w:val="both"/>
         <w:rPr>
           <w:rFonts w:ascii="Cambria" w:hAnsi="Cambria"/>
@@ -3587,7 +3589,7 @@
       <w:pPr>
         <w:pStyle w:val="NoSpacing"/>
         <w:spacing w:before="120"/>
-        <w:ind w:left="1980"/>
+        <w:ind w:left="2430"/>
         <w:jc w:val="both"/>
         <w:rPr>
           <w:rFonts w:ascii="Cambria" w:hAnsi="Cambria"/>
@@ -3614,6 +3616,7 @@
           <w:numId w:val="6"/>
         </w:numPr>
         <w:spacing w:before="120"/>
+        <w:ind w:left="2790"/>
         <w:jc w:val="both"/>
         <w:rPr>
           <w:rFonts w:ascii="Cambria" w:hAnsi="Cambria"/>
@@ -3662,7 +3665,7 @@
           <w:numId w:val="7"/>
         </w:numPr>
         <w:spacing w:before="120" w:after="0"/>
-        <w:ind w:left="3060"/>
+        <w:ind w:left="3150"/>
         <w:contextualSpacing w:val="0"/>
         <w:jc w:val="both"/>
         <w:rPr>
@@ -3692,7 +3695,7 @@
           <w:numId w:val="7"/>
         </w:numPr>
         <w:spacing w:before="120" w:after="0"/>
-        <w:ind w:left="3060"/>
+        <w:ind w:left="3150"/>
         <w:contextualSpacing w:val="0"/>
         <w:jc w:val="both"/>
         <w:rPr>
@@ -3722,7 +3725,7 @@
           <w:numId w:val="7"/>
         </w:numPr>
         <w:spacing w:before="120" w:after="0"/>
-        <w:ind w:left="3060"/>
+        <w:ind w:left="3150"/>
         <w:contextualSpacing w:val="0"/>
         <w:jc w:val="both"/>
         <w:rPr>
@@ -3752,7 +3755,7 @@
           <w:numId w:val="7"/>
         </w:numPr>
         <w:spacing w:before="120" w:after="0"/>
-        <w:ind w:left="3060"/>
+        <w:ind w:left="3150"/>
         <w:contextualSpacing w:val="0"/>
         <w:jc w:val="both"/>
         <w:rPr>
@@ -3783,7 +3786,7 @@
           <w:numId w:val="7"/>
         </w:numPr>
         <w:spacing w:before="120" w:after="0"/>
-        <w:ind w:left="3060"/>
+        <w:ind w:left="3150"/>
         <w:contextualSpacing w:val="0"/>
         <w:jc w:val="both"/>
         <w:rPr>
@@ -3813,6 +3816,7 @@
           <w:numId w:val="6"/>
         </w:numPr>
         <w:spacing w:before="120" w:after="0"/>
+        <w:ind w:left="2790"/>
         <w:contextualSpacing w:val="0"/>
         <w:jc w:val="both"/>
         <w:rPr>
@@ -3842,6 +3846,7 @@
           <w:numId w:val="6"/>
         </w:numPr>
         <w:spacing w:before="120" w:after="0"/>
+        <w:ind w:left="2790"/>
         <w:contextualSpacing w:val="0"/>
         <w:jc w:val="both"/>
         <w:rPr>
@@ -3871,6 +3876,7 @@
           <w:numId w:val="6"/>
         </w:numPr>
         <w:spacing w:before="120" w:after="0"/>
+        <w:ind w:left="2790"/>
         <w:contextualSpacing w:val="0"/>
         <w:jc w:val="both"/>
         <w:rPr>
@@ -3895,7 +3901,7 @@
     <w:p>
       <w:pPr>
         <w:spacing w:before="120" w:after="0"/>
-        <w:ind w:left="1440" w:firstLine="720"/>
+        <w:ind w:left="2430"/>
         <w:jc w:val="both"/>
         <w:rPr>
           <w:rFonts w:ascii="Cambria" w:eastAsiaTheme="majorEastAsia" w:hAnsi="Cambria" w:cstheme="majorBidi"/>
@@ -3937,7 +3943,7 @@
           <w:numId w:val="8"/>
         </w:numPr>
         <w:spacing w:before="120" w:after="0"/>
-        <w:ind w:left="2700"/>
+        <w:ind w:left="2790"/>
         <w:contextualSpacing w:val="0"/>
         <w:jc w:val="both"/>
         <w:rPr>
@@ -3967,7 +3973,7 @@
           <w:numId w:val="8"/>
         </w:numPr>
         <w:spacing w:before="120" w:after="0"/>
-        <w:ind w:left="2700"/>
+        <w:ind w:left="2790"/>
         <w:contextualSpacing w:val="0"/>
         <w:jc w:val="both"/>
         <w:rPr>
@@ -3997,7 +4003,7 @@
           <w:numId w:val="8"/>
         </w:numPr>
         <w:spacing w:before="120" w:after="0"/>
-        <w:ind w:left="2700"/>
+        <w:ind w:left="2790"/>
         <w:contextualSpacing w:val="0"/>
         <w:jc w:val="both"/>
         <w:rPr>
@@ -4022,7 +4028,7 @@
     <w:p>
       <w:pPr>
         <w:spacing w:before="120" w:after="0"/>
-        <w:ind w:left="2070"/>
+        <w:ind w:left="2430"/>
         <w:jc w:val="both"/>
         <w:rPr>
           <w:rFonts w:ascii="Cambria" w:eastAsiaTheme="majorEastAsia" w:hAnsi="Cambria" w:cstheme="majorBidi"/>
@@ -4053,7 +4059,7 @@
           <w:numId w:val="9"/>
         </w:numPr>
         <w:spacing w:before="120" w:after="0"/>
-        <w:ind w:left="2700"/>
+        <w:ind w:left="2790"/>
         <w:contextualSpacing w:val="0"/>
         <w:jc w:val="both"/>
         <w:rPr>
@@ -4083,7 +4089,7 @@
           <w:numId w:val="9"/>
         </w:numPr>
         <w:spacing w:before="120" w:after="0"/>
-        <w:ind w:left="2700"/>
+        <w:ind w:left="2790"/>
         <w:contextualSpacing w:val="0"/>
         <w:jc w:val="both"/>
         <w:rPr>
@@ -4113,7 +4119,7 @@
           <w:numId w:val="9"/>
         </w:numPr>
         <w:spacing w:before="120" w:after="0"/>
-        <w:ind w:left="2700"/>
+        <w:ind w:left="2790"/>
         <w:contextualSpacing w:val="0"/>
         <w:jc w:val="both"/>
         <w:rPr>
@@ -4143,7 +4149,7 @@
           <w:numId w:val="9"/>
         </w:numPr>
         <w:spacing w:before="120" w:after="0"/>
-        <w:ind w:left="2700"/>
+        <w:ind w:left="2790"/>
         <w:contextualSpacing w:val="0"/>
         <w:jc w:val="both"/>
         <w:rPr>
@@ -4173,7 +4179,7 @@
           <w:numId w:val="9"/>
         </w:numPr>
         <w:spacing w:before="120" w:after="0"/>
-        <w:ind w:left="2700"/>
+        <w:ind w:left="2790"/>
         <w:contextualSpacing w:val="0"/>
         <w:jc w:val="both"/>
         <w:rPr>
@@ -4203,7 +4209,7 @@
           <w:numId w:val="17"/>
         </w:numPr>
         <w:spacing w:before="120" w:after="0"/>
-        <w:ind w:left="3067"/>
+        <w:ind w:left="3150"/>
         <w:contextualSpacing w:val="0"/>
         <w:jc w:val="both"/>
         <w:rPr>
@@ -4233,7 +4239,7 @@
           <w:numId w:val="17"/>
         </w:numPr>
         <w:spacing w:before="120" w:after="0"/>
-        <w:ind w:left="3067"/>
+        <w:ind w:left="3150"/>
         <w:contextualSpacing w:val="0"/>
         <w:jc w:val="both"/>
         <w:rPr>
@@ -4258,7 +4264,7 @@
     <w:p>
       <w:pPr>
         <w:spacing w:before="120" w:after="0"/>
-        <w:ind w:left="1440" w:firstLine="720"/>
+        <w:ind w:left="2430"/>
         <w:jc w:val="both"/>
         <w:rPr>
           <w:rFonts w:ascii="Cambria" w:eastAsiaTheme="majorEastAsia" w:hAnsi="Cambria" w:cstheme="majorBidi"/>
@@ -4289,7 +4295,7 @@
           <w:numId w:val="10"/>
         </w:numPr>
         <w:spacing w:before="120" w:after="0"/>
-        <w:ind w:left="2700"/>
+        <w:ind w:left="2790"/>
         <w:contextualSpacing w:val="0"/>
         <w:jc w:val="both"/>
         <w:rPr>
@@ -4319,7 +4325,7 @@
           <w:numId w:val="10"/>
         </w:numPr>
         <w:spacing w:before="120" w:after="0"/>
-        <w:ind w:left="2700"/>
+        <w:ind w:left="2790"/>
         <w:contextualSpacing w:val="0"/>
         <w:jc w:val="both"/>
         <w:rPr>
@@ -4349,7 +4355,7 @@
           <w:numId w:val="10"/>
         </w:numPr>
         <w:spacing w:before="120" w:after="0"/>
-        <w:ind w:left="2700"/>
+        <w:ind w:left="2790"/>
         <w:contextualSpacing w:val="0"/>
         <w:jc w:val="both"/>
         <w:rPr>
@@ -4379,7 +4385,7 @@
           <w:numId w:val="10"/>
         </w:numPr>
         <w:spacing w:before="120" w:after="0"/>
-        <w:ind w:left="2700"/>
+        <w:ind w:left="2790"/>
         <w:contextualSpacing w:val="0"/>
         <w:jc w:val="both"/>
         <w:rPr>
@@ -4409,7 +4415,7 @@
           <w:numId w:val="10"/>
         </w:numPr>
         <w:spacing w:before="120" w:after="0"/>
-        <w:ind w:left="2700"/>
+        <w:ind w:left="2790"/>
         <w:contextualSpacing w:val="0"/>
         <w:jc w:val="both"/>
         <w:rPr>
@@ -4452,6 +4458,7 @@
           <w:tab w:val="left" w:pos="3240"/>
         </w:tabs>
         <w:spacing w:before="120" w:after="0"/>
+        <w:ind w:left="3150"/>
         <w:contextualSpacing w:val="0"/>
         <w:jc w:val="both"/>
         <w:rPr>
@@ -4484,6 +4491,7 @@
           <w:tab w:val="left" w:pos="3240"/>
         </w:tabs>
         <w:spacing w:before="120" w:after="0"/>
+        <w:ind w:left="3150"/>
         <w:contextualSpacing w:val="0"/>
         <w:jc w:val="both"/>
         <w:rPr>
@@ -4536,6 +4544,7 @@
           <w:tab w:val="left" w:pos="3240"/>
         </w:tabs>
         <w:spacing w:before="120" w:after="0"/>
+        <w:ind w:left="3150"/>
         <w:contextualSpacing w:val="0"/>
         <w:jc w:val="both"/>
         <w:rPr>
@@ -4565,9 +4574,10 @@
           <w:numId w:val="5"/>
         </w:numPr>
         <w:tabs>
-          <w:tab w:val="left" w:pos="3240"/>
+          <w:tab w:val="left" w:pos="3420"/>
         </w:tabs>
         <w:spacing w:before="120"/>
+        <w:ind w:left="2610"/>
         <w:jc w:val="both"/>
         <w:outlineLvl w:val="3"/>
         <w:rPr>
@@ -4577,7 +4587,7 @@
           <w:szCs w:val="28"/>
         </w:rPr>
       </w:pPr>
-      <w:bookmarkStart w:id="8" w:name="_Toc388620303"/>
+      <w:bookmarkStart w:id="7" w:name="_Toc388620303"/>
       <w:r>
         <w:rPr>
           <w:rFonts w:ascii="Cambria" w:hAnsi="Cambria"/>
@@ -4588,13 +4598,13 @@
         <w:lastRenderedPageBreak/>
         <w:t>Mobile Devices</w:t>
       </w:r>
-      <w:bookmarkEnd w:id="8"/>
+      <w:bookmarkEnd w:id="7"/>
     </w:p>
     <w:p>
       <w:pPr>
         <w:pStyle w:val="NoSpacing"/>
         <w:spacing w:before="120"/>
-        <w:ind w:left="1440" w:firstLine="547"/>
+        <w:ind w:left="1883" w:firstLine="547"/>
         <w:jc w:val="both"/>
         <w:rPr>
           <w:rFonts w:ascii="Cambria" w:hAnsi="Cambria"/>
@@ -4627,10 +4637,10 @@
           <w:numId w:val="3"/>
         </w:numPr>
         <w:tabs>
-          <w:tab w:val="left" w:pos="900"/>
-          <w:tab w:val="left" w:pos="2430"/>
+          <w:tab w:val="left" w:pos="2700"/>
         </w:tabs>
         <w:spacing w:before="120" w:after="0"/>
+        <w:ind w:left="1980"/>
         <w:contextualSpacing w:val="0"/>
         <w:jc w:val="both"/>
         <w:outlineLvl w:val="2"/>
@@ -4643,7 +4653,7 @@
           <w:szCs w:val="28"/>
         </w:rPr>
       </w:pPr>
-      <w:bookmarkStart w:id="9" w:name="_Toc388620304"/>
+      <w:bookmarkStart w:id="8" w:name="_Toc388620304"/>
       <w:r>
         <w:rPr>
           <w:rFonts w:ascii="Cambria" w:eastAsiaTheme="majorEastAsia" w:hAnsi="Cambria" w:cstheme="majorBidi"/>
@@ -4655,12 +4665,12 @@
         </w:rPr>
         <w:t>Boundaries of the System</w:t>
       </w:r>
-      <w:bookmarkEnd w:id="9"/>
+      <w:bookmarkEnd w:id="8"/>
     </w:p>
     <w:p>
       <w:pPr>
         <w:spacing w:before="120" w:after="0"/>
-        <w:ind w:left="720" w:firstLine="720"/>
+        <w:ind w:left="900" w:firstLine="720"/>
         <w:jc w:val="both"/>
         <w:rPr>
           <w:rFonts w:ascii="Cambria" w:eastAsiaTheme="majorEastAsia" w:hAnsi="Cambria" w:cstheme="majorBidi"/>
@@ -4684,7 +4694,7 @@
     <w:p>
       <w:pPr>
         <w:spacing w:before="120" w:after="0"/>
-        <w:ind w:left="1440"/>
+        <w:ind w:left="1620"/>
         <w:jc w:val="both"/>
         <w:rPr>
           <w:rFonts w:ascii="Cambria" w:eastAsiaTheme="majorEastAsia" w:hAnsi="Cambria" w:cstheme="majorBidi"/>
@@ -4708,7 +4718,7 @@
     <w:p>
       <w:pPr>
         <w:spacing w:before="120" w:after="0"/>
-        <w:ind w:left="1440"/>
+        <w:ind w:left="1620"/>
         <w:jc w:val="both"/>
         <w:rPr>
           <w:rFonts w:ascii="Cambria" w:eastAsiaTheme="majorEastAsia" w:hAnsi="Cambria" w:cstheme="majorBidi"/>
@@ -4732,7 +4742,7 @@
     <w:p>
       <w:pPr>
         <w:spacing w:before="120" w:after="0"/>
-        <w:ind w:left="1440"/>
+        <w:ind w:left="1620"/>
         <w:jc w:val="both"/>
         <w:rPr>
           <w:rFonts w:ascii="Cambria" w:eastAsiaTheme="majorEastAsia" w:hAnsi="Cambria" w:cstheme="majorBidi"/>
@@ -4756,7 +4766,7 @@
     <w:p>
       <w:pPr>
         <w:spacing w:before="120" w:after="0"/>
-        <w:ind w:left="1440"/>
+        <w:ind w:left="1620"/>
         <w:jc w:val="both"/>
         <w:rPr>
           <w:rFonts w:ascii="Cambria" w:eastAsiaTheme="majorEastAsia" w:hAnsi="Cambria" w:cstheme="majorBidi"/>
@@ -4785,10 +4795,10 @@
           <w:numId w:val="3"/>
         </w:numPr>
         <w:tabs>
-          <w:tab w:val="left" w:pos="900"/>
-          <w:tab w:val="left" w:pos="2430"/>
+          <w:tab w:val="left" w:pos="2700"/>
         </w:tabs>
         <w:spacing w:before="120" w:after="0"/>
+        <w:ind w:left="1980"/>
         <w:contextualSpacing w:val="0"/>
         <w:jc w:val="both"/>
         <w:outlineLvl w:val="2"/>
@@ -4801,7 +4811,7 @@
           <w:szCs w:val="28"/>
         </w:rPr>
       </w:pPr>
-      <w:bookmarkStart w:id="10" w:name="_Toc388620305"/>
+      <w:bookmarkStart w:id="9" w:name="_Toc388620305"/>
       <w:r>
         <w:rPr>
           <w:rFonts w:ascii="Cambria" w:eastAsiaTheme="majorEastAsia" w:hAnsi="Cambria" w:cstheme="majorBidi"/>
@@ -4813,7 +4823,7 @@
         </w:rPr>
         <w:t>Development Environment</w:t>
       </w:r>
-      <w:bookmarkEnd w:id="10"/>
+      <w:bookmarkEnd w:id="9"/>
     </w:p>
     <w:p>
       <w:pPr>
@@ -4823,10 +4833,11 @@
           <w:numId w:val="11"/>
         </w:numPr>
         <w:tabs>
-          <w:tab w:val="left" w:pos="3240"/>
+          <w:tab w:val="left" w:pos="3780"/>
+          <w:tab w:val="left" w:pos="3960"/>
         </w:tabs>
         <w:spacing w:before="120"/>
-        <w:ind w:left="2174" w:hanging="187"/>
+        <w:ind w:left="2700" w:hanging="187"/>
         <w:jc w:val="both"/>
         <w:outlineLvl w:val="3"/>
         <w:rPr>
@@ -4836,7 +4847,7 @@
           <w:szCs w:val="28"/>
         </w:rPr>
       </w:pPr>
-      <w:bookmarkStart w:id="11" w:name="_Toc388620306"/>
+      <w:bookmarkStart w:id="10" w:name="_Toc388620306"/>
       <w:r>
         <w:rPr>
           <w:rFonts w:ascii="Cambria" w:hAnsi="Cambria"/>
@@ -4846,7 +4857,7 @@
         </w:rPr>
         <w:t>Hardware requirements</w:t>
       </w:r>
-      <w:bookmarkEnd w:id="11"/>
+      <w:bookmarkEnd w:id="10"/>
     </w:p>
     <w:p>
       <w:pPr>
@@ -4855,7 +4866,7 @@
           <w:tab w:val="left" w:pos="3240"/>
         </w:tabs>
         <w:spacing w:before="120" w:after="120"/>
-        <w:ind w:left="1987"/>
+        <w:ind w:left="1440" w:firstLine="1073"/>
         <w:jc w:val="both"/>
         <w:rPr>
           <w:rFonts w:ascii="Cambria" w:hAnsi="Cambria"/>
@@ -5390,10 +5401,10 @@
       <w:pPr>
         <w:pStyle w:val="NoSpacing"/>
         <w:tabs>
-          <w:tab w:val="left" w:pos="3240"/>
+          <w:tab w:val="left" w:pos="3060"/>
         </w:tabs>
         <w:spacing w:before="120" w:after="120"/>
-        <w:ind w:left="1987"/>
+        <w:ind w:left="1440" w:firstLine="1080"/>
         <w:jc w:val="both"/>
         <w:rPr>
           <w:rFonts w:ascii="Cambria" w:hAnsi="Cambria"/>
@@ -5812,10 +5823,11 @@
           <w:numId w:val="11"/>
         </w:numPr>
         <w:tabs>
-          <w:tab w:val="left" w:pos="3240"/>
+          <w:tab w:val="left" w:pos="3780"/>
+          <w:tab w:val="left" w:pos="3960"/>
         </w:tabs>
         <w:spacing w:before="120" w:after="120"/>
-        <w:ind w:left="2174" w:hanging="187"/>
+        <w:ind w:left="2700" w:hanging="187"/>
         <w:jc w:val="both"/>
         <w:outlineLvl w:val="3"/>
         <w:rPr>
@@ -5825,7 +5837,7 @@
           <w:szCs w:val="28"/>
         </w:rPr>
       </w:pPr>
-      <w:bookmarkStart w:id="12" w:name="_Toc388620307"/>
+      <w:bookmarkStart w:id="11" w:name="_Toc388620307"/>
       <w:r>
         <w:rPr>
           <w:rFonts w:ascii="Cambria" w:hAnsi="Cambria"/>
@@ -5835,16 +5847,19 @@
         </w:rPr>
         <w:t>Software requirements</w:t>
       </w:r>
-      <w:bookmarkEnd w:id="12"/>
+      <w:bookmarkEnd w:id="11"/>
     </w:p>
     <w:p>
       <w:pPr>
         <w:pStyle w:val="NoSpacing"/>
+        <w:numPr>
+          <w:ilvl w:val="0"/>
+          <w:numId w:val="18"/>
+        </w:numPr>
         <w:tabs>
           <w:tab w:val="left" w:pos="3240"/>
         </w:tabs>
-        <w:spacing w:before="120" w:after="120"/>
-        <w:ind w:left="1987"/>
+        <w:spacing w:before="120"/>
         <w:jc w:val="both"/>
         <w:rPr>
           <w:rFonts w:ascii="Cambria" w:hAnsi="Cambria"/>
@@ -5864,11 +5879,14 @@
     <w:p>
       <w:pPr>
         <w:pStyle w:val="NoSpacing"/>
+        <w:numPr>
+          <w:ilvl w:val="0"/>
+          <w:numId w:val="18"/>
+        </w:numPr>
         <w:tabs>
           <w:tab w:val="left" w:pos="3240"/>
         </w:tabs>
-        <w:spacing w:before="120" w:after="120"/>
-        <w:ind w:left="1987"/>
+        <w:spacing w:before="120"/>
         <w:jc w:val="both"/>
         <w:rPr>
           <w:rFonts w:ascii="Cambria" w:hAnsi="Cambria"/>
@@ -5884,15 +5902,20 @@
         </w:rPr>
         <w:t>Smart phone operating system: Android 4.3</w:t>
       </w:r>
+      <w:bookmarkStart w:id="12" w:name="_GoBack"/>
+      <w:bookmarkEnd w:id="12"/>
     </w:p>
     <w:p>
       <w:pPr>
         <w:pStyle w:val="NoSpacing"/>
+        <w:numPr>
+          <w:ilvl w:val="0"/>
+          <w:numId w:val="18"/>
+        </w:numPr>
         <w:tabs>
           <w:tab w:val="left" w:pos="3240"/>
         </w:tabs>
-        <w:spacing w:before="120" w:after="120"/>
-        <w:ind w:left="1987"/>
+        <w:spacing w:before="120"/>
         <w:jc w:val="both"/>
         <w:rPr>
           <w:rFonts w:ascii="Cambria" w:hAnsi="Cambria"/>
@@ -5912,11 +5935,14 @@
     <w:p>
       <w:pPr>
         <w:pStyle w:val="NoSpacing"/>
+        <w:numPr>
+          <w:ilvl w:val="0"/>
+          <w:numId w:val="18"/>
+        </w:numPr>
         <w:tabs>
           <w:tab w:val="left" w:pos="3240"/>
         </w:tabs>
-        <w:spacing w:before="120" w:after="120"/>
-        <w:ind w:left="1987"/>
+        <w:spacing w:before="120"/>
         <w:jc w:val="both"/>
         <w:rPr>
           <w:rFonts w:ascii="Cambria" w:hAnsi="Cambria"/>
@@ -5955,11 +5981,14 @@
     <w:p>
       <w:pPr>
         <w:pStyle w:val="NoSpacing"/>
+        <w:numPr>
+          <w:ilvl w:val="0"/>
+          <w:numId w:val="18"/>
+        </w:numPr>
         <w:tabs>
           <w:tab w:val="left" w:pos="3240"/>
         </w:tabs>
-        <w:spacing w:before="120" w:after="120"/>
-        <w:ind w:left="1987"/>
+        <w:spacing w:before="120"/>
         <w:jc w:val="both"/>
         <w:rPr>
           <w:rFonts w:ascii="Cambria" w:hAnsi="Cambria"/>
@@ -5979,11 +6008,14 @@
     <w:p>
       <w:pPr>
         <w:pStyle w:val="NoSpacing"/>
+        <w:numPr>
+          <w:ilvl w:val="0"/>
+          <w:numId w:val="18"/>
+        </w:numPr>
         <w:tabs>
           <w:tab w:val="left" w:pos="3240"/>
         </w:tabs>
-        <w:spacing w:before="120" w:after="120"/>
-        <w:ind w:left="1987"/>
+        <w:spacing w:before="120"/>
         <w:jc w:val="both"/>
         <w:rPr>
           <w:rFonts w:ascii="Cambria" w:hAnsi="Cambria"/>
@@ -6003,11 +6035,14 @@
     <w:p>
       <w:pPr>
         <w:pStyle w:val="NoSpacing"/>
+        <w:numPr>
+          <w:ilvl w:val="0"/>
+          <w:numId w:val="18"/>
+        </w:numPr>
         <w:tabs>
           <w:tab w:val="left" w:pos="3240"/>
         </w:tabs>
-        <w:spacing w:before="120" w:after="120"/>
-        <w:ind w:left="1987"/>
+        <w:spacing w:before="120"/>
         <w:jc w:val="both"/>
         <w:rPr>
           <w:rFonts w:ascii="Cambria" w:hAnsi="Cambria"/>
@@ -6027,11 +6062,14 @@
     <w:p>
       <w:pPr>
         <w:pStyle w:val="NoSpacing"/>
+        <w:numPr>
+          <w:ilvl w:val="0"/>
+          <w:numId w:val="18"/>
+        </w:numPr>
         <w:tabs>
           <w:tab w:val="left" w:pos="3240"/>
         </w:tabs>
-        <w:spacing w:before="120" w:after="120"/>
-        <w:ind w:left="1987"/>
+        <w:spacing w:before="120"/>
         <w:jc w:val="both"/>
         <w:rPr>
           <w:rFonts w:ascii="Cambria" w:hAnsi="Cambria"/>
@@ -7496,6 +7534,7 @@
           <w:tab w:val="left" w:pos="2430"/>
         </w:tabs>
         <w:spacing w:before="120" w:after="0"/>
+        <w:ind w:left="1890"/>
         <w:contextualSpacing w:val="0"/>
         <w:jc w:val="both"/>
         <w:outlineLvl w:val="2"/>
@@ -7683,6 +7722,7 @@
           <w:tab w:val="left" w:pos="2430"/>
         </w:tabs>
         <w:spacing w:before="120" w:after="0"/>
+        <w:ind w:left="1890"/>
         <w:contextualSpacing w:val="0"/>
         <w:jc w:val="both"/>
         <w:outlineLvl w:val="2"/>
@@ -8356,7 +8396,7 @@
       <w:lvlText w:val="_"/>
       <w:lvlJc w:val="left"/>
       <w:pPr>
-        <w:ind w:left="2160" w:hanging="360"/>
+        <w:ind w:left="1890" w:hanging="360"/>
       </w:pPr>
       <w:rPr>
         <w:rFonts w:ascii="Calibri" w:eastAsia="MS Mincho" w:hAnsi="Calibri" w:cs="Calibri" w:hint="default"/>
@@ -8370,7 +8410,7 @@
       <w:lvlText w:val="o"/>
       <w:lvlJc w:val="left"/>
       <w:pPr>
-        <w:ind w:left="2880" w:hanging="360"/>
+        <w:ind w:left="2610" w:hanging="360"/>
       </w:pPr>
       <w:rPr>
         <w:rFonts w:ascii="Courier New" w:hAnsi="Courier New" w:cs="Courier New" w:hint="default"/>
@@ -8382,7 +8422,7 @@
       <w:lvlText w:val=""/>
       <w:lvlJc w:val="left"/>
       <w:pPr>
-        <w:ind w:left="3600" w:hanging="360"/>
+        <w:ind w:left="3330" w:hanging="360"/>
       </w:pPr>
       <w:rPr>
         <w:rFonts w:ascii="Wingdings" w:hAnsi="Wingdings" w:hint="default"/>
@@ -8394,7 +8434,7 @@
       <w:lvlText w:val=""/>
       <w:lvlJc w:val="left"/>
       <w:pPr>
-        <w:ind w:left="4320" w:hanging="360"/>
+        <w:ind w:left="4050" w:hanging="360"/>
       </w:pPr>
       <w:rPr>
         <w:rFonts w:ascii="Symbol" w:hAnsi="Symbol" w:hint="default"/>
@@ -8406,7 +8446,7 @@
       <w:lvlText w:val="o"/>
       <w:lvlJc w:val="left"/>
       <w:pPr>
-        <w:ind w:left="5040" w:hanging="360"/>
+        <w:ind w:left="4770" w:hanging="360"/>
       </w:pPr>
       <w:rPr>
         <w:rFonts w:ascii="Courier New" w:hAnsi="Courier New" w:cs="Courier New" w:hint="default"/>
@@ -8418,7 +8458,7 @@
       <w:lvlText w:val=""/>
       <w:lvlJc w:val="left"/>
       <w:pPr>
-        <w:ind w:left="5760" w:hanging="360"/>
+        <w:ind w:left="5490" w:hanging="360"/>
       </w:pPr>
       <w:rPr>
         <w:rFonts w:ascii="Wingdings" w:hAnsi="Wingdings" w:hint="default"/>
@@ -8430,7 +8470,7 @@
       <w:lvlText w:val=""/>
       <w:lvlJc w:val="left"/>
       <w:pPr>
-        <w:ind w:left="6480" w:hanging="360"/>
+        <w:ind w:left="6210" w:hanging="360"/>
       </w:pPr>
       <w:rPr>
         <w:rFonts w:ascii="Symbol" w:hAnsi="Symbol" w:hint="default"/>
@@ -8442,7 +8482,7 @@
       <w:lvlText w:val="o"/>
       <w:lvlJc w:val="left"/>
       <w:pPr>
-        <w:ind w:left="7200" w:hanging="360"/>
+        <w:ind w:left="6930" w:hanging="360"/>
       </w:pPr>
       <w:rPr>
         <w:rFonts w:ascii="Courier New" w:hAnsi="Courier New" w:cs="Courier New" w:hint="default"/>
@@ -8454,7 +8494,7 @@
       <w:lvlText w:val=""/>
       <w:lvlJc w:val="left"/>
       <w:pPr>
-        <w:ind w:left="7920" w:hanging="360"/>
+        <w:ind w:left="7650" w:hanging="360"/>
       </w:pPr>
       <w:rPr>
         <w:rFonts w:ascii="Wingdings" w:hAnsi="Wingdings" w:hint="default"/>
@@ -8591,7 +8631,7 @@
       <w:lvlText w:val="_"/>
       <w:lvlJc w:val="left"/>
       <w:pPr>
-        <w:ind w:left="2160" w:hanging="360"/>
+        <w:ind w:left="1890" w:hanging="360"/>
       </w:pPr>
       <w:rPr>
         <w:rFonts w:ascii="Calibri" w:eastAsia="MS Mincho" w:hAnsi="Calibri" w:cs="Calibri" w:hint="default"/>
@@ -8605,7 +8645,7 @@
       <w:lvlText w:val="o"/>
       <w:lvlJc w:val="left"/>
       <w:pPr>
-        <w:ind w:left="2880" w:hanging="360"/>
+        <w:ind w:left="2610" w:hanging="360"/>
       </w:pPr>
       <w:rPr>
         <w:rFonts w:ascii="Courier New" w:hAnsi="Courier New" w:cs="Courier New" w:hint="default"/>
@@ -8617,7 +8657,7 @@
       <w:lvlText w:val=""/>
       <w:lvlJc w:val="left"/>
       <w:pPr>
-        <w:ind w:left="3600" w:hanging="360"/>
+        <w:ind w:left="3330" w:hanging="360"/>
       </w:pPr>
       <w:rPr>
         <w:rFonts w:ascii="Wingdings" w:hAnsi="Wingdings" w:hint="default"/>
@@ -8629,7 +8669,7 @@
       <w:lvlText w:val=""/>
       <w:lvlJc w:val="left"/>
       <w:pPr>
-        <w:ind w:left="4320" w:hanging="360"/>
+        <w:ind w:left="4050" w:hanging="360"/>
       </w:pPr>
       <w:rPr>
         <w:rFonts w:ascii="Symbol" w:hAnsi="Symbol" w:hint="default"/>
@@ -8641,7 +8681,7 @@
       <w:lvlText w:val="o"/>
       <w:lvlJc w:val="left"/>
       <w:pPr>
-        <w:ind w:left="5040" w:hanging="360"/>
+        <w:ind w:left="4770" w:hanging="360"/>
       </w:pPr>
       <w:rPr>
         <w:rFonts w:ascii="Courier New" w:hAnsi="Courier New" w:cs="Courier New" w:hint="default"/>
@@ -8653,7 +8693,7 @@
       <w:lvlText w:val=""/>
       <w:lvlJc w:val="left"/>
       <w:pPr>
-        <w:ind w:left="5760" w:hanging="360"/>
+        <w:ind w:left="5490" w:hanging="360"/>
       </w:pPr>
       <w:rPr>
         <w:rFonts w:ascii="Wingdings" w:hAnsi="Wingdings" w:hint="default"/>
@@ -8665,7 +8705,7 @@
       <w:lvlText w:val=""/>
       <w:lvlJc w:val="left"/>
       <w:pPr>
-        <w:ind w:left="6480" w:hanging="360"/>
+        <w:ind w:left="6210" w:hanging="360"/>
       </w:pPr>
       <w:rPr>
         <w:rFonts w:ascii="Symbol" w:hAnsi="Symbol" w:hint="default"/>
@@ -8677,7 +8717,7 @@
       <w:lvlText w:val="o"/>
       <w:lvlJc w:val="left"/>
       <w:pPr>
-        <w:ind w:left="7200" w:hanging="360"/>
+        <w:ind w:left="6930" w:hanging="360"/>
       </w:pPr>
       <w:rPr>
         <w:rFonts w:ascii="Courier New" w:hAnsi="Courier New" w:cs="Courier New" w:hint="default"/>
@@ -8689,7 +8729,7 @@
       <w:lvlText w:val=""/>
       <w:lvlJc w:val="left"/>
       <w:pPr>
-        <w:ind w:left="7920" w:hanging="360"/>
+        <w:ind w:left="7650" w:hanging="360"/>
       </w:pPr>
       <w:rPr>
         <w:rFonts w:ascii="Wingdings" w:hAnsi="Wingdings" w:hint="default"/>
@@ -8931,6 +8971,121 @@
     </w:lvl>
   </w:abstractNum>
   <w:abstractNum w:abstractNumId="8">
+    <w:nsid w:val="3C5548C7"/>
+    <w:multiLevelType w:val="hybridMultilevel"/>
+    <w:tmpl w:val="82C0616C"/>
+    <w:lvl w:ilvl="0" w:tplc="197E3EBE">
+      <w:numFmt w:val="bullet"/>
+      <w:lvlText w:val="_"/>
+      <w:lvlJc w:val="left"/>
+      <w:pPr>
+        <w:ind w:left="2873" w:hanging="360"/>
+      </w:pPr>
+      <w:rPr>
+        <w:rFonts w:ascii="Calibri" w:eastAsia="MS Mincho" w:hAnsi="Calibri" w:cs="Calibri" w:hint="default"/>
+        <w:b w:val="0"/>
+        <w:color w:val="000000" w:themeColor="text1"/>
+        <w:sz w:val="28"/>
+      </w:rPr>
+    </w:lvl>
+    <w:lvl w:ilvl="1" w:tplc="04090003" w:tentative="1">
+      <w:start w:val="1"/>
+      <w:numFmt w:val="bullet"/>
+      <w:lvlText w:val="o"/>
+      <w:lvlJc w:val="left"/>
+      <w:pPr>
+        <w:ind w:left="3593" w:hanging="360"/>
+      </w:pPr>
+      <w:rPr>
+        <w:rFonts w:ascii="Courier New" w:hAnsi="Courier New" w:cs="Courier New" w:hint="default"/>
+      </w:rPr>
+    </w:lvl>
+    <w:lvl w:ilvl="2" w:tplc="04090005" w:tentative="1">
+      <w:start w:val="1"/>
+      <w:numFmt w:val="bullet"/>
+      <w:lvlText w:val=""/>
+      <w:lvlJc w:val="left"/>
+      <w:pPr>
+        <w:ind w:left="4313" w:hanging="360"/>
+      </w:pPr>
+      <w:rPr>
+        <w:rFonts w:ascii="Wingdings" w:hAnsi="Wingdings" w:hint="default"/>
+      </w:rPr>
+    </w:lvl>
+    <w:lvl w:ilvl="3" w:tplc="04090001" w:tentative="1">
+      <w:start w:val="1"/>
+      <w:numFmt w:val="bullet"/>
+      <w:lvlText w:val=""/>
+      <w:lvlJc w:val="left"/>
+      <w:pPr>
+        <w:ind w:left="5033" w:hanging="360"/>
+      </w:pPr>
+      <w:rPr>
+        <w:rFonts w:ascii="Symbol" w:hAnsi="Symbol" w:hint="default"/>
+      </w:rPr>
+    </w:lvl>
+    <w:lvl w:ilvl="4" w:tplc="04090003" w:tentative="1">
+      <w:start w:val="1"/>
+      <w:numFmt w:val="bullet"/>
+      <w:lvlText w:val="o"/>
+      <w:lvlJc w:val="left"/>
+      <w:pPr>
+        <w:ind w:left="5753" w:hanging="360"/>
+      </w:pPr>
+      <w:rPr>
+        <w:rFonts w:ascii="Courier New" w:hAnsi="Courier New" w:cs="Courier New" w:hint="default"/>
+      </w:rPr>
+    </w:lvl>
+    <w:lvl w:ilvl="5" w:tplc="04090005" w:tentative="1">
+      <w:start w:val="1"/>
+      <w:numFmt w:val="bullet"/>
+      <w:lvlText w:val=""/>
+      <w:lvlJc w:val="left"/>
+      <w:pPr>
+        <w:ind w:left="6473" w:hanging="360"/>
+      </w:pPr>
+      <w:rPr>
+        <w:rFonts w:ascii="Wingdings" w:hAnsi="Wingdings" w:hint="default"/>
+      </w:rPr>
+    </w:lvl>
+    <w:lvl w:ilvl="6" w:tplc="04090001" w:tentative="1">
+      <w:start w:val="1"/>
+      <w:numFmt w:val="bullet"/>
+      <w:lvlText w:val=""/>
+      <w:lvlJc w:val="left"/>
+      <w:pPr>
+        <w:ind w:left="7193" w:hanging="360"/>
+      </w:pPr>
+      <w:rPr>
+        <w:rFonts w:ascii="Symbol" w:hAnsi="Symbol" w:hint="default"/>
+      </w:rPr>
+    </w:lvl>
+    <w:lvl w:ilvl="7" w:tplc="04090003" w:tentative="1">
+      <w:start w:val="1"/>
+      <w:numFmt w:val="bullet"/>
+      <w:lvlText w:val="o"/>
+      <w:lvlJc w:val="left"/>
+      <w:pPr>
+        <w:ind w:left="7913" w:hanging="360"/>
+      </w:pPr>
+      <w:rPr>
+        <w:rFonts w:ascii="Courier New" w:hAnsi="Courier New" w:cs="Courier New" w:hint="default"/>
+      </w:rPr>
+    </w:lvl>
+    <w:lvl w:ilvl="8" w:tplc="04090005" w:tentative="1">
+      <w:start w:val="1"/>
+      <w:numFmt w:val="bullet"/>
+      <w:lvlText w:val=""/>
+      <w:lvlJc w:val="left"/>
+      <w:pPr>
+        <w:ind w:left="8633" w:hanging="360"/>
+      </w:pPr>
+      <w:rPr>
+        <w:rFonts w:ascii="Wingdings" w:hAnsi="Wingdings" w:hint="default"/>
+      </w:rPr>
+    </w:lvl>
+  </w:abstractNum>
+  <w:abstractNum w:abstractNumId="9">
     <w:nsid w:val="423478E4"/>
     <w:multiLevelType w:val="hybridMultilevel"/>
     <w:tmpl w:val="472CC2DC"/>
@@ -8972,7 +9127,7 @@
         <w:rFonts w:ascii="Courier New" w:hAnsi="Courier New" w:hint="default"/>
       </w:rPr>
     </w:lvl>
-    <w:lvl w:ilvl="3" w:tplc="04090001" w:tentative="1">
+    <w:lvl w:ilvl="3" w:tplc="04090001">
       <w:start w:val="1"/>
       <w:numFmt w:val="bullet"/>
       <w:lvlText w:val=""/>
@@ -9045,7 +9200,7 @@
       </w:rPr>
     </w:lvl>
   </w:abstractNum>
-  <w:abstractNum w:abstractNumId="9">
+  <w:abstractNum w:abstractNumId="10">
     <w:nsid w:val="48AE08FA"/>
     <w:multiLevelType w:val="multilevel"/>
     <w:tmpl w:val="25CA43CE"/>
@@ -9166,7 +9321,7 @@
       </w:rPr>
     </w:lvl>
   </w:abstractNum>
-  <w:abstractNum w:abstractNumId="10">
+  <w:abstractNum w:abstractNumId="11">
     <w:nsid w:val="4B0E2278"/>
     <w:multiLevelType w:val="hybridMultilevel"/>
     <w:tmpl w:val="249261EA"/>
@@ -9175,7 +9330,7 @@
       <w:lvlText w:val="_"/>
       <w:lvlJc w:val="left"/>
       <w:pPr>
-        <w:ind w:left="2880" w:hanging="360"/>
+        <w:ind w:left="3510" w:hanging="360"/>
       </w:pPr>
       <w:rPr>
         <w:rFonts w:ascii="Calibri" w:eastAsia="MS Mincho" w:hAnsi="Calibri" w:cs="Calibri" w:hint="default"/>
@@ -9189,7 +9344,7 @@
       <w:lvlText w:val="o"/>
       <w:lvlJc w:val="left"/>
       <w:pPr>
-        <w:ind w:left="3600" w:hanging="360"/>
+        <w:ind w:left="4230" w:hanging="360"/>
       </w:pPr>
       <w:rPr>
         <w:rFonts w:ascii="Courier New" w:hAnsi="Courier New" w:cs="Courier New" w:hint="default"/>
@@ -9201,7 +9356,7 @@
       <w:lvlText w:val=""/>
       <w:lvlJc w:val="left"/>
       <w:pPr>
-        <w:ind w:left="4320" w:hanging="360"/>
+        <w:ind w:left="4950" w:hanging="360"/>
       </w:pPr>
       <w:rPr>
         <w:rFonts w:ascii="Wingdings" w:hAnsi="Wingdings" w:hint="default"/>
@@ -9213,7 +9368,7 @@
       <w:lvlText w:val=""/>
       <w:lvlJc w:val="left"/>
       <w:pPr>
-        <w:ind w:left="5040" w:hanging="360"/>
+        <w:ind w:left="5670" w:hanging="360"/>
       </w:pPr>
       <w:rPr>
         <w:rFonts w:ascii="Symbol" w:hAnsi="Symbol" w:hint="default"/>
@@ -9225,7 +9380,7 @@
       <w:lvlText w:val="o"/>
       <w:lvlJc w:val="left"/>
       <w:pPr>
-        <w:ind w:left="5760" w:hanging="360"/>
+        <w:ind w:left="6390" w:hanging="360"/>
       </w:pPr>
       <w:rPr>
         <w:rFonts w:ascii="Courier New" w:hAnsi="Courier New" w:cs="Courier New" w:hint="default"/>
@@ -9237,7 +9392,7 @@
       <w:lvlText w:val=""/>
       <w:lvlJc w:val="left"/>
       <w:pPr>
-        <w:ind w:left="6480" w:hanging="360"/>
+        <w:ind w:left="7110" w:hanging="360"/>
       </w:pPr>
       <w:rPr>
         <w:rFonts w:ascii="Wingdings" w:hAnsi="Wingdings" w:hint="default"/>
@@ -9249,7 +9404,7 @@
       <w:lvlText w:val=""/>
       <w:lvlJc w:val="left"/>
       <w:pPr>
-        <w:ind w:left="7200" w:hanging="360"/>
+        <w:ind w:left="7830" w:hanging="360"/>
       </w:pPr>
       <w:rPr>
         <w:rFonts w:ascii="Symbol" w:hAnsi="Symbol" w:hint="default"/>
@@ -9261,7 +9416,7 @@
       <w:lvlText w:val="o"/>
       <w:lvlJc w:val="left"/>
       <w:pPr>
-        <w:ind w:left="7920" w:hanging="360"/>
+        <w:ind w:left="8550" w:hanging="360"/>
       </w:pPr>
       <w:rPr>
         <w:rFonts w:ascii="Courier New" w:hAnsi="Courier New" w:cs="Courier New" w:hint="default"/>
@@ -9273,14 +9428,14 @@
       <w:lvlText w:val=""/>
       <w:lvlJc w:val="left"/>
       <w:pPr>
-        <w:ind w:left="8640" w:hanging="360"/>
+        <w:ind w:left="9270" w:hanging="360"/>
       </w:pPr>
       <w:rPr>
         <w:rFonts w:ascii="Wingdings" w:hAnsi="Wingdings" w:hint="default"/>
       </w:rPr>
     </w:lvl>
   </w:abstractNum>
-  <w:abstractNum w:abstractNumId="11">
+  <w:abstractNum w:abstractNumId="12">
     <w:nsid w:val="4DB26A68"/>
     <w:multiLevelType w:val="hybridMultilevel"/>
     <w:tmpl w:val="E3A4A8B2"/>
@@ -9317,7 +9472,7 @@
         <w:rFonts w:hint="default"/>
       </w:rPr>
     </w:lvl>
-    <w:lvl w:ilvl="3" w:tplc="0409000F" w:tentative="1">
+    <w:lvl w:ilvl="3" w:tplc="0409000F">
       <w:start w:val="1"/>
       <w:numFmt w:val="decimal"/>
       <w:lvlText w:val="%4."/>
@@ -9372,7 +9527,7 @@
       </w:pPr>
     </w:lvl>
   </w:abstractNum>
-  <w:abstractNum w:abstractNumId="12">
+  <w:abstractNum w:abstractNumId="13">
     <w:nsid w:val="54C42C73"/>
     <w:multiLevelType w:val="hybridMultilevel"/>
     <w:tmpl w:val="D2EC1EF6"/>
@@ -9464,7 +9619,7 @@
       </w:pPr>
     </w:lvl>
   </w:abstractNum>
-  <w:abstractNum w:abstractNumId="13">
+  <w:abstractNum w:abstractNumId="14">
     <w:nsid w:val="63A5712E"/>
     <w:multiLevelType w:val="hybridMultilevel"/>
     <w:tmpl w:val="9B64DEB6"/>
@@ -9578,7 +9733,7 @@
       </w:rPr>
     </w:lvl>
   </w:abstractNum>
-  <w:abstractNum w:abstractNumId="14">
+  <w:abstractNum w:abstractNumId="15">
     <w:nsid w:val="6CF53A54"/>
     <w:multiLevelType w:val="multilevel"/>
     <w:tmpl w:val="C27CA2DE"/>
@@ -9699,7 +9854,7 @@
       </w:rPr>
     </w:lvl>
   </w:abstractNum>
-  <w:abstractNum w:abstractNumId="15">
+  <w:abstractNum w:abstractNumId="16">
     <w:nsid w:val="6D436D83"/>
     <w:multiLevelType w:val="hybridMultilevel"/>
     <w:tmpl w:val="183CF406"/>
@@ -9709,7 +9864,7 @@
       <w:lvlText w:val="+"/>
       <w:lvlJc w:val="left"/>
       <w:pPr>
-        <w:ind w:left="3060" w:hanging="360"/>
+        <w:ind w:left="3420" w:hanging="360"/>
       </w:pPr>
       <w:rPr>
         <w:rFonts w:ascii="Courier New" w:hAnsi="Courier New" w:hint="default"/>
@@ -9721,7 +9876,7 @@
       <w:lvlText w:val="o"/>
       <w:lvlJc w:val="left"/>
       <w:pPr>
-        <w:ind w:left="3780" w:hanging="360"/>
+        <w:ind w:left="4140" w:hanging="360"/>
       </w:pPr>
       <w:rPr>
         <w:rFonts w:ascii="Courier New" w:hAnsi="Courier New" w:cs="Courier New" w:hint="default"/>
@@ -9733,7 +9888,7 @@
       <w:lvlText w:val=""/>
       <w:lvlJc w:val="left"/>
       <w:pPr>
-        <w:ind w:left="4500" w:hanging="360"/>
+        <w:ind w:left="4860" w:hanging="360"/>
       </w:pPr>
       <w:rPr>
         <w:rFonts w:ascii="Wingdings" w:hAnsi="Wingdings" w:hint="default"/>
@@ -9745,7 +9900,7 @@
       <w:lvlText w:val=""/>
       <w:lvlJc w:val="left"/>
       <w:pPr>
-        <w:ind w:left="5220" w:hanging="360"/>
+        <w:ind w:left="5580" w:hanging="360"/>
       </w:pPr>
       <w:rPr>
         <w:rFonts w:ascii="Symbol" w:hAnsi="Symbol" w:hint="default"/>
@@ -9757,7 +9912,7 @@
       <w:lvlText w:val="o"/>
       <w:lvlJc w:val="left"/>
       <w:pPr>
-        <w:ind w:left="5940" w:hanging="360"/>
+        <w:ind w:left="6300" w:hanging="360"/>
       </w:pPr>
       <w:rPr>
         <w:rFonts w:ascii="Courier New" w:hAnsi="Courier New" w:cs="Courier New" w:hint="default"/>
@@ -9769,7 +9924,7 @@
       <w:lvlText w:val=""/>
       <w:lvlJc w:val="left"/>
       <w:pPr>
-        <w:ind w:left="6660" w:hanging="360"/>
+        <w:ind w:left="7020" w:hanging="360"/>
       </w:pPr>
       <w:rPr>
         <w:rFonts w:ascii="Wingdings" w:hAnsi="Wingdings" w:hint="default"/>
@@ -9781,7 +9936,7 @@
       <w:lvlText w:val=""/>
       <w:lvlJc w:val="left"/>
       <w:pPr>
-        <w:ind w:left="7380" w:hanging="360"/>
+        <w:ind w:left="7740" w:hanging="360"/>
       </w:pPr>
       <w:rPr>
         <w:rFonts w:ascii="Symbol" w:hAnsi="Symbol" w:hint="default"/>
@@ -9793,7 +9948,7 @@
       <w:lvlText w:val="o"/>
       <w:lvlJc w:val="left"/>
       <w:pPr>
-        <w:ind w:left="8100" w:hanging="360"/>
+        <w:ind w:left="8460" w:hanging="360"/>
       </w:pPr>
       <w:rPr>
         <w:rFonts w:ascii="Courier New" w:hAnsi="Courier New" w:cs="Courier New" w:hint="default"/>
@@ -9805,14 +9960,14 @@
       <w:lvlText w:val=""/>
       <w:lvlJc w:val="left"/>
       <w:pPr>
-        <w:ind w:left="8820" w:hanging="360"/>
+        <w:ind w:left="9180" w:hanging="360"/>
       </w:pPr>
       <w:rPr>
         <w:rFonts w:ascii="Wingdings" w:hAnsi="Wingdings" w:hint="default"/>
       </w:rPr>
     </w:lvl>
   </w:abstractNum>
-  <w:abstractNum w:abstractNumId="16">
+  <w:abstractNum w:abstractNumId="17">
     <w:nsid w:val="74EF369E"/>
     <w:multiLevelType w:val="hybridMultilevel"/>
     <w:tmpl w:val="B45A6210"/>
@@ -9926,10 +10081,10 @@
     </w:lvl>
   </w:abstractNum>
   <w:num w:numId="1">
-    <w:abstractNumId w:val="9"/>
+    <w:abstractNumId w:val="10"/>
   </w:num>
   <w:num w:numId="2">
-    <w:abstractNumId w:val="14"/>
+    <w:abstractNumId w:val="15"/>
   </w:num>
   <w:num w:numId="3">
     <w:abstractNumId w:val="2"/>
@@ -9938,25 +10093,25 @@
     <w:abstractNumId w:val="4"/>
   </w:num>
   <w:num w:numId="5">
-    <w:abstractNumId w:val="12"/>
+    <w:abstractNumId w:val="13"/>
   </w:num>
   <w:num w:numId="6">
-    <w:abstractNumId w:val="13"/>
+    <w:abstractNumId w:val="14"/>
   </w:num>
   <w:num w:numId="7">
-    <w:abstractNumId w:val="8"/>
+    <w:abstractNumId w:val="9"/>
   </w:num>
   <w:num w:numId="8">
-    <w:abstractNumId w:val="10"/>
+    <w:abstractNumId w:val="11"/>
   </w:num>
   <w:num w:numId="9">
     <w:abstractNumId w:val="0"/>
   </w:num>
   <w:num w:numId="10">
-    <w:abstractNumId w:val="16"/>
+    <w:abstractNumId w:val="17"/>
   </w:num>
   <w:num w:numId="11">
-    <w:abstractNumId w:val="11"/>
+    <w:abstractNumId w:val="12"/>
   </w:num>
   <w:num w:numId="12">
     <w:abstractNumId w:val="7"/>
@@ -9974,7 +10129,10 @@
     <w:abstractNumId w:val="6"/>
   </w:num>
   <w:num w:numId="17">
-    <w:abstractNumId w:val="15"/>
+    <w:abstractNumId w:val="16"/>
+  </w:num>
+  <w:num w:numId="18">
+    <w:abstractNumId w:val="8"/>
   </w:num>
   <w:numIdMacAtCleanup w:val="13"/>
 </w:numbering>
@@ -10899,7 +11057,7 @@
 </file>
 
 <file path=customXml/itemProps1.xml><?xml version="1.0" encoding="utf-8"?>
-<ds:datastoreItem xmlns:ds="http://schemas.openxmlformats.org/officeDocument/2006/customXml" ds:itemID="{4518285F-587E-4F20-B53A-AA357A7298E3}">
+<ds:datastoreItem xmlns:ds="http://schemas.openxmlformats.org/officeDocument/2006/customXml" ds:itemID="{B5668871-713D-4FBB-95EB-54474BE04333}">
   <ds:schemaRefs>
     <ds:schemaRef ds:uri="http://schemas.openxmlformats.org/officeDocument/2006/bibliography"/>
   </ds:schemaRefs>

</xml_diff>

<commit_message>
Update use case skeleton for report 3. Update format for report 2.
</commit_message>
<xml_diff>
--- a/Reports/Group11-Report02-v1.0.docx
+++ b/Reports/Group11-Report02-v1.0.docx
@@ -444,7 +444,6 @@
                             <w:szCs w:val="26"/>
                           </w:rPr>
                         </w:pPr>
-                        <w:proofErr w:type="spellStart"/>
                         <w:r>
                           <w:rPr>
                             <w:rFonts w:ascii="Cambria" w:hAnsi="Cambria"/>
@@ -452,57 +451,7 @@
                             <w:sz w:val="26"/>
                             <w:szCs w:val="26"/>
                           </w:rPr>
-                          <w:t>Lê</w:t>
-                        </w:r>
-                        <w:proofErr w:type="spellEnd"/>
-                        <w:r>
-                          <w:rPr>
-                            <w:rFonts w:ascii="Cambria" w:hAnsi="Cambria"/>
-                            <w:bCs/>
-                            <w:sz w:val="26"/>
-                            <w:szCs w:val="26"/>
-                          </w:rPr>
-                          <w:t xml:space="preserve"> </w:t>
-                        </w:r>
-                        <w:proofErr w:type="spellStart"/>
-                        <w:r>
-                          <w:rPr>
-                            <w:rFonts w:ascii="Cambria" w:hAnsi="Cambria"/>
-                            <w:bCs/>
-                            <w:sz w:val="26"/>
-                            <w:szCs w:val="26"/>
-                          </w:rPr>
-                          <w:t>Phước</w:t>
-                        </w:r>
-                        <w:proofErr w:type="spellEnd"/>
-                        <w:r>
-                          <w:rPr>
-                            <w:rFonts w:ascii="Cambria" w:hAnsi="Cambria"/>
-                            <w:bCs/>
-                            <w:sz w:val="26"/>
-                            <w:szCs w:val="26"/>
-                          </w:rPr>
-                          <w:t xml:space="preserve"> </w:t>
-                        </w:r>
-                        <w:proofErr w:type="spellStart"/>
-                        <w:r>
-                          <w:rPr>
-                            <w:rFonts w:ascii="Cambria" w:hAnsi="Cambria"/>
-                            <w:bCs/>
-                            <w:sz w:val="26"/>
-                            <w:szCs w:val="26"/>
-                          </w:rPr>
-                          <w:t>Việt</w:t>
-                        </w:r>
-                        <w:proofErr w:type="spellEnd"/>
-                        <w:r>
-                          <w:rPr>
-                            <w:rFonts w:ascii="Cambria" w:hAnsi="Cambria"/>
-                            <w:bCs/>
-                            <w:sz w:val="26"/>
-                            <w:szCs w:val="26"/>
-                          </w:rPr>
-                          <w:t xml:space="preserve"> – Team Leader – SE60706</w:t>
+                          <w:t>Lê Phước Việt – Team Leader – SE60706</w:t>
                         </w:r>
                       </w:p>
                       <w:p>
@@ -515,7 +464,6 @@
                             <w:szCs w:val="26"/>
                           </w:rPr>
                         </w:pPr>
-                        <w:proofErr w:type="spellStart"/>
                         <w:r>
                           <w:rPr>
                             <w:rFonts w:ascii="Cambria" w:hAnsi="Cambria"/>
@@ -523,57 +471,7 @@
                             <w:sz w:val="26"/>
                             <w:szCs w:val="26"/>
                           </w:rPr>
-                          <w:t>Nguyễn</w:t>
-                        </w:r>
-                        <w:proofErr w:type="spellEnd"/>
-                        <w:r>
-                          <w:rPr>
-                            <w:rFonts w:ascii="Cambria" w:hAnsi="Cambria"/>
-                            <w:bCs/>
-                            <w:sz w:val="26"/>
-                            <w:szCs w:val="26"/>
-                          </w:rPr>
-                          <w:t xml:space="preserve"> </w:t>
-                        </w:r>
-                        <w:proofErr w:type="spellStart"/>
-                        <w:r>
-                          <w:rPr>
-                            <w:rFonts w:ascii="Cambria" w:hAnsi="Cambria"/>
-                            <w:bCs/>
-                            <w:sz w:val="26"/>
-                            <w:szCs w:val="26"/>
-                          </w:rPr>
-                          <w:t>Xuân</w:t>
-                        </w:r>
-                        <w:proofErr w:type="spellEnd"/>
-                        <w:r>
-                          <w:rPr>
-                            <w:rFonts w:ascii="Cambria" w:hAnsi="Cambria"/>
-                            <w:bCs/>
-                            <w:sz w:val="26"/>
-                            <w:szCs w:val="26"/>
-                          </w:rPr>
-                          <w:t xml:space="preserve"> </w:t>
-                        </w:r>
-                        <w:proofErr w:type="spellStart"/>
-                        <w:r>
-                          <w:rPr>
-                            <w:rFonts w:ascii="Cambria" w:hAnsi="Cambria"/>
-                            <w:bCs/>
-                            <w:sz w:val="26"/>
-                            <w:szCs w:val="26"/>
-                          </w:rPr>
-                          <w:t>Sơn</w:t>
-                        </w:r>
-                        <w:proofErr w:type="spellEnd"/>
-                        <w:r>
-                          <w:rPr>
-                            <w:rFonts w:ascii="Cambria" w:hAnsi="Cambria"/>
-                            <w:bCs/>
-                            <w:sz w:val="26"/>
-                            <w:szCs w:val="26"/>
-                          </w:rPr>
-                          <w:t xml:space="preserve"> – Team Member – SE60727</w:t>
+                          <w:t>Nguyễn Xuân Sơn – Team Member – SE60727</w:t>
                         </w:r>
                       </w:p>
                       <w:p>
@@ -586,7 +484,6 @@
                             <w:szCs w:val="26"/>
                           </w:rPr>
                         </w:pPr>
-                        <w:proofErr w:type="spellStart"/>
                         <w:r>
                           <w:rPr>
                             <w:rFonts w:ascii="Cambria" w:hAnsi="Cambria"/>
@@ -594,9 +491,8 @@
                             <w:sz w:val="26"/>
                             <w:szCs w:val="26"/>
                           </w:rPr>
-                          <w:t>Vũ</w:t>
+                          <w:t>Vũ Nhật</w:t>
                         </w:r>
-                        <w:proofErr w:type="spellEnd"/>
                         <w:r>
                           <w:rPr>
                             <w:rFonts w:ascii="Cambria" w:hAnsi="Cambria"/>
@@ -604,67 +500,7 @@
                             <w:sz w:val="26"/>
                             <w:szCs w:val="26"/>
                           </w:rPr>
-                          <w:t xml:space="preserve"> </w:t>
-                        </w:r>
-                        <w:proofErr w:type="spellStart"/>
-                        <w:r>
-                          <w:rPr>
-                            <w:rFonts w:ascii="Cambria" w:hAnsi="Cambria"/>
-                            <w:bCs/>
-                            <w:sz w:val="26"/>
-                            <w:szCs w:val="26"/>
-                          </w:rPr>
-                          <w:t>Nhật</w:t>
-                        </w:r>
-                        <w:proofErr w:type="spellEnd"/>
-                        <w:r>
-                          <w:rPr>
-                            <w:rFonts w:ascii="Cambria" w:hAnsi="Cambria"/>
-                            <w:bCs/>
-                            <w:sz w:val="26"/>
-                            <w:szCs w:val="26"/>
-                          </w:rPr>
-                          <w:t xml:space="preserve"> </w:t>
-                        </w:r>
-                        <w:proofErr w:type="spellStart"/>
-                        <w:r>
-                          <w:rPr>
-                            <w:rFonts w:ascii="Cambria" w:hAnsi="Cambria"/>
-                            <w:bCs/>
-                            <w:sz w:val="26"/>
-                            <w:szCs w:val="26"/>
-                          </w:rPr>
-                          <w:t>Anh</w:t>
-                        </w:r>
-                        <w:proofErr w:type="spellEnd"/>
-                        <w:r>
-                          <w:rPr>
-                            <w:rFonts w:ascii="Cambria" w:hAnsi="Cambria"/>
-                            <w:bCs/>
-                            <w:sz w:val="26"/>
-                            <w:szCs w:val="26"/>
-                          </w:rPr>
-                          <w:t xml:space="preserve"> </w:t>
-                        </w:r>
-                        <w:proofErr w:type="spellStart"/>
-                        <w:r>
-                          <w:rPr>
-                            <w:rFonts w:ascii="Cambria" w:hAnsi="Cambria"/>
-                            <w:bCs/>
-                            <w:sz w:val="26"/>
-                            <w:szCs w:val="26"/>
-                          </w:rPr>
-                          <w:t>Khoa</w:t>
-                        </w:r>
-                        <w:proofErr w:type="spellEnd"/>
-                        <w:r>
-                          <w:rPr>
-                            <w:rFonts w:ascii="Cambria" w:hAnsi="Cambria"/>
-                            <w:bCs/>
-                            <w:sz w:val="26"/>
-                            <w:szCs w:val="26"/>
-                          </w:rPr>
-                          <w:t xml:space="preserve"> – Team Member – SE60817</w:t>
+                          <w:t xml:space="preserve"> Anh Khoa – Team Member – SE60817</w:t>
                         </w:r>
                       </w:p>
                       <w:p>
@@ -677,7 +513,6 @@
                             <w:szCs w:val="26"/>
                           </w:rPr>
                         </w:pPr>
-                        <w:proofErr w:type="spellStart"/>
                         <w:r>
                           <w:rPr>
                             <w:rFonts w:ascii="Cambria" w:hAnsi="Cambria"/>
@@ -685,77 +520,7 @@
                             <w:sz w:val="26"/>
                             <w:szCs w:val="26"/>
                           </w:rPr>
-                          <w:t>Dương</w:t>
-                        </w:r>
-                        <w:proofErr w:type="spellEnd"/>
-                        <w:r>
-                          <w:rPr>
-                            <w:rFonts w:ascii="Cambria" w:hAnsi="Cambria"/>
-                            <w:bCs/>
-                            <w:sz w:val="26"/>
-                            <w:szCs w:val="26"/>
-                          </w:rPr>
-                          <w:t xml:space="preserve"> </w:t>
-                        </w:r>
-                        <w:proofErr w:type="spellStart"/>
-                        <w:r>
-                          <w:rPr>
-                            <w:rFonts w:ascii="Cambria" w:hAnsi="Cambria"/>
-                            <w:bCs/>
-                            <w:sz w:val="26"/>
-                            <w:szCs w:val="26"/>
-                          </w:rPr>
-                          <w:t>Thị</w:t>
-                        </w:r>
-                        <w:proofErr w:type="spellEnd"/>
-                        <w:r>
-                          <w:rPr>
-                            <w:rFonts w:ascii="Cambria" w:hAnsi="Cambria"/>
-                            <w:bCs/>
-                            <w:sz w:val="26"/>
-                            <w:szCs w:val="26"/>
-                          </w:rPr>
-                          <w:t xml:space="preserve"> </w:t>
-                        </w:r>
-                        <w:proofErr w:type="spellStart"/>
-                        <w:r>
-                          <w:rPr>
-                            <w:rFonts w:ascii="Cambria" w:hAnsi="Cambria"/>
-                            <w:bCs/>
-                            <w:sz w:val="26"/>
-                            <w:szCs w:val="26"/>
-                          </w:rPr>
-                          <w:t>Hoàng</w:t>
-                        </w:r>
-                        <w:proofErr w:type="spellEnd"/>
-                        <w:r>
-                          <w:rPr>
-                            <w:rFonts w:ascii="Cambria" w:hAnsi="Cambria"/>
-                            <w:bCs/>
-                            <w:sz w:val="26"/>
-                            <w:szCs w:val="26"/>
-                          </w:rPr>
-                          <w:t xml:space="preserve"> </w:t>
-                        </w:r>
-                        <w:proofErr w:type="spellStart"/>
-                        <w:r>
-                          <w:rPr>
-                            <w:rFonts w:ascii="Cambria" w:hAnsi="Cambria"/>
-                            <w:bCs/>
-                            <w:sz w:val="26"/>
-                            <w:szCs w:val="26"/>
-                          </w:rPr>
-                          <w:t>Anh</w:t>
-                        </w:r>
-                        <w:proofErr w:type="spellEnd"/>
-                        <w:r>
-                          <w:rPr>
-                            <w:rFonts w:ascii="Cambria" w:hAnsi="Cambria"/>
-                            <w:bCs/>
-                            <w:sz w:val="26"/>
-                            <w:szCs w:val="26"/>
-                          </w:rPr>
-                          <w:t xml:space="preserve"> – Team Member </w:t>
+                          <w:t xml:space="preserve">Dương Thị Hoàng Anh – Team Member </w:t>
                         </w:r>
                         <w:r>
                           <w:rPr>
@@ -839,7 +604,6 @@
                             <w:szCs w:val="26"/>
                           </w:rPr>
                         </w:pPr>
-                        <w:proofErr w:type="spellStart"/>
                         <w:r>
                           <w:rPr>
                             <w:rFonts w:ascii="Cambria" w:hAnsi="Cambria"/>
@@ -847,49 +611,8 @@
                             <w:sz w:val="26"/>
                             <w:szCs w:val="26"/>
                           </w:rPr>
-                          <w:t>Nguyễn</w:t>
+                          <w:t>Nguyễn Đức Khoan</w:t>
                         </w:r>
-                        <w:proofErr w:type="spellEnd"/>
-                        <w:r>
-                          <w:rPr>
-                            <w:rFonts w:ascii="Cambria" w:hAnsi="Cambria"/>
-                            <w:bCs/>
-                            <w:sz w:val="26"/>
-                            <w:szCs w:val="26"/>
-                          </w:rPr>
-                          <w:t xml:space="preserve"> </w:t>
-                        </w:r>
-                        <w:proofErr w:type="spellStart"/>
-                        <w:r>
-                          <w:rPr>
-                            <w:rFonts w:ascii="Cambria" w:hAnsi="Cambria"/>
-                            <w:bCs/>
-                            <w:sz w:val="26"/>
-                            <w:szCs w:val="26"/>
-                          </w:rPr>
-                          <w:t>Đức</w:t>
-                        </w:r>
-                        <w:proofErr w:type="spellEnd"/>
-                        <w:r>
-                          <w:rPr>
-                            <w:rFonts w:ascii="Cambria" w:hAnsi="Cambria"/>
-                            <w:bCs/>
-                            <w:sz w:val="26"/>
-                            <w:szCs w:val="26"/>
-                          </w:rPr>
-                          <w:t xml:space="preserve"> </w:t>
-                        </w:r>
-                        <w:proofErr w:type="spellStart"/>
-                        <w:r>
-                          <w:rPr>
-                            <w:rFonts w:ascii="Cambria" w:hAnsi="Cambria"/>
-                            <w:bCs/>
-                            <w:sz w:val="26"/>
-                            <w:szCs w:val="26"/>
-                          </w:rPr>
-                          <w:t>Khoan</w:t>
-                        </w:r>
-                        <w:proofErr w:type="spellEnd"/>
                       </w:p>
                     </w:tc>
                   </w:tr>
@@ -1048,7 +771,6 @@
                             <w:szCs w:val="26"/>
                           </w:rPr>
                         </w:pPr>
-                        <w:proofErr w:type="spellStart"/>
                         <w:r>
                           <w:rPr>
                             <w:rFonts w:ascii="Cambria" w:hAnsi="Cambria"/>
@@ -1057,7 +779,6 @@
                           </w:rPr>
                           <w:t>HospitalF</w:t>
                         </w:r>
-                        <w:proofErr w:type="spellEnd"/>
                       </w:p>
                     </w:tc>
                   </w:tr>
@@ -3531,9 +3252,10 @@
         </w:numPr>
         <w:tabs>
           <w:tab w:val="left" w:pos="3420"/>
+          <w:tab w:val="left" w:pos="4050"/>
         </w:tabs>
         <w:spacing w:before="120"/>
-        <w:ind w:left="2610"/>
+        <w:ind w:left="2880"/>
         <w:jc w:val="both"/>
         <w:outlineLvl w:val="3"/>
         <w:rPr>
@@ -3568,7 +3290,7 @@
       <w:pPr>
         <w:pStyle w:val="NoSpacing"/>
         <w:spacing w:before="120"/>
-        <w:ind w:left="2430"/>
+        <w:ind w:left="2700"/>
         <w:jc w:val="both"/>
         <w:rPr>
           <w:rFonts w:ascii="Cambria" w:hAnsi="Cambria"/>
@@ -3589,7 +3311,7 @@
       <w:pPr>
         <w:pStyle w:val="NoSpacing"/>
         <w:spacing w:before="120"/>
-        <w:ind w:left="2430"/>
+        <w:ind w:left="2700"/>
         <w:jc w:val="both"/>
         <w:rPr>
           <w:rFonts w:ascii="Cambria" w:hAnsi="Cambria"/>
@@ -3616,7 +3338,7 @@
           <w:numId w:val="6"/>
         </w:numPr>
         <w:spacing w:before="120"/>
-        <w:ind w:left="2790"/>
+        <w:ind w:left="3060"/>
         <w:jc w:val="both"/>
         <w:rPr>
           <w:rFonts w:ascii="Cambria" w:hAnsi="Cambria"/>
@@ -3665,7 +3387,7 @@
           <w:numId w:val="7"/>
         </w:numPr>
         <w:spacing w:before="120" w:after="0"/>
-        <w:ind w:left="3150"/>
+        <w:ind w:left="3420"/>
         <w:contextualSpacing w:val="0"/>
         <w:jc w:val="both"/>
         <w:rPr>
@@ -3695,7 +3417,7 @@
           <w:numId w:val="7"/>
         </w:numPr>
         <w:spacing w:before="120" w:after="0"/>
-        <w:ind w:left="3150"/>
+        <w:ind w:left="3420"/>
         <w:contextualSpacing w:val="0"/>
         <w:jc w:val="both"/>
         <w:rPr>
@@ -3725,7 +3447,7 @@
           <w:numId w:val="7"/>
         </w:numPr>
         <w:spacing w:before="120" w:after="0"/>
-        <w:ind w:left="3150"/>
+        <w:ind w:left="3420"/>
         <w:contextualSpacing w:val="0"/>
         <w:jc w:val="both"/>
         <w:rPr>
@@ -3755,7 +3477,7 @@
           <w:numId w:val="7"/>
         </w:numPr>
         <w:spacing w:before="120" w:after="0"/>
-        <w:ind w:left="3150"/>
+        <w:ind w:left="3420"/>
         <w:contextualSpacing w:val="0"/>
         <w:jc w:val="both"/>
         <w:rPr>
@@ -3786,7 +3508,7 @@
           <w:numId w:val="7"/>
         </w:numPr>
         <w:spacing w:before="120" w:after="0"/>
-        <w:ind w:left="3150"/>
+        <w:ind w:left="3420"/>
         <w:contextualSpacing w:val="0"/>
         <w:jc w:val="both"/>
         <w:rPr>
@@ -3816,7 +3538,7 @@
           <w:numId w:val="6"/>
         </w:numPr>
         <w:spacing w:before="120" w:after="0"/>
-        <w:ind w:left="2790"/>
+        <w:ind w:left="3060"/>
         <w:contextualSpacing w:val="0"/>
         <w:jc w:val="both"/>
         <w:rPr>
@@ -3846,7 +3568,7 @@
           <w:numId w:val="6"/>
         </w:numPr>
         <w:spacing w:before="120" w:after="0"/>
-        <w:ind w:left="2790"/>
+        <w:ind w:left="3060"/>
         <w:contextualSpacing w:val="0"/>
         <w:jc w:val="both"/>
         <w:rPr>
@@ -3876,7 +3598,7 @@
           <w:numId w:val="6"/>
         </w:numPr>
         <w:spacing w:before="120" w:after="0"/>
-        <w:ind w:left="2790"/>
+        <w:ind w:left="3060"/>
         <w:contextualSpacing w:val="0"/>
         <w:jc w:val="both"/>
         <w:rPr>
@@ -3901,7 +3623,7 @@
     <w:p>
       <w:pPr>
         <w:spacing w:before="120" w:after="0"/>
-        <w:ind w:left="2430"/>
+        <w:ind w:left="2700"/>
         <w:jc w:val="both"/>
         <w:rPr>
           <w:rFonts w:ascii="Cambria" w:eastAsiaTheme="majorEastAsia" w:hAnsi="Cambria" w:cstheme="majorBidi"/>
@@ -3943,7 +3665,7 @@
           <w:numId w:val="8"/>
         </w:numPr>
         <w:spacing w:before="120" w:after="0"/>
-        <w:ind w:left="2790"/>
+        <w:ind w:left="3060"/>
         <w:contextualSpacing w:val="0"/>
         <w:jc w:val="both"/>
         <w:rPr>
@@ -3962,8 +3684,20 @@
           <w:sz w:val="24"/>
           <w:szCs w:val="24"/>
         </w:rPr>
-        <w:t>Have all priorities that supported for guests.</w:t>
-      </w:r>
+        <w:t xml:space="preserve">Have all priorities that </w:t>
+      </w:r>
+      <w:r>
+        <w:rPr>
+          <w:rFonts w:ascii="Cambria" w:eastAsiaTheme="majorEastAsia" w:hAnsi="Cambria" w:cstheme="majorBidi"/>
+          <w:bCs/>
+          <w:color w:val="000000" w:themeColor="text1"/>
+          <w:sz w:val="24"/>
+          <w:szCs w:val="24"/>
+        </w:rPr>
+        <w:t>supported for guests except Login.</w:t>
+      </w:r>
+      <w:bookmarkStart w:id="7" w:name="_GoBack"/>
+      <w:bookmarkEnd w:id="7"/>
     </w:p>
     <w:p>
       <w:pPr>
@@ -3973,7 +3707,7 @@
           <w:numId w:val="8"/>
         </w:numPr>
         <w:spacing w:before="120" w:after="0"/>
-        <w:ind w:left="2790"/>
+        <w:ind w:left="3060"/>
         <w:contextualSpacing w:val="0"/>
         <w:jc w:val="both"/>
         <w:rPr>
@@ -4003,7 +3737,7 @@
           <w:numId w:val="8"/>
         </w:numPr>
         <w:spacing w:before="120" w:after="0"/>
-        <w:ind w:left="2790"/>
+        <w:ind w:left="3060"/>
         <w:contextualSpacing w:val="0"/>
         <w:jc w:val="both"/>
         <w:rPr>
@@ -4028,7 +3762,7 @@
     <w:p>
       <w:pPr>
         <w:spacing w:before="120" w:after="0"/>
-        <w:ind w:left="2430"/>
+        <w:ind w:left="2700"/>
         <w:jc w:val="both"/>
         <w:rPr>
           <w:rFonts w:ascii="Cambria" w:eastAsiaTheme="majorEastAsia" w:hAnsi="Cambria" w:cstheme="majorBidi"/>
@@ -4059,7 +3793,7 @@
           <w:numId w:val="9"/>
         </w:numPr>
         <w:spacing w:before="120" w:after="0"/>
-        <w:ind w:left="2790"/>
+        <w:ind w:left="3060"/>
         <w:contextualSpacing w:val="0"/>
         <w:jc w:val="both"/>
         <w:rPr>
@@ -4089,7 +3823,7 @@
           <w:numId w:val="9"/>
         </w:numPr>
         <w:spacing w:before="120" w:after="0"/>
-        <w:ind w:left="2790"/>
+        <w:ind w:left="3060"/>
         <w:contextualSpacing w:val="0"/>
         <w:jc w:val="both"/>
         <w:rPr>
@@ -4119,7 +3853,7 @@
           <w:numId w:val="9"/>
         </w:numPr>
         <w:spacing w:before="120" w:after="0"/>
-        <w:ind w:left="2790"/>
+        <w:ind w:left="3060"/>
         <w:contextualSpacing w:val="0"/>
         <w:jc w:val="both"/>
         <w:rPr>
@@ -4149,7 +3883,7 @@
           <w:numId w:val="9"/>
         </w:numPr>
         <w:spacing w:before="120" w:after="0"/>
-        <w:ind w:left="2790"/>
+        <w:ind w:left="3060"/>
         <w:contextualSpacing w:val="0"/>
         <w:jc w:val="both"/>
         <w:rPr>
@@ -4179,7 +3913,7 @@
           <w:numId w:val="9"/>
         </w:numPr>
         <w:spacing w:before="120" w:after="0"/>
-        <w:ind w:left="2790"/>
+        <w:ind w:left="3060"/>
         <w:contextualSpacing w:val="0"/>
         <w:jc w:val="both"/>
         <w:rPr>
@@ -4209,7 +3943,6 @@
           <w:numId w:val="17"/>
         </w:numPr>
         <w:spacing w:before="120" w:after="0"/>
-        <w:ind w:left="3150"/>
         <w:contextualSpacing w:val="0"/>
         <w:jc w:val="both"/>
         <w:rPr>
@@ -4239,7 +3972,6 @@
           <w:numId w:val="17"/>
         </w:numPr>
         <w:spacing w:before="120" w:after="0"/>
-        <w:ind w:left="3150"/>
         <w:contextualSpacing w:val="0"/>
         <w:jc w:val="both"/>
         <w:rPr>
@@ -4264,7 +3996,7 @@
     <w:p>
       <w:pPr>
         <w:spacing w:before="120" w:after="0"/>
-        <w:ind w:left="2430"/>
+        <w:ind w:left="2700"/>
         <w:jc w:val="both"/>
         <w:rPr>
           <w:rFonts w:ascii="Cambria" w:eastAsiaTheme="majorEastAsia" w:hAnsi="Cambria" w:cstheme="majorBidi"/>
@@ -4295,7 +4027,7 @@
           <w:numId w:val="10"/>
         </w:numPr>
         <w:spacing w:before="120" w:after="0"/>
-        <w:ind w:left="2790"/>
+        <w:ind w:left="3060"/>
         <w:contextualSpacing w:val="0"/>
         <w:jc w:val="both"/>
         <w:rPr>
@@ -4325,7 +4057,7 @@
           <w:numId w:val="10"/>
         </w:numPr>
         <w:spacing w:before="120" w:after="0"/>
-        <w:ind w:left="2790"/>
+        <w:ind w:left="3060"/>
         <w:contextualSpacing w:val="0"/>
         <w:jc w:val="both"/>
         <w:rPr>
@@ -4355,7 +4087,7 @@
           <w:numId w:val="10"/>
         </w:numPr>
         <w:spacing w:before="120" w:after="0"/>
-        <w:ind w:left="2790"/>
+        <w:ind w:left="3060"/>
         <w:contextualSpacing w:val="0"/>
         <w:jc w:val="both"/>
         <w:rPr>
@@ -4385,7 +4117,7 @@
           <w:numId w:val="10"/>
         </w:numPr>
         <w:spacing w:before="120" w:after="0"/>
-        <w:ind w:left="2790"/>
+        <w:ind w:left="3060"/>
         <w:contextualSpacing w:val="0"/>
         <w:jc w:val="both"/>
         <w:rPr>
@@ -4415,7 +4147,7 @@
           <w:numId w:val="10"/>
         </w:numPr>
         <w:spacing w:before="120" w:after="0"/>
-        <w:ind w:left="2790"/>
+        <w:ind w:left="3060"/>
         <w:contextualSpacing w:val="0"/>
         <w:jc w:val="both"/>
         <w:rPr>
@@ -4458,7 +4190,7 @@
           <w:tab w:val="left" w:pos="3240"/>
         </w:tabs>
         <w:spacing w:before="120" w:after="0"/>
-        <w:ind w:left="3150"/>
+        <w:ind w:left="3420"/>
         <w:contextualSpacing w:val="0"/>
         <w:jc w:val="both"/>
         <w:rPr>
@@ -4491,7 +4223,7 @@
           <w:tab w:val="left" w:pos="3240"/>
         </w:tabs>
         <w:spacing w:before="120" w:after="0"/>
-        <w:ind w:left="3150"/>
+        <w:ind w:left="3420"/>
         <w:contextualSpacing w:val="0"/>
         <w:jc w:val="both"/>
         <w:rPr>
@@ -4544,7 +4276,7 @@
           <w:tab w:val="left" w:pos="3240"/>
         </w:tabs>
         <w:spacing w:before="120" w:after="0"/>
-        <w:ind w:left="3150"/>
+        <w:ind w:left="3420"/>
         <w:contextualSpacing w:val="0"/>
         <w:jc w:val="both"/>
         <w:rPr>
@@ -4575,9 +4307,10 @@
         </w:numPr>
         <w:tabs>
           <w:tab w:val="left" w:pos="3420"/>
+          <w:tab w:val="left" w:pos="4050"/>
         </w:tabs>
         <w:spacing w:before="120"/>
-        <w:ind w:left="2610"/>
+        <w:ind w:left="2880"/>
         <w:jc w:val="both"/>
         <w:outlineLvl w:val="3"/>
         <w:rPr>
@@ -4587,7 +4320,7 @@
           <w:szCs w:val="28"/>
         </w:rPr>
       </w:pPr>
-      <w:bookmarkStart w:id="7" w:name="_Toc388620303"/>
+      <w:bookmarkStart w:id="8" w:name="_Toc388620303"/>
       <w:r>
         <w:rPr>
           <w:rFonts w:ascii="Cambria" w:hAnsi="Cambria"/>
@@ -4598,13 +4331,13 @@
         <w:lastRenderedPageBreak/>
         <w:t>Mobile Devices</w:t>
       </w:r>
-      <w:bookmarkEnd w:id="7"/>
+      <w:bookmarkEnd w:id="8"/>
     </w:p>
     <w:p>
       <w:pPr>
         <w:pStyle w:val="NoSpacing"/>
         <w:spacing w:before="120"/>
-        <w:ind w:left="1883" w:firstLine="547"/>
+        <w:ind w:left="2153" w:firstLine="547"/>
         <w:jc w:val="both"/>
         <w:rPr>
           <w:rFonts w:ascii="Cambria" w:hAnsi="Cambria"/>
@@ -4653,7 +4386,7 @@
           <w:szCs w:val="28"/>
         </w:rPr>
       </w:pPr>
-      <w:bookmarkStart w:id="8" w:name="_Toc388620304"/>
+      <w:bookmarkStart w:id="9" w:name="_Toc388620304"/>
       <w:r>
         <w:rPr>
           <w:rFonts w:ascii="Cambria" w:eastAsiaTheme="majorEastAsia" w:hAnsi="Cambria" w:cstheme="majorBidi"/>
@@ -4665,7 +4398,7 @@
         </w:rPr>
         <w:t>Boundaries of the System</w:t>
       </w:r>
-      <w:bookmarkEnd w:id="8"/>
+      <w:bookmarkEnd w:id="9"/>
     </w:p>
     <w:p>
       <w:pPr>
@@ -4811,7 +4544,7 @@
           <w:szCs w:val="28"/>
         </w:rPr>
       </w:pPr>
-      <w:bookmarkStart w:id="9" w:name="_Toc388620305"/>
+      <w:bookmarkStart w:id="10" w:name="_Toc388620305"/>
       <w:r>
         <w:rPr>
           <w:rFonts w:ascii="Cambria" w:eastAsiaTheme="majorEastAsia" w:hAnsi="Cambria" w:cstheme="majorBidi"/>
@@ -4823,7 +4556,7 @@
         </w:rPr>
         <w:t>Development Environment</w:t>
       </w:r>
-      <w:bookmarkEnd w:id="9"/>
+      <w:bookmarkEnd w:id="10"/>
     </w:p>
     <w:p>
       <w:pPr>
@@ -4835,9 +4568,10 @@
         <w:tabs>
           <w:tab w:val="left" w:pos="3780"/>
           <w:tab w:val="left" w:pos="3960"/>
+          <w:tab w:val="left" w:pos="4050"/>
         </w:tabs>
         <w:spacing w:before="120"/>
-        <w:ind w:left="2700" w:hanging="187"/>
+        <w:ind w:left="2880" w:hanging="187"/>
         <w:jc w:val="both"/>
         <w:outlineLvl w:val="3"/>
         <w:rPr>
@@ -4847,7 +4581,7 @@
           <w:szCs w:val="28"/>
         </w:rPr>
       </w:pPr>
-      <w:bookmarkStart w:id="10" w:name="_Toc388620306"/>
+      <w:bookmarkStart w:id="11" w:name="_Toc388620306"/>
       <w:r>
         <w:rPr>
           <w:rFonts w:ascii="Cambria" w:hAnsi="Cambria"/>
@@ -4857,7 +4591,7 @@
         </w:rPr>
         <w:t>Hardware requirements</w:t>
       </w:r>
-      <w:bookmarkEnd w:id="10"/>
+      <w:bookmarkEnd w:id="11"/>
     </w:p>
     <w:p>
       <w:pPr>
@@ -4866,7 +4600,7 @@
           <w:tab w:val="left" w:pos="3240"/>
         </w:tabs>
         <w:spacing w:before="120" w:after="120"/>
-        <w:ind w:left="1440" w:firstLine="1073"/>
+        <w:ind w:left="1440" w:firstLine="1253"/>
         <w:jc w:val="both"/>
         <w:rPr>
           <w:rFonts w:ascii="Cambria" w:hAnsi="Cambria"/>
@@ -5400,11 +5134,8 @@
     <w:p>
       <w:pPr>
         <w:pStyle w:val="NoSpacing"/>
-        <w:tabs>
-          <w:tab w:val="left" w:pos="3060"/>
-        </w:tabs>
         <w:spacing w:before="120" w:after="120"/>
-        <w:ind w:left="1440" w:firstLine="1080"/>
+        <w:ind w:left="1440" w:firstLine="1260"/>
         <w:jc w:val="both"/>
         <w:rPr>
           <w:rFonts w:ascii="Cambria" w:hAnsi="Cambria"/>
@@ -5825,9 +5556,10 @@
         <w:tabs>
           <w:tab w:val="left" w:pos="3780"/>
           <w:tab w:val="left" w:pos="3960"/>
+          <w:tab w:val="left" w:pos="4050"/>
         </w:tabs>
         <w:spacing w:before="120" w:after="120"/>
-        <w:ind w:left="2700" w:hanging="187"/>
+        <w:ind w:left="2880" w:hanging="187"/>
         <w:jc w:val="both"/>
         <w:outlineLvl w:val="3"/>
         <w:rPr>
@@ -5837,7 +5569,7 @@
           <w:szCs w:val="28"/>
         </w:rPr>
       </w:pPr>
-      <w:bookmarkStart w:id="11" w:name="_Toc388620307"/>
+      <w:bookmarkStart w:id="12" w:name="_Toc388620307"/>
       <w:r>
         <w:rPr>
           <w:rFonts w:ascii="Cambria" w:hAnsi="Cambria"/>
@@ -5847,7 +5579,7 @@
         </w:rPr>
         <w:t>Software requirements</w:t>
       </w:r>
-      <w:bookmarkEnd w:id="11"/>
+      <w:bookmarkEnd w:id="12"/>
     </w:p>
     <w:p>
       <w:pPr>
@@ -5902,8 +5634,6 @@
         </w:rPr>
         <w:t>Smart phone operating system: Android 4.3</w:t>
       </w:r>
-      <w:bookmarkStart w:id="12" w:name="_GoBack"/>
-      <w:bookmarkEnd w:id="12"/>
     </w:p>
     <w:p>
       <w:pPr>
@@ -5957,25 +5687,7 @@
           <w:szCs w:val="24"/>
         </w:rPr>
         <w:lastRenderedPageBreak/>
-        <w:t xml:space="preserve">IDE for Android: Eclipse </w:t>
-      </w:r>
-      <w:proofErr w:type="spellStart"/>
-      <w:r>
-        <w:rPr>
-          <w:rFonts w:ascii="Cambria" w:hAnsi="Cambria"/>
-          <w:sz w:val="24"/>
-          <w:szCs w:val="24"/>
-        </w:rPr>
-        <w:t>Kepler</w:t>
-      </w:r>
-      <w:proofErr w:type="spellEnd"/>
-      <w:r>
-        <w:rPr>
-          <w:rFonts w:ascii="Cambria" w:hAnsi="Cambria"/>
-          <w:sz w:val="24"/>
-          <w:szCs w:val="24"/>
-        </w:rPr>
-        <w:t xml:space="preserve"> Service Release 1. Build: 20130919-0819</w:t>
+        <w:t>IDE for Android: Eclipse Kepler Service Release 1. Build: 20130919-0819</w:t>
       </w:r>
     </w:p>
     <w:p>
@@ -6131,7 +5843,6 @@
           <w:numId w:val="4"/>
         </w:numPr>
         <w:tabs>
-          <w:tab w:val="left" w:pos="900"/>
           <w:tab w:val="left" w:pos="1710"/>
         </w:tabs>
         <w:spacing w:before="120" w:after="0"/>
@@ -6184,7 +5895,7 @@
           <w:lang w:eastAsia="ja-JP"/>
         </w:rPr>
         <w:drawing>
-          <wp:inline distT="0" distB="0" distL="0" distR="0">
+          <wp:inline distT="0" distB="0" distL="0" distR="0" wp14:anchorId="73D77449" wp14:editId="2B94F8C6">
             <wp:extent cx="5715000" cy="5257800"/>
             <wp:effectExtent l="0" t="0" r="0" b="0"/>
             <wp:docPr id="2" name="Picture 2" descr="C:\Users\Son\Desktop\Agile-development-methodology.png"/>
@@ -6236,7 +5947,7 @@
     <w:p>
       <w:pPr>
         <w:spacing w:before="120" w:after="0"/>
-        <w:ind w:left="990"/>
+        <w:ind w:left="900"/>
         <w:rPr>
           <w:rFonts w:ascii="Cambria" w:eastAsiaTheme="majorEastAsia" w:hAnsi="Cambria" w:cstheme="majorBidi"/>
           <w:bCs/>
@@ -6259,7 +5970,7 @@
     <w:p>
       <w:pPr>
         <w:spacing w:before="120" w:after="0"/>
-        <w:ind w:left="990"/>
+        <w:ind w:left="900"/>
         <w:rPr>
           <w:rStyle w:val="Hyperlink"/>
           <w:rFonts w:ascii="Cambria" w:eastAsiaTheme="minorEastAsia" w:hAnsi="Cambria" w:cstheme="minorBidi"/>
@@ -6287,7 +5998,6 @@
           <w:numId w:val="4"/>
         </w:numPr>
         <w:tabs>
-          <w:tab w:val="left" w:pos="900"/>
           <w:tab w:val="left" w:pos="1710"/>
         </w:tabs>
         <w:spacing w:before="120" w:after="120"/>
@@ -6446,7 +6156,6 @@
                 <w:szCs w:val="24"/>
               </w:rPr>
             </w:pPr>
-            <w:proofErr w:type="spellStart"/>
             <w:r>
               <w:rPr>
                 <w:rFonts w:ascii="Cambria" w:eastAsiaTheme="majorEastAsia" w:hAnsi="Cambria" w:cstheme="majorBidi"/>
@@ -6455,53 +6164,8 @@
                 <w:sz w:val="24"/>
                 <w:szCs w:val="24"/>
               </w:rPr>
-              <w:t>Nguyễn</w:t>
-            </w:r>
-            <w:proofErr w:type="spellEnd"/>
-            <w:r>
-              <w:rPr>
-                <w:rFonts w:ascii="Cambria" w:eastAsiaTheme="majorEastAsia" w:hAnsi="Cambria" w:cstheme="majorBidi"/>
-                <w:bCs/>
-                <w:color w:val="000000" w:themeColor="text1"/>
-                <w:sz w:val="24"/>
-                <w:szCs w:val="24"/>
-              </w:rPr>
-              <w:t xml:space="preserve"> </w:t>
-            </w:r>
-            <w:proofErr w:type="spellStart"/>
-            <w:r>
-              <w:rPr>
-                <w:rFonts w:ascii="Cambria" w:eastAsiaTheme="majorEastAsia" w:hAnsi="Cambria" w:cstheme="majorBidi"/>
-                <w:bCs/>
-                <w:color w:val="000000" w:themeColor="text1"/>
-                <w:sz w:val="24"/>
-                <w:szCs w:val="24"/>
-              </w:rPr>
-              <w:t>Đức</w:t>
-            </w:r>
-            <w:proofErr w:type="spellEnd"/>
-            <w:r>
-              <w:rPr>
-                <w:rFonts w:ascii="Cambria" w:eastAsiaTheme="majorEastAsia" w:hAnsi="Cambria" w:cstheme="majorBidi"/>
-                <w:bCs/>
-                <w:color w:val="000000" w:themeColor="text1"/>
-                <w:sz w:val="24"/>
-                <w:szCs w:val="24"/>
-              </w:rPr>
-              <w:t xml:space="preserve"> </w:t>
-            </w:r>
-            <w:proofErr w:type="spellStart"/>
-            <w:r>
-              <w:rPr>
-                <w:rFonts w:ascii="Cambria" w:eastAsiaTheme="majorEastAsia" w:hAnsi="Cambria" w:cstheme="majorBidi"/>
-                <w:bCs/>
-                <w:color w:val="000000" w:themeColor="text1"/>
-                <w:sz w:val="24"/>
-                <w:szCs w:val="24"/>
-              </w:rPr>
-              <w:t>Khoan</w:t>
-            </w:r>
-            <w:proofErr w:type="spellEnd"/>
+              <w:t>Nguyễn Đức Khoan</w:t>
+            </w:r>
           </w:p>
         </w:tc>
         <w:tc>
@@ -6640,7 +6304,6 @@
                 <w:szCs w:val="24"/>
               </w:rPr>
             </w:pPr>
-            <w:proofErr w:type="spellStart"/>
             <w:r>
               <w:rPr>
                 <w:rFonts w:ascii="Cambria" w:eastAsiaTheme="majorEastAsia" w:hAnsi="Cambria" w:cstheme="majorBidi"/>
@@ -6649,53 +6312,8 @@
                 <w:sz w:val="24"/>
                 <w:szCs w:val="24"/>
               </w:rPr>
-              <w:t>Lê</w:t>
-            </w:r>
-            <w:proofErr w:type="spellEnd"/>
-            <w:r>
-              <w:rPr>
-                <w:rFonts w:ascii="Cambria" w:eastAsiaTheme="majorEastAsia" w:hAnsi="Cambria" w:cstheme="majorBidi"/>
-                <w:bCs/>
-                <w:color w:val="000000" w:themeColor="text1"/>
-                <w:sz w:val="24"/>
-                <w:szCs w:val="24"/>
-              </w:rPr>
-              <w:t xml:space="preserve"> </w:t>
-            </w:r>
-            <w:proofErr w:type="spellStart"/>
-            <w:r>
-              <w:rPr>
-                <w:rFonts w:ascii="Cambria" w:eastAsiaTheme="majorEastAsia" w:hAnsi="Cambria" w:cstheme="majorBidi"/>
-                <w:bCs/>
-                <w:color w:val="000000" w:themeColor="text1"/>
-                <w:sz w:val="24"/>
-                <w:szCs w:val="24"/>
-              </w:rPr>
-              <w:t>Phước</w:t>
-            </w:r>
-            <w:proofErr w:type="spellEnd"/>
-            <w:r>
-              <w:rPr>
-                <w:rFonts w:ascii="Cambria" w:eastAsiaTheme="majorEastAsia" w:hAnsi="Cambria" w:cstheme="majorBidi"/>
-                <w:bCs/>
-                <w:color w:val="000000" w:themeColor="text1"/>
-                <w:sz w:val="24"/>
-                <w:szCs w:val="24"/>
-              </w:rPr>
-              <w:t xml:space="preserve"> </w:t>
-            </w:r>
-            <w:proofErr w:type="spellStart"/>
-            <w:r>
-              <w:rPr>
-                <w:rFonts w:ascii="Cambria" w:eastAsiaTheme="majorEastAsia" w:hAnsi="Cambria" w:cstheme="majorBidi"/>
-                <w:bCs/>
-                <w:color w:val="000000" w:themeColor="text1"/>
-                <w:sz w:val="24"/>
-                <w:szCs w:val="24"/>
-              </w:rPr>
-              <w:t>Việt</w:t>
-            </w:r>
-            <w:proofErr w:type="spellEnd"/>
+              <w:t>Lê Phước Việt</w:t>
+            </w:r>
           </w:p>
         </w:tc>
         <w:tc>
@@ -6873,7 +6491,6 @@
                 <w:szCs w:val="24"/>
               </w:rPr>
             </w:pPr>
-            <w:proofErr w:type="spellStart"/>
             <w:r>
               <w:rPr>
                 <w:rFonts w:ascii="Cambria" w:eastAsiaTheme="majorEastAsia" w:hAnsi="Cambria" w:cstheme="majorBidi"/>
@@ -6882,53 +6499,8 @@
                 <w:sz w:val="24"/>
                 <w:szCs w:val="24"/>
               </w:rPr>
-              <w:t>Nguyễn</w:t>
-            </w:r>
-            <w:proofErr w:type="spellEnd"/>
-            <w:r>
-              <w:rPr>
-                <w:rFonts w:ascii="Cambria" w:eastAsiaTheme="majorEastAsia" w:hAnsi="Cambria" w:cstheme="majorBidi"/>
-                <w:bCs/>
-                <w:color w:val="000000" w:themeColor="text1"/>
-                <w:sz w:val="24"/>
-                <w:szCs w:val="24"/>
-              </w:rPr>
-              <w:t xml:space="preserve"> </w:t>
-            </w:r>
-            <w:proofErr w:type="spellStart"/>
-            <w:r>
-              <w:rPr>
-                <w:rFonts w:ascii="Cambria" w:eastAsiaTheme="majorEastAsia" w:hAnsi="Cambria" w:cstheme="majorBidi"/>
-                <w:bCs/>
-                <w:color w:val="000000" w:themeColor="text1"/>
-                <w:sz w:val="24"/>
-                <w:szCs w:val="24"/>
-              </w:rPr>
-              <w:t>Xuân</w:t>
-            </w:r>
-            <w:proofErr w:type="spellEnd"/>
-            <w:r>
-              <w:rPr>
-                <w:rFonts w:ascii="Cambria" w:eastAsiaTheme="majorEastAsia" w:hAnsi="Cambria" w:cstheme="majorBidi"/>
-                <w:bCs/>
-                <w:color w:val="000000" w:themeColor="text1"/>
-                <w:sz w:val="24"/>
-                <w:szCs w:val="24"/>
-              </w:rPr>
-              <w:t xml:space="preserve"> </w:t>
-            </w:r>
-            <w:proofErr w:type="spellStart"/>
-            <w:r>
-              <w:rPr>
-                <w:rFonts w:ascii="Cambria" w:eastAsiaTheme="majorEastAsia" w:hAnsi="Cambria" w:cstheme="majorBidi"/>
-                <w:bCs/>
-                <w:color w:val="000000" w:themeColor="text1"/>
-                <w:sz w:val="24"/>
-                <w:szCs w:val="24"/>
-              </w:rPr>
-              <w:t>Sơn</w:t>
-            </w:r>
-            <w:proofErr w:type="spellEnd"/>
+              <w:t>Nguyễn Xuân Sơn</w:t>
+            </w:r>
           </w:p>
         </w:tc>
         <w:tc>
@@ -7067,7 +6639,6 @@
                 <w:szCs w:val="24"/>
               </w:rPr>
             </w:pPr>
-            <w:proofErr w:type="spellStart"/>
             <w:r>
               <w:rPr>
                 <w:rFonts w:ascii="Cambria" w:eastAsiaTheme="majorEastAsia" w:hAnsi="Cambria" w:cstheme="majorBidi"/>
@@ -7076,75 +6647,8 @@
                 <w:sz w:val="24"/>
                 <w:szCs w:val="24"/>
               </w:rPr>
-              <w:t>Vũ</w:t>
-            </w:r>
-            <w:proofErr w:type="spellEnd"/>
-            <w:r>
-              <w:rPr>
-                <w:rFonts w:ascii="Cambria" w:eastAsiaTheme="majorEastAsia" w:hAnsi="Cambria" w:cstheme="majorBidi"/>
-                <w:bCs/>
-                <w:color w:val="000000" w:themeColor="text1"/>
-                <w:sz w:val="24"/>
-                <w:szCs w:val="24"/>
-              </w:rPr>
-              <w:t xml:space="preserve"> </w:t>
-            </w:r>
-            <w:proofErr w:type="spellStart"/>
-            <w:r>
-              <w:rPr>
-                <w:rFonts w:ascii="Cambria" w:eastAsiaTheme="majorEastAsia" w:hAnsi="Cambria" w:cstheme="majorBidi"/>
-                <w:bCs/>
-                <w:color w:val="000000" w:themeColor="text1"/>
-                <w:sz w:val="24"/>
-                <w:szCs w:val="24"/>
-              </w:rPr>
-              <w:t>Nhật</w:t>
-            </w:r>
-            <w:proofErr w:type="spellEnd"/>
-            <w:r>
-              <w:rPr>
-                <w:rFonts w:ascii="Cambria" w:eastAsiaTheme="majorEastAsia" w:hAnsi="Cambria" w:cstheme="majorBidi"/>
-                <w:bCs/>
-                <w:color w:val="000000" w:themeColor="text1"/>
-                <w:sz w:val="24"/>
-                <w:szCs w:val="24"/>
-              </w:rPr>
-              <w:t xml:space="preserve"> </w:t>
-            </w:r>
-            <w:proofErr w:type="spellStart"/>
-            <w:r>
-              <w:rPr>
-                <w:rFonts w:ascii="Cambria" w:eastAsiaTheme="majorEastAsia" w:hAnsi="Cambria" w:cstheme="majorBidi"/>
-                <w:bCs/>
-                <w:color w:val="000000" w:themeColor="text1"/>
-                <w:sz w:val="24"/>
-                <w:szCs w:val="24"/>
-              </w:rPr>
-              <w:t>Anh</w:t>
-            </w:r>
-            <w:proofErr w:type="spellEnd"/>
-            <w:r>
-              <w:rPr>
-                <w:rFonts w:ascii="Cambria" w:eastAsiaTheme="majorEastAsia" w:hAnsi="Cambria" w:cstheme="majorBidi"/>
-                <w:bCs/>
-                <w:color w:val="000000" w:themeColor="text1"/>
-                <w:sz w:val="24"/>
-                <w:szCs w:val="24"/>
-              </w:rPr>
-              <w:t xml:space="preserve"> </w:t>
-            </w:r>
-            <w:proofErr w:type="spellStart"/>
-            <w:r>
-              <w:rPr>
-                <w:rFonts w:ascii="Cambria" w:eastAsiaTheme="majorEastAsia" w:hAnsi="Cambria" w:cstheme="majorBidi"/>
-                <w:bCs/>
-                <w:color w:val="000000" w:themeColor="text1"/>
-                <w:sz w:val="24"/>
-                <w:szCs w:val="24"/>
-              </w:rPr>
-              <w:t>Khoa</w:t>
-            </w:r>
-            <w:proofErr w:type="spellEnd"/>
+              <w:t>Vũ Nhật Anh Khoa</w:t>
+            </w:r>
           </w:p>
         </w:tc>
         <w:tc>
@@ -7283,7 +6787,6 @@
                 <w:szCs w:val="24"/>
               </w:rPr>
             </w:pPr>
-            <w:proofErr w:type="spellStart"/>
             <w:r>
               <w:rPr>
                 <w:rFonts w:ascii="Cambria" w:eastAsiaTheme="majorEastAsia" w:hAnsi="Cambria" w:cstheme="majorBidi"/>
@@ -7292,75 +6795,8 @@
                 <w:sz w:val="24"/>
                 <w:szCs w:val="24"/>
               </w:rPr>
-              <w:t>Dương</w:t>
-            </w:r>
-            <w:proofErr w:type="spellEnd"/>
-            <w:r>
-              <w:rPr>
-                <w:rFonts w:ascii="Cambria" w:eastAsiaTheme="majorEastAsia" w:hAnsi="Cambria" w:cstheme="majorBidi"/>
-                <w:bCs/>
-                <w:color w:val="000000" w:themeColor="text1"/>
-                <w:sz w:val="24"/>
-                <w:szCs w:val="24"/>
-              </w:rPr>
-              <w:t xml:space="preserve"> </w:t>
-            </w:r>
-            <w:proofErr w:type="spellStart"/>
-            <w:r>
-              <w:rPr>
-                <w:rFonts w:ascii="Cambria" w:eastAsiaTheme="majorEastAsia" w:hAnsi="Cambria" w:cstheme="majorBidi"/>
-                <w:bCs/>
-                <w:color w:val="000000" w:themeColor="text1"/>
-                <w:sz w:val="24"/>
-                <w:szCs w:val="24"/>
-              </w:rPr>
-              <w:t>Thị</w:t>
-            </w:r>
-            <w:proofErr w:type="spellEnd"/>
-            <w:r>
-              <w:rPr>
-                <w:rFonts w:ascii="Cambria" w:eastAsiaTheme="majorEastAsia" w:hAnsi="Cambria" w:cstheme="majorBidi"/>
-                <w:bCs/>
-                <w:color w:val="000000" w:themeColor="text1"/>
-                <w:sz w:val="24"/>
-                <w:szCs w:val="24"/>
-              </w:rPr>
-              <w:t xml:space="preserve"> </w:t>
-            </w:r>
-            <w:proofErr w:type="spellStart"/>
-            <w:r>
-              <w:rPr>
-                <w:rFonts w:ascii="Cambria" w:eastAsiaTheme="majorEastAsia" w:hAnsi="Cambria" w:cstheme="majorBidi"/>
-                <w:bCs/>
-                <w:color w:val="000000" w:themeColor="text1"/>
-                <w:sz w:val="24"/>
-                <w:szCs w:val="24"/>
-              </w:rPr>
-              <w:t>Hoàng</w:t>
-            </w:r>
-            <w:proofErr w:type="spellEnd"/>
-            <w:r>
-              <w:rPr>
-                <w:rFonts w:ascii="Cambria" w:eastAsiaTheme="majorEastAsia" w:hAnsi="Cambria" w:cstheme="majorBidi"/>
-                <w:bCs/>
-                <w:color w:val="000000" w:themeColor="text1"/>
-                <w:sz w:val="24"/>
-                <w:szCs w:val="24"/>
-              </w:rPr>
-              <w:t xml:space="preserve"> </w:t>
-            </w:r>
-            <w:proofErr w:type="spellStart"/>
-            <w:r>
-              <w:rPr>
-                <w:rFonts w:ascii="Cambria" w:eastAsiaTheme="majorEastAsia" w:hAnsi="Cambria" w:cstheme="majorBidi"/>
-                <w:bCs/>
-                <w:color w:val="000000" w:themeColor="text1"/>
-                <w:sz w:val="24"/>
-                <w:szCs w:val="24"/>
-              </w:rPr>
-              <w:t>Anh</w:t>
-            </w:r>
-            <w:proofErr w:type="spellEnd"/>
+              <w:t>Dương Thị Hoàng Anh</w:t>
+            </w:r>
           </w:p>
         </w:tc>
         <w:tc>
@@ -7492,7 +6928,6 @@
           <w:numId w:val="4"/>
         </w:numPr>
         <w:tabs>
-          <w:tab w:val="left" w:pos="900"/>
           <w:tab w:val="left" w:pos="1710"/>
         </w:tabs>
         <w:spacing w:before="120" w:after="0"/>
@@ -7530,11 +6965,10 @@
           <w:numId w:val="12"/>
         </w:numPr>
         <w:tabs>
-          <w:tab w:val="left" w:pos="900"/>
-          <w:tab w:val="left" w:pos="2430"/>
+          <w:tab w:val="left" w:pos="2790"/>
         </w:tabs>
         <w:spacing w:before="120" w:after="0"/>
-        <w:ind w:left="1890"/>
+        <w:ind w:left="2070"/>
         <w:contextualSpacing w:val="0"/>
         <w:jc w:val="both"/>
         <w:outlineLvl w:val="2"/>
@@ -7637,7 +7071,6 @@
           <w:szCs w:val="24"/>
         </w:rPr>
       </w:pPr>
-      <w:proofErr w:type="spellStart"/>
       <w:r>
         <w:rPr>
           <w:rFonts w:ascii="Cambria" w:eastAsiaTheme="majorEastAsia" w:hAnsi="Cambria" w:cstheme="majorBidi"/>
@@ -7648,7 +7081,6 @@
         </w:rPr>
         <w:t>Javascript</w:t>
       </w:r>
-      <w:proofErr w:type="spellEnd"/>
     </w:p>
     <w:p>
       <w:pPr>
@@ -7668,7 +7100,6 @@
           <w:szCs w:val="24"/>
         </w:rPr>
       </w:pPr>
-      <w:proofErr w:type="spellStart"/>
       <w:r>
         <w:rPr>
           <w:rFonts w:ascii="Cambria" w:eastAsiaTheme="majorEastAsia" w:hAnsi="Cambria" w:cstheme="majorBidi"/>
@@ -7679,7 +7110,6 @@
         </w:rPr>
         <w:t>Jquery</w:t>
       </w:r>
-      <w:proofErr w:type="spellEnd"/>
     </w:p>
     <w:p>
       <w:pPr>
@@ -7718,11 +7148,10 @@
           <w:numId w:val="12"/>
         </w:numPr>
         <w:tabs>
-          <w:tab w:val="left" w:pos="900"/>
-          <w:tab w:val="left" w:pos="2430"/>
+          <w:tab w:val="left" w:pos="2790"/>
         </w:tabs>
         <w:spacing w:before="120" w:after="0"/>
-        <w:ind w:left="1890"/>
+        <w:ind w:left="2070"/>
         <w:contextualSpacing w:val="0"/>
         <w:jc w:val="both"/>
         <w:outlineLvl w:val="2"/>
@@ -7797,7 +7226,6 @@
           <w:szCs w:val="24"/>
         </w:rPr>
       </w:pPr>
-      <w:proofErr w:type="spellStart"/>
       <w:r>
         <w:rPr>
           <w:rFonts w:ascii="Cambria" w:eastAsiaTheme="majorEastAsia" w:hAnsi="Cambria" w:cstheme="majorBidi"/>
@@ -7808,7 +7236,6 @@
         </w:rPr>
         <w:t>Linq</w:t>
       </w:r>
-      <w:proofErr w:type="spellEnd"/>
     </w:p>
     <w:p>
       <w:pPr>
@@ -8396,7 +7823,7 @@
       <w:lvlText w:val="_"/>
       <w:lvlJc w:val="left"/>
       <w:pPr>
-        <w:ind w:left="1890" w:hanging="360"/>
+        <w:ind w:left="2070" w:hanging="360"/>
       </w:pPr>
       <w:rPr>
         <w:rFonts w:ascii="Calibri" w:eastAsia="MS Mincho" w:hAnsi="Calibri" w:cs="Calibri" w:hint="default"/>
@@ -8410,7 +7837,7 @@
       <w:lvlText w:val="o"/>
       <w:lvlJc w:val="left"/>
       <w:pPr>
-        <w:ind w:left="2610" w:hanging="360"/>
+        <w:ind w:left="2790" w:hanging="360"/>
       </w:pPr>
       <w:rPr>
         <w:rFonts w:ascii="Courier New" w:hAnsi="Courier New" w:cs="Courier New" w:hint="default"/>
@@ -8422,7 +7849,7 @@
       <w:lvlText w:val=""/>
       <w:lvlJc w:val="left"/>
       <w:pPr>
-        <w:ind w:left="3330" w:hanging="360"/>
+        <w:ind w:left="3510" w:hanging="360"/>
       </w:pPr>
       <w:rPr>
         <w:rFonts w:ascii="Wingdings" w:hAnsi="Wingdings" w:hint="default"/>
@@ -8434,7 +7861,7 @@
       <w:lvlText w:val=""/>
       <w:lvlJc w:val="left"/>
       <w:pPr>
-        <w:ind w:left="4050" w:hanging="360"/>
+        <w:ind w:left="4230" w:hanging="360"/>
       </w:pPr>
       <w:rPr>
         <w:rFonts w:ascii="Symbol" w:hAnsi="Symbol" w:hint="default"/>
@@ -8446,7 +7873,7 @@
       <w:lvlText w:val="o"/>
       <w:lvlJc w:val="left"/>
       <w:pPr>
-        <w:ind w:left="4770" w:hanging="360"/>
+        <w:ind w:left="4950" w:hanging="360"/>
       </w:pPr>
       <w:rPr>
         <w:rFonts w:ascii="Courier New" w:hAnsi="Courier New" w:cs="Courier New" w:hint="default"/>
@@ -8458,7 +7885,7 @@
       <w:lvlText w:val=""/>
       <w:lvlJc w:val="left"/>
       <w:pPr>
-        <w:ind w:left="5490" w:hanging="360"/>
+        <w:ind w:left="5670" w:hanging="360"/>
       </w:pPr>
       <w:rPr>
         <w:rFonts w:ascii="Wingdings" w:hAnsi="Wingdings" w:hint="default"/>
@@ -8470,7 +7897,7 @@
       <w:lvlText w:val=""/>
       <w:lvlJc w:val="left"/>
       <w:pPr>
-        <w:ind w:left="6210" w:hanging="360"/>
+        <w:ind w:left="6390" w:hanging="360"/>
       </w:pPr>
       <w:rPr>
         <w:rFonts w:ascii="Symbol" w:hAnsi="Symbol" w:hint="default"/>
@@ -8482,7 +7909,7 @@
       <w:lvlText w:val="o"/>
       <w:lvlJc w:val="left"/>
       <w:pPr>
-        <w:ind w:left="6930" w:hanging="360"/>
+        <w:ind w:left="7110" w:hanging="360"/>
       </w:pPr>
       <w:rPr>
         <w:rFonts w:ascii="Courier New" w:hAnsi="Courier New" w:cs="Courier New" w:hint="default"/>
@@ -8494,7 +7921,7 @@
       <w:lvlText w:val=""/>
       <w:lvlJc w:val="left"/>
       <w:pPr>
-        <w:ind w:left="7650" w:hanging="360"/>
+        <w:ind w:left="7830" w:hanging="360"/>
       </w:pPr>
       <w:rPr>
         <w:rFonts w:ascii="Wingdings" w:hAnsi="Wingdings" w:hint="default"/>
@@ -8631,7 +8058,7 @@
       <w:lvlText w:val="_"/>
       <w:lvlJc w:val="left"/>
       <w:pPr>
-        <w:ind w:left="1890" w:hanging="360"/>
+        <w:ind w:left="2070" w:hanging="360"/>
       </w:pPr>
       <w:rPr>
         <w:rFonts w:ascii="Calibri" w:eastAsia="MS Mincho" w:hAnsi="Calibri" w:cs="Calibri" w:hint="default"/>
@@ -8645,7 +8072,7 @@
       <w:lvlText w:val="o"/>
       <w:lvlJc w:val="left"/>
       <w:pPr>
-        <w:ind w:left="2610" w:hanging="360"/>
+        <w:ind w:left="2790" w:hanging="360"/>
       </w:pPr>
       <w:rPr>
         <w:rFonts w:ascii="Courier New" w:hAnsi="Courier New" w:cs="Courier New" w:hint="default"/>
@@ -8657,7 +8084,7 @@
       <w:lvlText w:val=""/>
       <w:lvlJc w:val="left"/>
       <w:pPr>
-        <w:ind w:left="3330" w:hanging="360"/>
+        <w:ind w:left="3510" w:hanging="360"/>
       </w:pPr>
       <w:rPr>
         <w:rFonts w:ascii="Wingdings" w:hAnsi="Wingdings" w:hint="default"/>
@@ -8669,7 +8096,7 @@
       <w:lvlText w:val=""/>
       <w:lvlJc w:val="left"/>
       <w:pPr>
-        <w:ind w:left="4050" w:hanging="360"/>
+        <w:ind w:left="4230" w:hanging="360"/>
       </w:pPr>
       <w:rPr>
         <w:rFonts w:ascii="Symbol" w:hAnsi="Symbol" w:hint="default"/>
@@ -8681,7 +8108,7 @@
       <w:lvlText w:val="o"/>
       <w:lvlJc w:val="left"/>
       <w:pPr>
-        <w:ind w:left="4770" w:hanging="360"/>
+        <w:ind w:left="4950" w:hanging="360"/>
       </w:pPr>
       <w:rPr>
         <w:rFonts w:ascii="Courier New" w:hAnsi="Courier New" w:cs="Courier New" w:hint="default"/>
@@ -8693,7 +8120,7 @@
       <w:lvlText w:val=""/>
       <w:lvlJc w:val="left"/>
       <w:pPr>
-        <w:ind w:left="5490" w:hanging="360"/>
+        <w:ind w:left="5670" w:hanging="360"/>
       </w:pPr>
       <w:rPr>
         <w:rFonts w:ascii="Wingdings" w:hAnsi="Wingdings" w:hint="default"/>
@@ -8705,7 +8132,7 @@
       <w:lvlText w:val=""/>
       <w:lvlJc w:val="left"/>
       <w:pPr>
-        <w:ind w:left="6210" w:hanging="360"/>
+        <w:ind w:left="6390" w:hanging="360"/>
       </w:pPr>
       <w:rPr>
         <w:rFonts w:ascii="Symbol" w:hAnsi="Symbol" w:hint="default"/>
@@ -8717,7 +8144,7 @@
       <w:lvlText w:val="o"/>
       <w:lvlJc w:val="left"/>
       <w:pPr>
-        <w:ind w:left="6930" w:hanging="360"/>
+        <w:ind w:left="7110" w:hanging="360"/>
       </w:pPr>
       <w:rPr>
         <w:rFonts w:ascii="Courier New" w:hAnsi="Courier New" w:cs="Courier New" w:hint="default"/>
@@ -8729,7 +8156,7 @@
       <w:lvlText w:val=""/>
       <w:lvlJc w:val="left"/>
       <w:pPr>
-        <w:ind w:left="7650" w:hanging="360"/>
+        <w:ind w:left="7830" w:hanging="360"/>
       </w:pPr>
       <w:rPr>
         <w:rFonts w:ascii="Wingdings" w:hAnsi="Wingdings" w:hint="default"/>
@@ -8979,7 +8406,7 @@
       <w:lvlText w:val="_"/>
       <w:lvlJc w:val="left"/>
       <w:pPr>
-        <w:ind w:left="2873" w:hanging="360"/>
+        <w:ind w:left="3053" w:hanging="360"/>
       </w:pPr>
       <w:rPr>
         <w:rFonts w:ascii="Calibri" w:eastAsia="MS Mincho" w:hAnsi="Calibri" w:cs="Calibri" w:hint="default"/>
@@ -8994,7 +8421,7 @@
       <w:lvlText w:val="o"/>
       <w:lvlJc w:val="left"/>
       <w:pPr>
-        <w:ind w:left="3593" w:hanging="360"/>
+        <w:ind w:left="3773" w:hanging="360"/>
       </w:pPr>
       <w:rPr>
         <w:rFonts w:ascii="Courier New" w:hAnsi="Courier New" w:cs="Courier New" w:hint="default"/>
@@ -9006,7 +8433,7 @@
       <w:lvlText w:val=""/>
       <w:lvlJc w:val="left"/>
       <w:pPr>
-        <w:ind w:left="4313" w:hanging="360"/>
+        <w:ind w:left="4493" w:hanging="360"/>
       </w:pPr>
       <w:rPr>
         <w:rFonts w:ascii="Wingdings" w:hAnsi="Wingdings" w:hint="default"/>
@@ -9018,7 +8445,7 @@
       <w:lvlText w:val=""/>
       <w:lvlJc w:val="left"/>
       <w:pPr>
-        <w:ind w:left="5033" w:hanging="360"/>
+        <w:ind w:left="5213" w:hanging="360"/>
       </w:pPr>
       <w:rPr>
         <w:rFonts w:ascii="Symbol" w:hAnsi="Symbol" w:hint="default"/>
@@ -9030,7 +8457,7 @@
       <w:lvlText w:val="o"/>
       <w:lvlJc w:val="left"/>
       <w:pPr>
-        <w:ind w:left="5753" w:hanging="360"/>
+        <w:ind w:left="5933" w:hanging="360"/>
       </w:pPr>
       <w:rPr>
         <w:rFonts w:ascii="Courier New" w:hAnsi="Courier New" w:cs="Courier New" w:hint="default"/>
@@ -9042,7 +8469,7 @@
       <w:lvlText w:val=""/>
       <w:lvlJc w:val="left"/>
       <w:pPr>
-        <w:ind w:left="6473" w:hanging="360"/>
+        <w:ind w:left="6653" w:hanging="360"/>
       </w:pPr>
       <w:rPr>
         <w:rFonts w:ascii="Wingdings" w:hAnsi="Wingdings" w:hint="default"/>
@@ -9054,7 +8481,7 @@
       <w:lvlText w:val=""/>
       <w:lvlJc w:val="left"/>
       <w:pPr>
-        <w:ind w:left="7193" w:hanging="360"/>
+        <w:ind w:left="7373" w:hanging="360"/>
       </w:pPr>
       <w:rPr>
         <w:rFonts w:ascii="Symbol" w:hAnsi="Symbol" w:hint="default"/>
@@ -9066,7 +8493,7 @@
       <w:lvlText w:val="o"/>
       <w:lvlJc w:val="left"/>
       <w:pPr>
-        <w:ind w:left="7913" w:hanging="360"/>
+        <w:ind w:left="8093" w:hanging="360"/>
       </w:pPr>
       <w:rPr>
         <w:rFonts w:ascii="Courier New" w:hAnsi="Courier New" w:cs="Courier New" w:hint="default"/>
@@ -9078,7 +8505,7 @@
       <w:lvlText w:val=""/>
       <w:lvlJc w:val="left"/>
       <w:pPr>
-        <w:ind w:left="8633" w:hanging="360"/>
+        <w:ind w:left="8813" w:hanging="360"/>
       </w:pPr>
       <w:rPr>
         <w:rFonts w:ascii="Wingdings" w:hAnsi="Wingdings" w:hint="default"/>
@@ -11057,7 +10484,7 @@
 </file>
 
 <file path=customXml/itemProps1.xml><?xml version="1.0" encoding="utf-8"?>
-<ds:datastoreItem xmlns:ds="http://schemas.openxmlformats.org/officeDocument/2006/customXml" ds:itemID="{B5668871-713D-4FBB-95EB-54474BE04333}">
+<ds:datastoreItem xmlns:ds="http://schemas.openxmlformats.org/officeDocument/2006/customXml" ds:itemID="{0671505C-CFB9-4149-9D04-45DCD32496A2}">
   <ds:schemaRefs>
     <ds:schemaRef ds:uri="http://schemas.openxmlformats.org/officeDocument/2006/bibliography"/>
   </ds:schemaRefs>

</xml_diff>